<commit_message>
Modified rules and documentation docs.
</commit_message>
<xml_diff>
--- a/Regole in pseudocodice.docx
+++ b/Regole in pseudocodice.docx
@@ -171,7 +171,13 @@
         </w:numPr>
       </w:pPr>
       <w:r>
-        <w:t>decidere prima come posizionarle e poi procedere alla posa con colla, il resto del pavimento va raccordato ad esso.</w:t>
+        <w:t>decidere prima come posizionarle</w:t>
+      </w:r>
+      <w:r>
+        <w:t xml:space="preserve"> (posa di prova)</w:t>
+      </w:r>
+      <w:r>
+        <w:t xml:space="preserve"> e poi procedere alla posa con colla, il resto del pavimento va raccordato ad esso.</w:t>
       </w:r>
     </w:p>
     <w:p/>
@@ -194,6 +200,39 @@
       <w:r>
         <w:t>15% in più di piastrelle</w:t>
       </w:r>
+    </w:p>
+    <w:p>
+      <w:pPr>
+        <w:pStyle w:val="Paragrafoelenco"/>
+        <w:numPr>
+          <w:ilvl w:val="0"/>
+          <w:numId w:val="3"/>
+        </w:numPr>
+      </w:pPr>
+      <w:r>
+        <w:t>I</w:t>
+      </w:r>
+      <w:r>
+        <w:t>mp</w:t>
+      </w:r>
+      <w:r>
+        <w:t>e</w:t>
+      </w:r>
+      <w:r>
+        <w:t>rfez</w:t>
+      </w:r>
+      <w:r>
+        <w:t>ioni camuffate</w:t>
+      </w:r>
+    </w:p>
+    <w:p>
+      <w:pPr>
+        <w:pStyle w:val="Paragrafoelenco"/>
+        <w:numPr>
+          <w:ilvl w:val="0"/>
+          <w:numId w:val="3"/>
+        </w:numPr>
+      </w:pPr>
     </w:p>
     <w:p/>
     <w:p>
@@ -347,10 +386,7 @@
         <w:t>Procedere normalmente</w:t>
       </w:r>
     </w:p>
-    <w:p>
-      <w:bookmarkStart w:id="0" w:name="_GoBack"/>
-      <w:bookmarkEnd w:id="0"/>
-    </w:p>
+    <w:p/>
     <w:p>
       <w:r>
         <w:t>IF piastrella quadrata</w:t>
@@ -407,13 +443,13 @@
         </w:numPr>
       </w:pPr>
       <w:r>
+        <w:lastRenderedPageBreak/>
         <w:t>No obliqua</w:t>
       </w:r>
     </w:p>
     <w:p/>
     <w:p>
       <w:r>
-        <w:lastRenderedPageBreak/>
         <w:t>IF altre piastrelle (con tozzetti o altro)</w:t>
       </w:r>
     </w:p>
@@ -534,6 +570,115 @@
         <w:t>Fare prima il pavimento</w:t>
       </w:r>
     </w:p>
+    <w:p/>
+    <w:p>
+      <w:r>
+        <w:t>Dopo aver fatto tutto il preambolo</w:t>
+      </w:r>
+    </w:p>
+    <w:p/>
+    <w:p>
+      <w:r>
+        <w:t>IF partenza (come partire con la posa)</w:t>
+      </w:r>
+    </w:p>
+    <w:p>
+      <w:pPr>
+        <w:pStyle w:val="Paragrafoelenco"/>
+        <w:numPr>
+          <w:ilvl w:val="0"/>
+          <w:numId w:val="9"/>
+        </w:numPr>
+      </w:pPr>
+      <w:r>
+        <w:t>Conviene effettuare prima una posa di prova</w:t>
+      </w:r>
+    </w:p>
+    <w:p>
+      <w:pPr>
+        <w:pStyle w:val="Paragrafoelenco"/>
+        <w:numPr>
+          <w:ilvl w:val="0"/>
+          <w:numId w:val="9"/>
+        </w:numPr>
+      </w:pPr>
+      <w:r>
+        <w:t>Controllare gli angoli e trovare uno a squadro</w:t>
+      </w:r>
+    </w:p>
+    <w:p>
+      <w:pPr>
+        <w:pStyle w:val="Paragrafoelenco"/>
+        <w:numPr>
+          <w:ilvl w:val="0"/>
+          <w:numId w:val="9"/>
+        </w:numPr>
+      </w:pPr>
+    </w:p>
+    <w:p>
+      <w:r>
+        <w:tab/>
+        <w:t>IF giunti dritti</w:t>
+      </w:r>
+    </w:p>
+    <w:p>
+      <w:pPr>
+        <w:pStyle w:val="Paragrafoelenco"/>
+        <w:numPr>
+          <w:ilvl w:val="0"/>
+          <w:numId w:val="10"/>
+        </w:numPr>
+      </w:pPr>
+      <w:r>
+        <w:t xml:space="preserve">Se la stanza è collegata ad un’altra con un pavimento diverso, conviene partire con il mattone intero proprio da quel confine. </w:t>
+      </w:r>
+    </w:p>
+    <w:p>
+      <w:pPr>
+        <w:pStyle w:val="Paragrafoelenco"/>
+        <w:numPr>
+          <w:ilvl w:val="0"/>
+          <w:numId w:val="10"/>
+        </w:numPr>
+      </w:pPr>
+      <w:r>
+        <w:t xml:space="preserve">In generale si parte </w:t>
+      </w:r>
+      <w:r>
+        <w:t>dalla porta: si delinea l’asse principale, si aggiungono poi un mattone a destra e uno a sinistra</w:t>
+      </w:r>
+      <w:bookmarkStart w:id="0" w:name="_GoBack"/>
+      <w:bookmarkEnd w:id="0"/>
+    </w:p>
+    <w:p/>
+    <w:p>
+      <w:r>
+        <w:tab/>
+        <w:t>IF giunti sfalsati</w:t>
+      </w:r>
+    </w:p>
+    <w:p/>
+    <w:p>
+      <w:r>
+        <w:tab/>
+        <w:t>IF giunti obliqui</w:t>
+      </w:r>
+    </w:p>
+    <w:p/>
+    <w:p>
+      <w:r>
+        <w:tab/>
+        <w:t>IF giunti spina di pesce dritti</w:t>
+      </w:r>
+    </w:p>
+    <w:p/>
+    <w:p>
+      <w:r>
+        <w:tab/>
+        <w:t>IF giunti spina di pesce obliqui</w:t>
+      </w:r>
+    </w:p>
+    <w:p/>
     <w:p/>
     <w:sectPr>
       <w:pgSz w:w="11900" w:h="16840"/>
@@ -661,6 +806,119 @@
     </w:lvl>
   </w:abstractNum>
   <w:abstractNum w:abstractNumId="1">
+    <w:nsid w:val="061D2D3F"/>
+    <w:multiLevelType w:val="hybridMultilevel"/>
+    <w:tmpl w:val="177EC12E"/>
+    <w:lvl w:ilvl="0" w:tplc="04100001">
+      <w:start w:val="1"/>
+      <w:numFmt w:val="bullet"/>
+      <w:lvlText w:val=""/>
+      <w:lvlJc w:val="left"/>
+      <w:pPr>
+        <w:ind w:left="1068" w:hanging="360"/>
+      </w:pPr>
+      <w:rPr>
+        <w:rFonts w:ascii="Symbol" w:hAnsi="Symbol" w:hint="default"/>
+      </w:rPr>
+    </w:lvl>
+    <w:lvl w:ilvl="1" w:tplc="04100003" w:tentative="1">
+      <w:start w:val="1"/>
+      <w:numFmt w:val="bullet"/>
+      <w:lvlText w:val="o"/>
+      <w:lvlJc w:val="left"/>
+      <w:pPr>
+        <w:ind w:left="1788" w:hanging="360"/>
+      </w:pPr>
+      <w:rPr>
+        <w:rFonts w:ascii="Courier New" w:hAnsi="Courier New" w:cs="Courier New" w:hint="default"/>
+      </w:rPr>
+    </w:lvl>
+    <w:lvl w:ilvl="2" w:tplc="04100005" w:tentative="1">
+      <w:start w:val="1"/>
+      <w:numFmt w:val="bullet"/>
+      <w:lvlText w:val=""/>
+      <w:lvlJc w:val="left"/>
+      <w:pPr>
+        <w:ind w:left="2508" w:hanging="360"/>
+      </w:pPr>
+      <w:rPr>
+        <w:rFonts w:ascii="Wingdings" w:hAnsi="Wingdings" w:hint="default"/>
+      </w:rPr>
+    </w:lvl>
+    <w:lvl w:ilvl="3" w:tplc="04100001" w:tentative="1">
+      <w:start w:val="1"/>
+      <w:numFmt w:val="bullet"/>
+      <w:lvlText w:val=""/>
+      <w:lvlJc w:val="left"/>
+      <w:pPr>
+        <w:ind w:left="3228" w:hanging="360"/>
+      </w:pPr>
+      <w:rPr>
+        <w:rFonts w:ascii="Symbol" w:hAnsi="Symbol" w:hint="default"/>
+      </w:rPr>
+    </w:lvl>
+    <w:lvl w:ilvl="4" w:tplc="04100003" w:tentative="1">
+      <w:start w:val="1"/>
+      <w:numFmt w:val="bullet"/>
+      <w:lvlText w:val="o"/>
+      <w:lvlJc w:val="left"/>
+      <w:pPr>
+        <w:ind w:left="3948" w:hanging="360"/>
+      </w:pPr>
+      <w:rPr>
+        <w:rFonts w:ascii="Courier New" w:hAnsi="Courier New" w:cs="Courier New" w:hint="default"/>
+      </w:rPr>
+    </w:lvl>
+    <w:lvl w:ilvl="5" w:tplc="04100005" w:tentative="1">
+      <w:start w:val="1"/>
+      <w:numFmt w:val="bullet"/>
+      <w:lvlText w:val=""/>
+      <w:lvlJc w:val="left"/>
+      <w:pPr>
+        <w:ind w:left="4668" w:hanging="360"/>
+      </w:pPr>
+      <w:rPr>
+        <w:rFonts w:ascii="Wingdings" w:hAnsi="Wingdings" w:hint="default"/>
+      </w:rPr>
+    </w:lvl>
+    <w:lvl w:ilvl="6" w:tplc="04100001" w:tentative="1">
+      <w:start w:val="1"/>
+      <w:numFmt w:val="bullet"/>
+      <w:lvlText w:val=""/>
+      <w:lvlJc w:val="left"/>
+      <w:pPr>
+        <w:ind w:left="5388" w:hanging="360"/>
+      </w:pPr>
+      <w:rPr>
+        <w:rFonts w:ascii="Symbol" w:hAnsi="Symbol" w:hint="default"/>
+      </w:rPr>
+    </w:lvl>
+    <w:lvl w:ilvl="7" w:tplc="04100003" w:tentative="1">
+      <w:start w:val="1"/>
+      <w:numFmt w:val="bullet"/>
+      <w:lvlText w:val="o"/>
+      <w:lvlJc w:val="left"/>
+      <w:pPr>
+        <w:ind w:left="6108" w:hanging="360"/>
+      </w:pPr>
+      <w:rPr>
+        <w:rFonts w:ascii="Courier New" w:hAnsi="Courier New" w:cs="Courier New" w:hint="default"/>
+      </w:rPr>
+    </w:lvl>
+    <w:lvl w:ilvl="8" w:tplc="04100005" w:tentative="1">
+      <w:start w:val="1"/>
+      <w:numFmt w:val="bullet"/>
+      <w:lvlText w:val=""/>
+      <w:lvlJc w:val="left"/>
+      <w:pPr>
+        <w:ind w:left="6828" w:hanging="360"/>
+      </w:pPr>
+      <w:rPr>
+        <w:rFonts w:ascii="Wingdings" w:hAnsi="Wingdings" w:hint="default"/>
+      </w:rPr>
+    </w:lvl>
+  </w:abstractNum>
+  <w:abstractNum w:abstractNumId="2">
     <w:nsid w:val="2CCD6842"/>
     <w:multiLevelType w:val="hybridMultilevel"/>
     <w:tmpl w:val="81B802E0"/>
@@ -773,7 +1031,7 @@
       </w:rPr>
     </w:lvl>
   </w:abstractNum>
-  <w:abstractNum w:abstractNumId="2">
+  <w:abstractNum w:abstractNumId="3">
     <w:nsid w:val="34EF6815"/>
     <w:multiLevelType w:val="hybridMultilevel"/>
     <w:tmpl w:val="57109AC8"/>
@@ -886,7 +1144,7 @@
       </w:rPr>
     </w:lvl>
   </w:abstractNum>
-  <w:abstractNum w:abstractNumId="3">
+  <w:abstractNum w:abstractNumId="4">
     <w:nsid w:val="3E812952"/>
     <w:multiLevelType w:val="hybridMultilevel"/>
     <w:tmpl w:val="EA88246A"/>
@@ -999,7 +1257,120 @@
       </w:rPr>
     </w:lvl>
   </w:abstractNum>
-  <w:abstractNum w:abstractNumId="4">
+  <w:abstractNum w:abstractNumId="5">
+    <w:nsid w:val="40721C23"/>
+    <w:multiLevelType w:val="hybridMultilevel"/>
+    <w:tmpl w:val="2CF63488"/>
+    <w:lvl w:ilvl="0" w:tplc="04100001">
+      <w:start w:val="1"/>
+      <w:numFmt w:val="bullet"/>
+      <w:lvlText w:val=""/>
+      <w:lvlJc w:val="left"/>
+      <w:pPr>
+        <w:ind w:left="720" w:hanging="360"/>
+      </w:pPr>
+      <w:rPr>
+        <w:rFonts w:ascii="Symbol" w:hAnsi="Symbol" w:hint="default"/>
+      </w:rPr>
+    </w:lvl>
+    <w:lvl w:ilvl="1" w:tplc="04100003" w:tentative="1">
+      <w:start w:val="1"/>
+      <w:numFmt w:val="bullet"/>
+      <w:lvlText w:val="o"/>
+      <w:lvlJc w:val="left"/>
+      <w:pPr>
+        <w:ind w:left="1440" w:hanging="360"/>
+      </w:pPr>
+      <w:rPr>
+        <w:rFonts w:ascii="Courier New" w:hAnsi="Courier New" w:cs="Courier New" w:hint="default"/>
+      </w:rPr>
+    </w:lvl>
+    <w:lvl w:ilvl="2" w:tplc="04100005" w:tentative="1">
+      <w:start w:val="1"/>
+      <w:numFmt w:val="bullet"/>
+      <w:lvlText w:val=""/>
+      <w:lvlJc w:val="left"/>
+      <w:pPr>
+        <w:ind w:left="2160" w:hanging="360"/>
+      </w:pPr>
+      <w:rPr>
+        <w:rFonts w:ascii="Wingdings" w:hAnsi="Wingdings" w:hint="default"/>
+      </w:rPr>
+    </w:lvl>
+    <w:lvl w:ilvl="3" w:tplc="04100001" w:tentative="1">
+      <w:start w:val="1"/>
+      <w:numFmt w:val="bullet"/>
+      <w:lvlText w:val=""/>
+      <w:lvlJc w:val="left"/>
+      <w:pPr>
+        <w:ind w:left="2880" w:hanging="360"/>
+      </w:pPr>
+      <w:rPr>
+        <w:rFonts w:ascii="Symbol" w:hAnsi="Symbol" w:hint="default"/>
+      </w:rPr>
+    </w:lvl>
+    <w:lvl w:ilvl="4" w:tplc="04100003" w:tentative="1">
+      <w:start w:val="1"/>
+      <w:numFmt w:val="bullet"/>
+      <w:lvlText w:val="o"/>
+      <w:lvlJc w:val="left"/>
+      <w:pPr>
+        <w:ind w:left="3600" w:hanging="360"/>
+      </w:pPr>
+      <w:rPr>
+        <w:rFonts w:ascii="Courier New" w:hAnsi="Courier New" w:cs="Courier New" w:hint="default"/>
+      </w:rPr>
+    </w:lvl>
+    <w:lvl w:ilvl="5" w:tplc="04100005" w:tentative="1">
+      <w:start w:val="1"/>
+      <w:numFmt w:val="bullet"/>
+      <w:lvlText w:val=""/>
+      <w:lvlJc w:val="left"/>
+      <w:pPr>
+        <w:ind w:left="4320" w:hanging="360"/>
+      </w:pPr>
+      <w:rPr>
+        <w:rFonts w:ascii="Wingdings" w:hAnsi="Wingdings" w:hint="default"/>
+      </w:rPr>
+    </w:lvl>
+    <w:lvl w:ilvl="6" w:tplc="04100001" w:tentative="1">
+      <w:start w:val="1"/>
+      <w:numFmt w:val="bullet"/>
+      <w:lvlText w:val=""/>
+      <w:lvlJc w:val="left"/>
+      <w:pPr>
+        <w:ind w:left="5040" w:hanging="360"/>
+      </w:pPr>
+      <w:rPr>
+        <w:rFonts w:ascii="Symbol" w:hAnsi="Symbol" w:hint="default"/>
+      </w:rPr>
+    </w:lvl>
+    <w:lvl w:ilvl="7" w:tplc="04100003" w:tentative="1">
+      <w:start w:val="1"/>
+      <w:numFmt w:val="bullet"/>
+      <w:lvlText w:val="o"/>
+      <w:lvlJc w:val="left"/>
+      <w:pPr>
+        <w:ind w:left="5760" w:hanging="360"/>
+      </w:pPr>
+      <w:rPr>
+        <w:rFonts w:ascii="Courier New" w:hAnsi="Courier New" w:cs="Courier New" w:hint="default"/>
+      </w:rPr>
+    </w:lvl>
+    <w:lvl w:ilvl="8" w:tplc="04100005" w:tentative="1">
+      <w:start w:val="1"/>
+      <w:numFmt w:val="bullet"/>
+      <w:lvlText w:val=""/>
+      <w:lvlJc w:val="left"/>
+      <w:pPr>
+        <w:ind w:left="6480" w:hanging="360"/>
+      </w:pPr>
+      <w:rPr>
+        <w:rFonts w:ascii="Wingdings" w:hAnsi="Wingdings" w:hint="default"/>
+      </w:rPr>
+    </w:lvl>
+  </w:abstractNum>
+  <w:abstractNum w:abstractNumId="6">
     <w:nsid w:val="426A3045"/>
     <w:multiLevelType w:val="hybridMultilevel"/>
     <w:tmpl w:val="12D495FA"/>
@@ -1112,7 +1483,7 @@
       </w:rPr>
     </w:lvl>
   </w:abstractNum>
-  <w:abstractNum w:abstractNumId="5">
+  <w:abstractNum w:abstractNumId="7">
     <w:nsid w:val="571D3C4A"/>
     <w:multiLevelType w:val="hybridMultilevel"/>
     <w:tmpl w:val="5FA6EDA2"/>
@@ -1225,7 +1596,7 @@
       </w:rPr>
     </w:lvl>
   </w:abstractNum>
-  <w:abstractNum w:abstractNumId="6">
+  <w:abstractNum w:abstractNumId="8">
     <w:nsid w:val="5C3D6107"/>
     <w:multiLevelType w:val="hybridMultilevel"/>
     <w:tmpl w:val="BFF22AA6"/>
@@ -1338,7 +1709,7 @@
       </w:rPr>
     </w:lvl>
   </w:abstractNum>
-  <w:abstractNum w:abstractNumId="7">
+  <w:abstractNum w:abstractNumId="9">
     <w:nsid w:val="65F076A2"/>
     <w:multiLevelType w:val="hybridMultilevel"/>
     <w:tmpl w:val="E6DE8554"/>
@@ -1452,28 +1823,34 @@
     </w:lvl>
   </w:abstractNum>
   <w:num w:numId="1">
+    <w:abstractNumId w:val="6"/>
+  </w:num>
+  <w:num w:numId="2">
     <w:abstractNumId w:val="4"/>
   </w:num>
-  <w:num w:numId="2">
-    <w:abstractNumId w:val="3"/>
-  </w:num>
   <w:num w:numId="3">
-    <w:abstractNumId w:val="1"/>
+    <w:abstractNumId w:val="2"/>
   </w:num>
   <w:num w:numId="4">
-    <w:abstractNumId w:val="5"/>
+    <w:abstractNumId w:val="7"/>
   </w:num>
   <w:num w:numId="5">
-    <w:abstractNumId w:val="7"/>
+    <w:abstractNumId w:val="9"/>
   </w:num>
   <w:num w:numId="6">
-    <w:abstractNumId w:val="6"/>
+    <w:abstractNumId w:val="8"/>
   </w:num>
   <w:num w:numId="7">
     <w:abstractNumId w:val="0"/>
   </w:num>
   <w:num w:numId="8">
-    <w:abstractNumId w:val="2"/>
+    <w:abstractNumId w:val="3"/>
+  </w:num>
+  <w:num w:numId="9">
+    <w:abstractNumId w:val="5"/>
+  </w:num>
+  <w:num w:numId="10">
+    <w:abstractNumId w:val="1"/>
   </w:num>
 </w:numbering>
 </file>

</xml_diff>

<commit_message>
Added Dubbi.txt and minor updates
</commit_message>
<xml_diff>
--- a/Regole in pseudocodice.docx
+++ b/Regole in pseudocodice.docx
@@ -11,14 +11,6 @@
       </w:r>
     </w:p>
     <w:p>
-      <w:r>
-        <w:t>THEN</w:t>
-      </w:r>
-      <w:r>
-        <w:t xml:space="preserve"> </w:t>
-      </w:r>
-    </w:p>
-    <w:p>
       <w:pPr>
         <w:pStyle w:val="Paragrafoelenco"/>
         <w:numPr>
@@ -224,15 +216,6 @@
       <w:r>
         <w:t>ioni camuffate</w:t>
       </w:r>
-    </w:p>
-    <w:p>
-      <w:pPr>
-        <w:pStyle w:val="Paragrafoelenco"/>
-        <w:numPr>
-          <w:ilvl w:val="0"/>
-          <w:numId w:val="3"/>
-        </w:numPr>
-      </w:pPr>
     </w:p>
     <w:p/>
     <w:p>
@@ -443,41 +426,63 @@
         </w:numPr>
       </w:pPr>
       <w:r>
+        <w:t>No obliqua</w:t>
+      </w:r>
+    </w:p>
+    <w:p/>
+    <w:p>
+      <w:r>
         <w:lastRenderedPageBreak/>
-        <w:t>No obliqua</w:t>
+        <w:t>IF altre piastrelle (con tozzetti o altro)</w:t>
+      </w:r>
+    </w:p>
+    <w:p>
+      <w:pPr>
+        <w:pStyle w:val="Paragrafoelenco"/>
+        <w:numPr>
+          <w:ilvl w:val="0"/>
+          <w:numId w:val="8"/>
+        </w:numPr>
+      </w:pPr>
+      <w:r>
+        <w:t>Vedere il loro posizionamento</w:t>
+      </w:r>
+    </w:p>
+    <w:p>
+      <w:pPr>
+        <w:pStyle w:val="Paragrafoelenco"/>
+        <w:numPr>
+          <w:ilvl w:val="0"/>
+          <w:numId w:val="8"/>
+        </w:numPr>
+      </w:pPr>
+      <w:r>
+        <w:t>Far vedere partenza generale e posa generale</w:t>
       </w:r>
     </w:p>
     <w:p/>
     <w:p>
       <w:r>
-        <w:t>IF altre piastrelle (con tozzetti o altro)</w:t>
-      </w:r>
-    </w:p>
-    <w:p>
-      <w:pPr>
-        <w:pStyle w:val="Paragrafoelenco"/>
-        <w:numPr>
-          <w:ilvl w:val="0"/>
-          <w:numId w:val="8"/>
-        </w:numPr>
-      </w:pPr>
-      <w:r>
-        <w:t>Vedere il loro posizionamento</w:t>
-      </w:r>
-    </w:p>
-    <w:p>
-      <w:pPr>
-        <w:pStyle w:val="Paragrafoelenco"/>
-        <w:numPr>
-          <w:ilvl w:val="0"/>
-          <w:numId w:val="8"/>
-        </w:numPr>
-      </w:pPr>
-      <w:r>
-        <w:t>Far vedere partenza generale e posa generale</w:t>
+        <w:t>IF massetto a livello (fare domanda)</w:t>
+      </w:r>
+    </w:p>
+    <w:p>
+      <w:pPr>
+        <w:pStyle w:val="Paragrafoelenco"/>
+        <w:numPr>
+          <w:ilvl w:val="0"/>
+          <w:numId w:val="12"/>
+        </w:numPr>
+      </w:pPr>
+      <w:r>
+        <w:t>Procedere normalmente</w:t>
       </w:r>
     </w:p>
     <w:p/>
+    <w:p>
+      <w:bookmarkStart w:id="0" w:name="_GoBack"/>
+      <w:bookmarkEnd w:id="0"/>
+    </w:p>
     <w:p>
       <w:pPr>
         <w:rPr>
@@ -570,12 +575,39 @@
         <w:t>Fare prima il pavimento</w:t>
       </w:r>
     </w:p>
+    <w:p>
+      <w:r>
+        <w:t>COMPLETARE</w:t>
+      </w:r>
+    </w:p>
     <w:p/>
-    <w:p>
-      <w:r>
+    <w:p/>
+    <w:p>
+      <w:pPr>
+        <w:rPr>
+          <w:b/>
+        </w:rPr>
+      </w:pPr>
+      <w:r>
+        <w:rPr>
+          <w:b/>
+        </w:rPr>
         <w:t>Dopo aver fatto tutto il preambolo</w:t>
       </w:r>
     </w:p>
+    <w:p>
+      <w:pPr>
+        <w:rPr>
+          <w:b/>
+        </w:rPr>
+      </w:pPr>
+      <w:r>
+        <w:rPr>
+          <w:b/>
+        </w:rPr>
+        <w:t>THEN partenza</w:t>
+      </w:r>
+    </w:p>
     <w:p/>
     <w:p>
       <w:r>
@@ -603,8 +635,32 @@
         </w:numPr>
       </w:pPr>
       <w:r>
+        <w:t>Smontare porte ed eliminare gli elementi che potrebbero impedire di procedere</w:t>
+      </w:r>
+    </w:p>
+    <w:p>
+      <w:pPr>
+        <w:pStyle w:val="Paragrafoelenco"/>
+        <w:numPr>
+          <w:ilvl w:val="0"/>
+          <w:numId w:val="9"/>
+        </w:numPr>
+      </w:pPr>
+      <w:r>
+        <w:rPr>
+          <w:highlight w:val="yellow"/>
+        </w:rPr>
         <w:t>Controllare gli angoli e trovare uno a squadro</w:t>
       </w:r>
+      <w:r>
+        <w:rPr>
+          <w:highlight w:val="yellow"/>
+        </w:rPr>
+        <w:t>: partire generalmente da questo</w:t>
+      </w:r>
+      <w:r>
+        <w:t>.</w:t>
+      </w:r>
     </w:p>
     <w:p>
       <w:pPr>
@@ -614,6 +670,9 @@
           <w:numId w:val="9"/>
         </w:numPr>
       </w:pPr>
+      <w:r>
+        <w:t>Porre prima le piastrelle intere e poi i ritagli, così si evitano errori poiché per i ritagli è più difficile calcolare la dimensione.</w:t>
+      </w:r>
     </w:p>
     <w:p>
       <w:r>
@@ -640,15 +699,85 @@
           <w:ilvl w:val="0"/>
           <w:numId w:val="10"/>
         </w:numPr>
+        <w:rPr>
+          <w:highlight w:val="yellow"/>
+        </w:rPr>
       </w:pPr>
       <w:r>
         <w:t xml:space="preserve">In generale si parte </w:t>
       </w:r>
       <w:r>
-        <w:t>dalla porta: si delinea l’asse principale, si aggiungono poi un mattone a destra e uno a sinistra</w:t>
-      </w:r>
-      <w:bookmarkStart w:id="0" w:name="_GoBack"/>
-      <w:bookmarkEnd w:id="0"/>
+        <w:t>dalla porta: si delinea l’asse principale</w:t>
+      </w:r>
+      <w:r>
+        <w:t xml:space="preserve"> mettendo la prima fila di mattoni. </w:t>
+      </w:r>
+      <w:r>
+        <w:rPr>
+          <w:highlight w:val="yellow"/>
+        </w:rPr>
+        <w:t>Si parte da un angolo, oppure si posizionano le piastrelle intere in modo che siano centrali rispetto alla entrata della porta.</w:t>
+      </w:r>
+    </w:p>
+    <w:p>
+      <w:pPr>
+        <w:pStyle w:val="Paragrafoelenco"/>
+        <w:numPr>
+          <w:ilvl w:val="0"/>
+          <w:numId w:val="10"/>
+        </w:numPr>
+      </w:pPr>
+      <w:r>
+        <w:t>Si pongono poi due mattoni alle estremità</w:t>
+      </w:r>
+      <w:r>
+        <w:t xml:space="preserve"> della prima fila posata</w:t>
+      </w:r>
+      <w:r>
+        <w:t xml:space="preserve"> e si</w:t>
+      </w:r>
+      <w:r>
+        <w:t xml:space="preserve"> riempie la fila posizionando le piastrelle interne</w:t>
+      </w:r>
+      <w:r>
+        <w:t>.</w:t>
+      </w:r>
+    </w:p>
+    <w:p>
+      <w:pPr>
+        <w:pStyle w:val="Paragrafoelenco"/>
+        <w:numPr>
+          <w:ilvl w:val="0"/>
+          <w:numId w:val="10"/>
+        </w:numPr>
+      </w:pPr>
+      <w:r>
+        <w:t>Si può usare una riga di alluminio per garantire l’allineamento.</w:t>
+      </w:r>
+    </w:p>
+    <w:p>
+      <w:pPr>
+        <w:pStyle w:val="Paragrafoelenco"/>
+        <w:numPr>
+          <w:ilvl w:val="0"/>
+          <w:numId w:val="10"/>
+        </w:numPr>
+      </w:pPr>
+      <w:r>
+        <w:rPr>
+          <w:highlight w:val="yellow"/>
+        </w:rPr>
+        <w:t>Per evitare di andare</w:t>
+      </w:r>
+      <w:r>
+        <w:t xml:space="preserve"> storto nella posa </w:t>
+      </w:r>
+      <w:r>
+        <w:t>delle piastrelle nella posizione</w:t>
+      </w:r>
+      <w:r>
+        <w:t xml:space="preserve"> si usa il filo e il piombo.</w:t>
+      </w:r>
     </w:p>
     <w:p/>
     <w:p>
@@ -657,6 +786,15 @@
         <w:t>IF giunti sfalsati</w:t>
       </w:r>
     </w:p>
+    <w:p>
+      <w:pPr>
+        <w:pStyle w:val="Paragrafoelenco"/>
+        <w:numPr>
+          <w:ilvl w:val="0"/>
+          <w:numId w:val="11"/>
+        </w:numPr>
+      </w:pPr>
+    </w:p>
     <w:p/>
     <w:p>
       <w:r>
@@ -664,6 +802,15 @@
         <w:t>IF giunti obliqui</w:t>
       </w:r>
     </w:p>
+    <w:p>
+      <w:pPr>
+        <w:pStyle w:val="Paragrafoelenco"/>
+        <w:numPr>
+          <w:ilvl w:val="0"/>
+          <w:numId w:val="11"/>
+        </w:numPr>
+      </w:pPr>
+    </w:p>
     <w:p/>
     <w:p>
       <w:r>
@@ -671,11 +818,528 @@
         <w:t>IF giunti spina di pesce dritti</w:t>
       </w:r>
     </w:p>
+    <w:p>
+      <w:pPr>
+        <w:pStyle w:val="Paragrafoelenco"/>
+        <w:numPr>
+          <w:ilvl w:val="0"/>
+          <w:numId w:val="11"/>
+        </w:numPr>
+      </w:pPr>
+    </w:p>
     <w:p/>
     <w:p>
       <w:r>
         <w:tab/>
         <w:t>IF giunti spina di pesce obliqui</w:t>
+      </w:r>
+    </w:p>
+    <w:p>
+      <w:pPr>
+        <w:pStyle w:val="Paragrafoelenco"/>
+        <w:numPr>
+          <w:ilvl w:val="0"/>
+          <w:numId w:val="11"/>
+        </w:numPr>
+      </w:pPr>
+    </w:p>
+    <w:p/>
+    <w:p>
+      <w:pPr>
+        <w:rPr>
+          <w:b/>
+        </w:rPr>
+      </w:pPr>
+      <w:r>
+        <w:rPr>
+          <w:b/>
+        </w:rPr>
+        <w:t>REGOLE GENERALI POSA</w:t>
+      </w:r>
+    </w:p>
+    <w:p>
+      <w:r>
+        <w:t>IF partenza terminata</w:t>
+      </w:r>
+    </w:p>
+    <w:p>
+      <w:pPr>
+        <w:pStyle w:val="Paragrafoelenco"/>
+        <w:numPr>
+          <w:ilvl w:val="0"/>
+          <w:numId w:val="11"/>
+        </w:numPr>
+      </w:pPr>
+      <w:r>
+        <w:t xml:space="preserve">Bagnare la superficie </w:t>
+      </w:r>
+      <w:r>
+        <w:t>su cui andranno posate le piastre</w:t>
+      </w:r>
+      <w:r>
+        <w:t>lle</w:t>
+      </w:r>
+    </w:p>
+    <w:p>
+      <w:pPr>
+        <w:pStyle w:val="Paragrafoelenco"/>
+        <w:numPr>
+          <w:ilvl w:val="0"/>
+          <w:numId w:val="11"/>
+        </w:numPr>
+      </w:pPr>
+      <w:r>
+        <w:t>Stendere la colla con la cazzuola e spatolarla con la spatola dentellata, avendo cura del fatto che la colla asciuga rapidamente. Considerando approssimativamente la dimensione della piastrella, porre solo la quantità giusta di colla.</w:t>
+      </w:r>
+    </w:p>
+    <w:p>
+      <w:pPr>
+        <w:pStyle w:val="Paragrafoelenco"/>
+        <w:numPr>
+          <w:ilvl w:val="0"/>
+          <w:numId w:val="11"/>
+        </w:numPr>
+      </w:pPr>
+      <w:r>
+        <w:t>Bagnare la piastrella da posare.</w:t>
+      </w:r>
+    </w:p>
+    <w:p>
+      <w:pPr>
+        <w:pStyle w:val="Paragrafoelenco"/>
+        <w:numPr>
+          <w:ilvl w:val="0"/>
+          <w:numId w:val="11"/>
+        </w:numPr>
+      </w:pPr>
+      <w:r>
+        <w:t>Controllare sul retro della piastrella, vi è una freccia che indica il verso (non interessa il verso in sé, l’importante è che lo si segua sempre).</w:t>
+      </w:r>
+    </w:p>
+    <w:p>
+      <w:pPr>
+        <w:pStyle w:val="Paragrafoelenco"/>
+        <w:numPr>
+          <w:ilvl w:val="0"/>
+          <w:numId w:val="11"/>
+        </w:numPr>
+      </w:pPr>
+      <w:r>
+        <w:t>Pulire la colla che eccede prima che indurisca (per evitare di rendere più difficile la posa delle altre piastrelle).</w:t>
+      </w:r>
+    </w:p>
+    <w:p>
+      <w:pPr>
+        <w:pStyle w:val="Paragrafoelenco"/>
+        <w:numPr>
+          <w:ilvl w:val="0"/>
+          <w:numId w:val="11"/>
+        </w:numPr>
+      </w:pPr>
+      <w:r>
+        <w:t>Controllare con la livella</w:t>
+      </w:r>
+    </w:p>
+    <w:p>
+      <w:pPr>
+        <w:pStyle w:val="Paragrafoelenco"/>
+        <w:numPr>
+          <w:ilvl w:val="0"/>
+          <w:numId w:val="11"/>
+        </w:numPr>
+      </w:pPr>
+      <w:r>
+        <w:t>Battere con il martello in gomma per far aderire meglio la piastrella e aggiustare la posizione.</w:t>
+      </w:r>
+    </w:p>
+    <w:p/>
+    <w:p>
+      <w:r>
+        <w:t>IF ritagli</w:t>
+      </w:r>
+    </w:p>
+    <w:p>
+      <w:pPr>
+        <w:pStyle w:val="Paragrafoelenco"/>
+        <w:numPr>
+          <w:ilvl w:val="0"/>
+          <w:numId w:val="16"/>
+        </w:numPr>
+      </w:pPr>
+      <w:r>
+        <w:t>Usare metro di legno (da muratore) per calcolare la distanza dalla parete.</w:t>
+      </w:r>
+    </w:p>
+    <w:p>
+      <w:pPr>
+        <w:pStyle w:val="Paragrafoelenco"/>
+        <w:numPr>
+          <w:ilvl w:val="0"/>
+          <w:numId w:val="16"/>
+        </w:numPr>
+      </w:pPr>
+      <w:r>
+        <w:t xml:space="preserve">Considerare lo spazio per le fughe e per il battiscopa, quindi calcolare il pezzo con un cm in meno, altrimenti si incastra e non entra nella sede. </w:t>
+      </w:r>
+    </w:p>
+    <w:p>
+      <w:pPr>
+        <w:ind w:left="720"/>
+      </w:pPr>
+      <w:r>
+        <w:t>IF posa diagonale</w:t>
+      </w:r>
+    </w:p>
+    <w:p>
+      <w:pPr>
+        <w:pStyle w:val="Paragrafoelenco"/>
+        <w:numPr>
+          <w:ilvl w:val="0"/>
+          <w:numId w:val="16"/>
+        </w:numPr>
+        <w:ind w:left="1134"/>
+      </w:pPr>
+      <w:r>
+        <w:t xml:space="preserve">Ci si troverà a realizzare una forma triangolare. </w:t>
+      </w:r>
+    </w:p>
+    <w:p>
+      <w:pPr>
+        <w:pStyle w:val="Paragrafoelenco"/>
+        <w:numPr>
+          <w:ilvl w:val="0"/>
+          <w:numId w:val="16"/>
+        </w:numPr>
+        <w:ind w:left="1134"/>
+      </w:pPr>
+      <w:r>
+        <w:t>Calcolare entrambi i cateti (poiché il ritaglio potrebbe essere non dritto, cioè i cateti non uguali).</w:t>
+      </w:r>
+    </w:p>
+    <w:p>
+      <w:pPr>
+        <w:ind w:left="774"/>
+      </w:pPr>
+      <w:r>
+        <w:t>IF posa dritta</w:t>
+      </w:r>
+    </w:p>
+    <w:p>
+      <w:pPr>
+        <w:pStyle w:val="Paragrafoelenco"/>
+        <w:numPr>
+          <w:ilvl w:val="0"/>
+          <w:numId w:val="17"/>
+        </w:numPr>
+        <w:ind w:left="1134"/>
+      </w:pPr>
+      <w:r>
+        <w:t xml:space="preserve">Calcolare la distanza del mattone posato dalla parete </w:t>
+      </w:r>
+      <w:proofErr w:type="gramStart"/>
+      <w:r>
+        <w:t>dai  i</w:t>
+      </w:r>
+      <w:proofErr w:type="gramEnd"/>
+      <w:r>
+        <w:t xml:space="preserve"> lati più lontani (sempre perché potrebbe essere che il taglio non è dritto).</w:t>
+      </w:r>
+    </w:p>
+    <w:p/>
+    <w:p>
+      <w:r>
+        <w:t>IF completata posa</w:t>
+      </w:r>
+    </w:p>
+    <w:p>
+      <w:pPr>
+        <w:pStyle w:val="Paragrafoelenco"/>
+        <w:numPr>
+          <w:ilvl w:val="0"/>
+          <w:numId w:val="17"/>
+        </w:numPr>
+        <w:ind w:left="709"/>
+      </w:pPr>
+      <w:r>
+        <w:t>Aspettare 24 ore minimo</w:t>
+      </w:r>
+    </w:p>
+    <w:p>
+      <w:pPr>
+        <w:pStyle w:val="Paragrafoelenco"/>
+        <w:numPr>
+          <w:ilvl w:val="0"/>
+          <w:numId w:val="17"/>
+        </w:numPr>
+        <w:ind w:left="709"/>
+      </w:pPr>
+      <w:r>
+        <w:t>Procedere con la pulizia dei distanziatori</w:t>
+      </w:r>
+    </w:p>
+    <w:p>
+      <w:pPr>
+        <w:pStyle w:val="Paragrafoelenco"/>
+        <w:numPr>
+          <w:ilvl w:val="0"/>
+          <w:numId w:val="17"/>
+        </w:numPr>
+        <w:ind w:left="709"/>
+      </w:pPr>
+      <w:r>
+        <w:t>Procedere con battiscopa</w:t>
+      </w:r>
+    </w:p>
+    <w:p/>
+    <w:p>
+      <w:r>
+        <w:t>IF battiscopa</w:t>
+      </w:r>
+    </w:p>
+    <w:p>
+      <w:pPr>
+        <w:pStyle w:val="Paragrafoelenco"/>
+        <w:numPr>
+          <w:ilvl w:val="0"/>
+          <w:numId w:val="18"/>
+        </w:numPr>
+      </w:pPr>
+      <w:r>
+        <w:t>Partire dagli spigoli con il pezzo intero, in modo che l’eventuale taglio venga fatto in corrispondenza degli angoli, dove, in genere, vanno elementi che nascondono (vasi o altro).</w:t>
+      </w:r>
+    </w:p>
+    <w:p/>
+    <w:p>
+      <w:r>
+        <w:t>IF battiscopa completato</w:t>
+      </w:r>
+    </w:p>
+    <w:p>
+      <w:pPr>
+        <w:pStyle w:val="Paragrafoelenco"/>
+        <w:numPr>
+          <w:ilvl w:val="0"/>
+          <w:numId w:val="18"/>
+        </w:numPr>
+      </w:pPr>
+      <w:r>
+        <w:t>Togliere distanziatori se non tolti</w:t>
+      </w:r>
+    </w:p>
+    <w:p>
+      <w:pPr>
+        <w:pStyle w:val="Paragrafoelenco"/>
+        <w:numPr>
+          <w:ilvl w:val="0"/>
+          <w:numId w:val="18"/>
+        </w:numPr>
+      </w:pPr>
+      <w:r>
+        <w:t xml:space="preserve">Pulire colla in eccesso </w:t>
+      </w:r>
+    </w:p>
+    <w:p>
+      <w:pPr>
+        <w:pStyle w:val="Paragrafoelenco"/>
+        <w:numPr>
+          <w:ilvl w:val="0"/>
+          <w:numId w:val="18"/>
+        </w:numPr>
+      </w:pPr>
+      <w:r>
+        <w:t>Procedere con fughe</w:t>
+      </w:r>
+    </w:p>
+    <w:p/>
+    <w:p>
+      <w:r>
+        <w:t>IF fughe</w:t>
+      </w:r>
+    </w:p>
+    <w:p>
+      <w:pPr>
+        <w:pStyle w:val="Paragrafoelenco"/>
+        <w:numPr>
+          <w:ilvl w:val="0"/>
+          <w:numId w:val="19"/>
+        </w:numPr>
+      </w:pPr>
+      <w:r>
+        <w:t>Impastare fugante rendendolo non denso, poiché deve penetrare bene negli spazi</w:t>
+      </w:r>
+    </w:p>
+    <w:p>
+      <w:pPr>
+        <w:pStyle w:val="Paragrafoelenco"/>
+        <w:numPr>
+          <w:ilvl w:val="0"/>
+          <w:numId w:val="19"/>
+        </w:numPr>
+      </w:pPr>
+      <w:r>
+        <w:t>Usare una spatola per far penetrare il composto</w:t>
+      </w:r>
+    </w:p>
+    <w:p>
+      <w:pPr>
+        <w:pStyle w:val="Paragrafoelenco"/>
+        <w:numPr>
+          <w:ilvl w:val="0"/>
+          <w:numId w:val="19"/>
+        </w:numPr>
+      </w:pPr>
+      <w:r>
+        <w:t>Far asciugare un paio di ore</w:t>
+      </w:r>
+    </w:p>
+    <w:p/>
+    <w:p>
+      <w:r>
+        <w:t>IF fughe asciugate</w:t>
+      </w:r>
+    </w:p>
+    <w:p>
+      <w:pPr>
+        <w:pStyle w:val="Paragrafoelenco"/>
+        <w:numPr>
+          <w:ilvl w:val="0"/>
+          <w:numId w:val="20"/>
+        </w:numPr>
+      </w:pPr>
+      <w:r>
+        <w:t>Procedere a pulizia</w:t>
+      </w:r>
+    </w:p>
+    <w:p>
+      <w:pPr>
+        <w:pStyle w:val="Paragrafoelenco"/>
+        <w:numPr>
+          <w:ilvl w:val="0"/>
+          <w:numId w:val="20"/>
+        </w:numPr>
+      </w:pPr>
+      <w:r>
+        <w:t>Usare una spugna che deve essere risciacquata molte volte</w:t>
+      </w:r>
+    </w:p>
+    <w:p>
+      <w:pPr>
+        <w:pStyle w:val="Paragrafoelenco"/>
+        <w:numPr>
+          <w:ilvl w:val="0"/>
+          <w:numId w:val="20"/>
+        </w:numPr>
+      </w:pPr>
+      <w:r>
+        <w:t>Evitare fi asportare il fugante nella pulizia</w:t>
+      </w:r>
+    </w:p>
+    <w:p/>
+    <w:p>
+      <w:r>
+        <w:t>IF fughe terminate</w:t>
+      </w:r>
+    </w:p>
+    <w:p>
+      <w:pPr>
+        <w:pStyle w:val="Paragrafoelenco"/>
+        <w:numPr>
+          <w:ilvl w:val="0"/>
+          <w:numId w:val="21"/>
+        </w:numPr>
+      </w:pPr>
+      <w:r>
+        <w:t>Camminare sopra dopo 48 ore</w:t>
+      </w:r>
+    </w:p>
+    <w:p/>
+    <w:p>
+      <w:r>
+        <w:t>IF livella apposto</w:t>
+      </w:r>
+    </w:p>
+    <w:p>
+      <w:pPr>
+        <w:pStyle w:val="Paragrafoelenco"/>
+        <w:numPr>
+          <w:ilvl w:val="0"/>
+          <w:numId w:val="13"/>
+        </w:numPr>
+      </w:pPr>
+      <w:r>
+        <w:t>Aggiungere distanziatori</w:t>
+      </w:r>
+    </w:p>
+    <w:p>
+      <w:pPr>
+        <w:pStyle w:val="Paragrafoelenco"/>
+        <w:numPr>
+          <w:ilvl w:val="0"/>
+          <w:numId w:val="13"/>
+        </w:numPr>
+      </w:pPr>
+      <w:r>
+        <w:t>Continuare con la posa delle altre</w:t>
+      </w:r>
+    </w:p>
+    <w:p>
+      <w:pPr>
+        <w:pStyle w:val="Paragrafoelenco"/>
+        <w:numPr>
+          <w:ilvl w:val="0"/>
+          <w:numId w:val="13"/>
+        </w:numPr>
+      </w:pPr>
+      <w:r>
+        <w:t>Chiedere se ha capito</w:t>
+      </w:r>
+    </w:p>
+    <w:p/>
+    <w:p>
+      <w:r>
+        <w:t>IF non ha capito</w:t>
+      </w:r>
+    </w:p>
+    <w:p>
+      <w:pPr>
+        <w:pStyle w:val="Paragrafoelenco"/>
+        <w:numPr>
+          <w:ilvl w:val="0"/>
+          <w:numId w:val="14"/>
+        </w:numPr>
+      </w:pPr>
+      <w:r>
+        <w:t>Chiedi cosa</w:t>
+      </w:r>
+    </w:p>
+    <w:p>
+      <w:pPr>
+        <w:pStyle w:val="Paragrafoelenco"/>
+        <w:numPr>
+          <w:ilvl w:val="0"/>
+          <w:numId w:val="14"/>
+        </w:numPr>
+      </w:pPr>
+      <w:r>
+        <w:t>Spiega di nuovo</w:t>
+      </w:r>
+    </w:p>
+    <w:p/>
+    <w:p>
+      <w:r>
+        <w:t>IF ha capito</w:t>
+      </w:r>
+    </w:p>
+    <w:p>
+      <w:pPr>
+        <w:pStyle w:val="Paragrafoelenco"/>
+        <w:numPr>
+          <w:ilvl w:val="0"/>
+          <w:numId w:val="15"/>
+        </w:numPr>
+      </w:pPr>
+      <w:r>
+        <w:t>Avvisare che si può camminare sopra dopo 24 ore</w:t>
       </w:r>
     </w:p>
     <w:p/>
@@ -919,6 +1583,571 @@
     </w:lvl>
   </w:abstractNum>
   <w:abstractNum w:abstractNumId="2">
+    <w:nsid w:val="0626121D"/>
+    <w:multiLevelType w:val="hybridMultilevel"/>
+    <w:tmpl w:val="408488FC"/>
+    <w:lvl w:ilvl="0" w:tplc="04100001">
+      <w:start w:val="1"/>
+      <w:numFmt w:val="bullet"/>
+      <w:lvlText w:val=""/>
+      <w:lvlJc w:val="left"/>
+      <w:pPr>
+        <w:ind w:left="720" w:hanging="360"/>
+      </w:pPr>
+      <w:rPr>
+        <w:rFonts w:ascii="Symbol" w:hAnsi="Symbol" w:hint="default"/>
+      </w:rPr>
+    </w:lvl>
+    <w:lvl w:ilvl="1" w:tplc="04100003" w:tentative="1">
+      <w:start w:val="1"/>
+      <w:numFmt w:val="bullet"/>
+      <w:lvlText w:val="o"/>
+      <w:lvlJc w:val="left"/>
+      <w:pPr>
+        <w:ind w:left="1440" w:hanging="360"/>
+      </w:pPr>
+      <w:rPr>
+        <w:rFonts w:ascii="Courier New" w:hAnsi="Courier New" w:cs="Courier New" w:hint="default"/>
+      </w:rPr>
+    </w:lvl>
+    <w:lvl w:ilvl="2" w:tplc="04100005" w:tentative="1">
+      <w:start w:val="1"/>
+      <w:numFmt w:val="bullet"/>
+      <w:lvlText w:val=""/>
+      <w:lvlJc w:val="left"/>
+      <w:pPr>
+        <w:ind w:left="2160" w:hanging="360"/>
+      </w:pPr>
+      <w:rPr>
+        <w:rFonts w:ascii="Wingdings" w:hAnsi="Wingdings" w:hint="default"/>
+      </w:rPr>
+    </w:lvl>
+    <w:lvl w:ilvl="3" w:tplc="04100001" w:tentative="1">
+      <w:start w:val="1"/>
+      <w:numFmt w:val="bullet"/>
+      <w:lvlText w:val=""/>
+      <w:lvlJc w:val="left"/>
+      <w:pPr>
+        <w:ind w:left="2880" w:hanging="360"/>
+      </w:pPr>
+      <w:rPr>
+        <w:rFonts w:ascii="Symbol" w:hAnsi="Symbol" w:hint="default"/>
+      </w:rPr>
+    </w:lvl>
+    <w:lvl w:ilvl="4" w:tplc="04100003" w:tentative="1">
+      <w:start w:val="1"/>
+      <w:numFmt w:val="bullet"/>
+      <w:lvlText w:val="o"/>
+      <w:lvlJc w:val="left"/>
+      <w:pPr>
+        <w:ind w:left="3600" w:hanging="360"/>
+      </w:pPr>
+      <w:rPr>
+        <w:rFonts w:ascii="Courier New" w:hAnsi="Courier New" w:cs="Courier New" w:hint="default"/>
+      </w:rPr>
+    </w:lvl>
+    <w:lvl w:ilvl="5" w:tplc="04100005" w:tentative="1">
+      <w:start w:val="1"/>
+      <w:numFmt w:val="bullet"/>
+      <w:lvlText w:val=""/>
+      <w:lvlJc w:val="left"/>
+      <w:pPr>
+        <w:ind w:left="4320" w:hanging="360"/>
+      </w:pPr>
+      <w:rPr>
+        <w:rFonts w:ascii="Wingdings" w:hAnsi="Wingdings" w:hint="default"/>
+      </w:rPr>
+    </w:lvl>
+    <w:lvl w:ilvl="6" w:tplc="04100001" w:tentative="1">
+      <w:start w:val="1"/>
+      <w:numFmt w:val="bullet"/>
+      <w:lvlText w:val=""/>
+      <w:lvlJc w:val="left"/>
+      <w:pPr>
+        <w:ind w:left="5040" w:hanging="360"/>
+      </w:pPr>
+      <w:rPr>
+        <w:rFonts w:ascii="Symbol" w:hAnsi="Symbol" w:hint="default"/>
+      </w:rPr>
+    </w:lvl>
+    <w:lvl w:ilvl="7" w:tplc="04100003" w:tentative="1">
+      <w:start w:val="1"/>
+      <w:numFmt w:val="bullet"/>
+      <w:lvlText w:val="o"/>
+      <w:lvlJc w:val="left"/>
+      <w:pPr>
+        <w:ind w:left="5760" w:hanging="360"/>
+      </w:pPr>
+      <w:rPr>
+        <w:rFonts w:ascii="Courier New" w:hAnsi="Courier New" w:cs="Courier New" w:hint="default"/>
+      </w:rPr>
+    </w:lvl>
+    <w:lvl w:ilvl="8" w:tplc="04100005" w:tentative="1">
+      <w:start w:val="1"/>
+      <w:numFmt w:val="bullet"/>
+      <w:lvlText w:val=""/>
+      <w:lvlJc w:val="left"/>
+      <w:pPr>
+        <w:ind w:left="6480" w:hanging="360"/>
+      </w:pPr>
+      <w:rPr>
+        <w:rFonts w:ascii="Wingdings" w:hAnsi="Wingdings" w:hint="default"/>
+      </w:rPr>
+    </w:lvl>
+  </w:abstractNum>
+  <w:abstractNum w:abstractNumId="3">
+    <w:nsid w:val="0D08243F"/>
+    <w:multiLevelType w:val="hybridMultilevel"/>
+    <w:tmpl w:val="7C040B46"/>
+    <w:lvl w:ilvl="0" w:tplc="04100001">
+      <w:start w:val="1"/>
+      <w:numFmt w:val="bullet"/>
+      <w:lvlText w:val=""/>
+      <w:lvlJc w:val="left"/>
+      <w:pPr>
+        <w:ind w:left="720" w:hanging="360"/>
+      </w:pPr>
+      <w:rPr>
+        <w:rFonts w:ascii="Symbol" w:hAnsi="Symbol" w:hint="default"/>
+      </w:rPr>
+    </w:lvl>
+    <w:lvl w:ilvl="1" w:tplc="04100003" w:tentative="1">
+      <w:start w:val="1"/>
+      <w:numFmt w:val="bullet"/>
+      <w:lvlText w:val="o"/>
+      <w:lvlJc w:val="left"/>
+      <w:pPr>
+        <w:ind w:left="1440" w:hanging="360"/>
+      </w:pPr>
+      <w:rPr>
+        <w:rFonts w:ascii="Courier New" w:hAnsi="Courier New" w:cs="Courier New" w:hint="default"/>
+      </w:rPr>
+    </w:lvl>
+    <w:lvl w:ilvl="2" w:tplc="04100005" w:tentative="1">
+      <w:start w:val="1"/>
+      <w:numFmt w:val="bullet"/>
+      <w:lvlText w:val=""/>
+      <w:lvlJc w:val="left"/>
+      <w:pPr>
+        <w:ind w:left="2160" w:hanging="360"/>
+      </w:pPr>
+      <w:rPr>
+        <w:rFonts w:ascii="Wingdings" w:hAnsi="Wingdings" w:hint="default"/>
+      </w:rPr>
+    </w:lvl>
+    <w:lvl w:ilvl="3" w:tplc="04100001" w:tentative="1">
+      <w:start w:val="1"/>
+      <w:numFmt w:val="bullet"/>
+      <w:lvlText w:val=""/>
+      <w:lvlJc w:val="left"/>
+      <w:pPr>
+        <w:ind w:left="2880" w:hanging="360"/>
+      </w:pPr>
+      <w:rPr>
+        <w:rFonts w:ascii="Symbol" w:hAnsi="Symbol" w:hint="default"/>
+      </w:rPr>
+    </w:lvl>
+    <w:lvl w:ilvl="4" w:tplc="04100003" w:tentative="1">
+      <w:start w:val="1"/>
+      <w:numFmt w:val="bullet"/>
+      <w:lvlText w:val="o"/>
+      <w:lvlJc w:val="left"/>
+      <w:pPr>
+        <w:ind w:left="3600" w:hanging="360"/>
+      </w:pPr>
+      <w:rPr>
+        <w:rFonts w:ascii="Courier New" w:hAnsi="Courier New" w:cs="Courier New" w:hint="default"/>
+      </w:rPr>
+    </w:lvl>
+    <w:lvl w:ilvl="5" w:tplc="04100005" w:tentative="1">
+      <w:start w:val="1"/>
+      <w:numFmt w:val="bullet"/>
+      <w:lvlText w:val=""/>
+      <w:lvlJc w:val="left"/>
+      <w:pPr>
+        <w:ind w:left="4320" w:hanging="360"/>
+      </w:pPr>
+      <w:rPr>
+        <w:rFonts w:ascii="Wingdings" w:hAnsi="Wingdings" w:hint="default"/>
+      </w:rPr>
+    </w:lvl>
+    <w:lvl w:ilvl="6" w:tplc="04100001" w:tentative="1">
+      <w:start w:val="1"/>
+      <w:numFmt w:val="bullet"/>
+      <w:lvlText w:val=""/>
+      <w:lvlJc w:val="left"/>
+      <w:pPr>
+        <w:ind w:left="5040" w:hanging="360"/>
+      </w:pPr>
+      <w:rPr>
+        <w:rFonts w:ascii="Symbol" w:hAnsi="Symbol" w:hint="default"/>
+      </w:rPr>
+    </w:lvl>
+    <w:lvl w:ilvl="7" w:tplc="04100003" w:tentative="1">
+      <w:start w:val="1"/>
+      <w:numFmt w:val="bullet"/>
+      <w:lvlText w:val="o"/>
+      <w:lvlJc w:val="left"/>
+      <w:pPr>
+        <w:ind w:left="5760" w:hanging="360"/>
+      </w:pPr>
+      <w:rPr>
+        <w:rFonts w:ascii="Courier New" w:hAnsi="Courier New" w:cs="Courier New" w:hint="default"/>
+      </w:rPr>
+    </w:lvl>
+    <w:lvl w:ilvl="8" w:tplc="04100005" w:tentative="1">
+      <w:start w:val="1"/>
+      <w:numFmt w:val="bullet"/>
+      <w:lvlText w:val=""/>
+      <w:lvlJc w:val="left"/>
+      <w:pPr>
+        <w:ind w:left="6480" w:hanging="360"/>
+      </w:pPr>
+      <w:rPr>
+        <w:rFonts w:ascii="Wingdings" w:hAnsi="Wingdings" w:hint="default"/>
+      </w:rPr>
+    </w:lvl>
+  </w:abstractNum>
+  <w:abstractNum w:abstractNumId="4">
+    <w:nsid w:val="0D9364E9"/>
+    <w:multiLevelType w:val="hybridMultilevel"/>
+    <w:tmpl w:val="05B2E3D6"/>
+    <w:lvl w:ilvl="0" w:tplc="04100001">
+      <w:start w:val="1"/>
+      <w:numFmt w:val="bullet"/>
+      <w:lvlText w:val=""/>
+      <w:lvlJc w:val="left"/>
+      <w:pPr>
+        <w:ind w:left="720" w:hanging="360"/>
+      </w:pPr>
+      <w:rPr>
+        <w:rFonts w:ascii="Symbol" w:hAnsi="Symbol" w:hint="default"/>
+      </w:rPr>
+    </w:lvl>
+    <w:lvl w:ilvl="1" w:tplc="04100003" w:tentative="1">
+      <w:start w:val="1"/>
+      <w:numFmt w:val="bullet"/>
+      <w:lvlText w:val="o"/>
+      <w:lvlJc w:val="left"/>
+      <w:pPr>
+        <w:ind w:left="1440" w:hanging="360"/>
+      </w:pPr>
+      <w:rPr>
+        <w:rFonts w:ascii="Courier New" w:hAnsi="Courier New" w:cs="Courier New" w:hint="default"/>
+      </w:rPr>
+    </w:lvl>
+    <w:lvl w:ilvl="2" w:tplc="04100005" w:tentative="1">
+      <w:start w:val="1"/>
+      <w:numFmt w:val="bullet"/>
+      <w:lvlText w:val=""/>
+      <w:lvlJc w:val="left"/>
+      <w:pPr>
+        <w:ind w:left="2160" w:hanging="360"/>
+      </w:pPr>
+      <w:rPr>
+        <w:rFonts w:ascii="Wingdings" w:hAnsi="Wingdings" w:hint="default"/>
+      </w:rPr>
+    </w:lvl>
+    <w:lvl w:ilvl="3" w:tplc="04100001" w:tentative="1">
+      <w:start w:val="1"/>
+      <w:numFmt w:val="bullet"/>
+      <w:lvlText w:val=""/>
+      <w:lvlJc w:val="left"/>
+      <w:pPr>
+        <w:ind w:left="2880" w:hanging="360"/>
+      </w:pPr>
+      <w:rPr>
+        <w:rFonts w:ascii="Symbol" w:hAnsi="Symbol" w:hint="default"/>
+      </w:rPr>
+    </w:lvl>
+    <w:lvl w:ilvl="4" w:tplc="04100003" w:tentative="1">
+      <w:start w:val="1"/>
+      <w:numFmt w:val="bullet"/>
+      <w:lvlText w:val="o"/>
+      <w:lvlJc w:val="left"/>
+      <w:pPr>
+        <w:ind w:left="3600" w:hanging="360"/>
+      </w:pPr>
+      <w:rPr>
+        <w:rFonts w:ascii="Courier New" w:hAnsi="Courier New" w:cs="Courier New" w:hint="default"/>
+      </w:rPr>
+    </w:lvl>
+    <w:lvl w:ilvl="5" w:tplc="04100005" w:tentative="1">
+      <w:start w:val="1"/>
+      <w:numFmt w:val="bullet"/>
+      <w:lvlText w:val=""/>
+      <w:lvlJc w:val="left"/>
+      <w:pPr>
+        <w:ind w:left="4320" w:hanging="360"/>
+      </w:pPr>
+      <w:rPr>
+        <w:rFonts w:ascii="Wingdings" w:hAnsi="Wingdings" w:hint="default"/>
+      </w:rPr>
+    </w:lvl>
+    <w:lvl w:ilvl="6" w:tplc="04100001" w:tentative="1">
+      <w:start w:val="1"/>
+      <w:numFmt w:val="bullet"/>
+      <w:lvlText w:val=""/>
+      <w:lvlJc w:val="left"/>
+      <w:pPr>
+        <w:ind w:left="5040" w:hanging="360"/>
+      </w:pPr>
+      <w:rPr>
+        <w:rFonts w:ascii="Symbol" w:hAnsi="Symbol" w:hint="default"/>
+      </w:rPr>
+    </w:lvl>
+    <w:lvl w:ilvl="7" w:tplc="04100003" w:tentative="1">
+      <w:start w:val="1"/>
+      <w:numFmt w:val="bullet"/>
+      <w:lvlText w:val="o"/>
+      <w:lvlJc w:val="left"/>
+      <w:pPr>
+        <w:ind w:left="5760" w:hanging="360"/>
+      </w:pPr>
+      <w:rPr>
+        <w:rFonts w:ascii="Courier New" w:hAnsi="Courier New" w:cs="Courier New" w:hint="default"/>
+      </w:rPr>
+    </w:lvl>
+    <w:lvl w:ilvl="8" w:tplc="04100005" w:tentative="1">
+      <w:start w:val="1"/>
+      <w:numFmt w:val="bullet"/>
+      <w:lvlText w:val=""/>
+      <w:lvlJc w:val="left"/>
+      <w:pPr>
+        <w:ind w:left="6480" w:hanging="360"/>
+      </w:pPr>
+      <w:rPr>
+        <w:rFonts w:ascii="Wingdings" w:hAnsi="Wingdings" w:hint="default"/>
+      </w:rPr>
+    </w:lvl>
+  </w:abstractNum>
+  <w:abstractNum w:abstractNumId="5">
+    <w:nsid w:val="13304BE5"/>
+    <w:multiLevelType w:val="hybridMultilevel"/>
+    <w:tmpl w:val="377C171E"/>
+    <w:lvl w:ilvl="0" w:tplc="04100001">
+      <w:start w:val="1"/>
+      <w:numFmt w:val="bullet"/>
+      <w:lvlText w:val=""/>
+      <w:lvlJc w:val="left"/>
+      <w:pPr>
+        <w:ind w:left="1494" w:hanging="360"/>
+      </w:pPr>
+      <w:rPr>
+        <w:rFonts w:ascii="Symbol" w:hAnsi="Symbol" w:hint="default"/>
+      </w:rPr>
+    </w:lvl>
+    <w:lvl w:ilvl="1" w:tplc="04100003" w:tentative="1">
+      <w:start w:val="1"/>
+      <w:numFmt w:val="bullet"/>
+      <w:lvlText w:val="o"/>
+      <w:lvlJc w:val="left"/>
+      <w:pPr>
+        <w:ind w:left="2214" w:hanging="360"/>
+      </w:pPr>
+      <w:rPr>
+        <w:rFonts w:ascii="Courier New" w:hAnsi="Courier New" w:cs="Courier New" w:hint="default"/>
+      </w:rPr>
+    </w:lvl>
+    <w:lvl w:ilvl="2" w:tplc="04100005" w:tentative="1">
+      <w:start w:val="1"/>
+      <w:numFmt w:val="bullet"/>
+      <w:lvlText w:val=""/>
+      <w:lvlJc w:val="left"/>
+      <w:pPr>
+        <w:ind w:left="2934" w:hanging="360"/>
+      </w:pPr>
+      <w:rPr>
+        <w:rFonts w:ascii="Wingdings" w:hAnsi="Wingdings" w:hint="default"/>
+      </w:rPr>
+    </w:lvl>
+    <w:lvl w:ilvl="3" w:tplc="04100001" w:tentative="1">
+      <w:start w:val="1"/>
+      <w:numFmt w:val="bullet"/>
+      <w:lvlText w:val=""/>
+      <w:lvlJc w:val="left"/>
+      <w:pPr>
+        <w:ind w:left="3654" w:hanging="360"/>
+      </w:pPr>
+      <w:rPr>
+        <w:rFonts w:ascii="Symbol" w:hAnsi="Symbol" w:hint="default"/>
+      </w:rPr>
+    </w:lvl>
+    <w:lvl w:ilvl="4" w:tplc="04100003" w:tentative="1">
+      <w:start w:val="1"/>
+      <w:numFmt w:val="bullet"/>
+      <w:lvlText w:val="o"/>
+      <w:lvlJc w:val="left"/>
+      <w:pPr>
+        <w:ind w:left="4374" w:hanging="360"/>
+      </w:pPr>
+      <w:rPr>
+        <w:rFonts w:ascii="Courier New" w:hAnsi="Courier New" w:cs="Courier New" w:hint="default"/>
+      </w:rPr>
+    </w:lvl>
+    <w:lvl w:ilvl="5" w:tplc="04100005" w:tentative="1">
+      <w:start w:val="1"/>
+      <w:numFmt w:val="bullet"/>
+      <w:lvlText w:val=""/>
+      <w:lvlJc w:val="left"/>
+      <w:pPr>
+        <w:ind w:left="5094" w:hanging="360"/>
+      </w:pPr>
+      <w:rPr>
+        <w:rFonts w:ascii="Wingdings" w:hAnsi="Wingdings" w:hint="default"/>
+      </w:rPr>
+    </w:lvl>
+    <w:lvl w:ilvl="6" w:tplc="04100001" w:tentative="1">
+      <w:start w:val="1"/>
+      <w:numFmt w:val="bullet"/>
+      <w:lvlText w:val=""/>
+      <w:lvlJc w:val="left"/>
+      <w:pPr>
+        <w:ind w:left="5814" w:hanging="360"/>
+      </w:pPr>
+      <w:rPr>
+        <w:rFonts w:ascii="Symbol" w:hAnsi="Symbol" w:hint="default"/>
+      </w:rPr>
+    </w:lvl>
+    <w:lvl w:ilvl="7" w:tplc="04100003" w:tentative="1">
+      <w:start w:val="1"/>
+      <w:numFmt w:val="bullet"/>
+      <w:lvlText w:val="o"/>
+      <w:lvlJc w:val="left"/>
+      <w:pPr>
+        <w:ind w:left="6534" w:hanging="360"/>
+      </w:pPr>
+      <w:rPr>
+        <w:rFonts w:ascii="Courier New" w:hAnsi="Courier New" w:cs="Courier New" w:hint="default"/>
+      </w:rPr>
+    </w:lvl>
+    <w:lvl w:ilvl="8" w:tplc="04100005" w:tentative="1">
+      <w:start w:val="1"/>
+      <w:numFmt w:val="bullet"/>
+      <w:lvlText w:val=""/>
+      <w:lvlJc w:val="left"/>
+      <w:pPr>
+        <w:ind w:left="7254" w:hanging="360"/>
+      </w:pPr>
+      <w:rPr>
+        <w:rFonts w:ascii="Wingdings" w:hAnsi="Wingdings" w:hint="default"/>
+      </w:rPr>
+    </w:lvl>
+  </w:abstractNum>
+  <w:abstractNum w:abstractNumId="6">
+    <w:nsid w:val="27B62975"/>
+    <w:multiLevelType w:val="hybridMultilevel"/>
+    <w:tmpl w:val="4AF615F6"/>
+    <w:lvl w:ilvl="0" w:tplc="04100001">
+      <w:start w:val="1"/>
+      <w:numFmt w:val="bullet"/>
+      <w:lvlText w:val=""/>
+      <w:lvlJc w:val="left"/>
+      <w:pPr>
+        <w:ind w:left="720" w:hanging="360"/>
+      </w:pPr>
+      <w:rPr>
+        <w:rFonts w:ascii="Symbol" w:hAnsi="Symbol" w:hint="default"/>
+      </w:rPr>
+    </w:lvl>
+    <w:lvl w:ilvl="1" w:tplc="04100003" w:tentative="1">
+      <w:start w:val="1"/>
+      <w:numFmt w:val="bullet"/>
+      <w:lvlText w:val="o"/>
+      <w:lvlJc w:val="left"/>
+      <w:pPr>
+        <w:ind w:left="1440" w:hanging="360"/>
+      </w:pPr>
+      <w:rPr>
+        <w:rFonts w:ascii="Courier New" w:hAnsi="Courier New" w:cs="Courier New" w:hint="default"/>
+      </w:rPr>
+    </w:lvl>
+    <w:lvl w:ilvl="2" w:tplc="04100005" w:tentative="1">
+      <w:start w:val="1"/>
+      <w:numFmt w:val="bullet"/>
+      <w:lvlText w:val=""/>
+      <w:lvlJc w:val="left"/>
+      <w:pPr>
+        <w:ind w:left="2160" w:hanging="360"/>
+      </w:pPr>
+      <w:rPr>
+        <w:rFonts w:ascii="Wingdings" w:hAnsi="Wingdings" w:hint="default"/>
+      </w:rPr>
+    </w:lvl>
+    <w:lvl w:ilvl="3" w:tplc="04100001" w:tentative="1">
+      <w:start w:val="1"/>
+      <w:numFmt w:val="bullet"/>
+      <w:lvlText w:val=""/>
+      <w:lvlJc w:val="left"/>
+      <w:pPr>
+        <w:ind w:left="2880" w:hanging="360"/>
+      </w:pPr>
+      <w:rPr>
+        <w:rFonts w:ascii="Symbol" w:hAnsi="Symbol" w:hint="default"/>
+      </w:rPr>
+    </w:lvl>
+    <w:lvl w:ilvl="4" w:tplc="04100003" w:tentative="1">
+      <w:start w:val="1"/>
+      <w:numFmt w:val="bullet"/>
+      <w:lvlText w:val="o"/>
+      <w:lvlJc w:val="left"/>
+      <w:pPr>
+        <w:ind w:left="3600" w:hanging="360"/>
+      </w:pPr>
+      <w:rPr>
+        <w:rFonts w:ascii="Courier New" w:hAnsi="Courier New" w:cs="Courier New" w:hint="default"/>
+      </w:rPr>
+    </w:lvl>
+    <w:lvl w:ilvl="5" w:tplc="04100005" w:tentative="1">
+      <w:start w:val="1"/>
+      <w:numFmt w:val="bullet"/>
+      <w:lvlText w:val=""/>
+      <w:lvlJc w:val="left"/>
+      <w:pPr>
+        <w:ind w:left="4320" w:hanging="360"/>
+      </w:pPr>
+      <w:rPr>
+        <w:rFonts w:ascii="Wingdings" w:hAnsi="Wingdings" w:hint="default"/>
+      </w:rPr>
+    </w:lvl>
+    <w:lvl w:ilvl="6" w:tplc="04100001" w:tentative="1">
+      <w:start w:val="1"/>
+      <w:numFmt w:val="bullet"/>
+      <w:lvlText w:val=""/>
+      <w:lvlJc w:val="left"/>
+      <w:pPr>
+        <w:ind w:left="5040" w:hanging="360"/>
+      </w:pPr>
+      <w:rPr>
+        <w:rFonts w:ascii="Symbol" w:hAnsi="Symbol" w:hint="default"/>
+      </w:rPr>
+    </w:lvl>
+    <w:lvl w:ilvl="7" w:tplc="04100003" w:tentative="1">
+      <w:start w:val="1"/>
+      <w:numFmt w:val="bullet"/>
+      <w:lvlText w:val="o"/>
+      <w:lvlJc w:val="left"/>
+      <w:pPr>
+        <w:ind w:left="5760" w:hanging="360"/>
+      </w:pPr>
+      <w:rPr>
+        <w:rFonts w:ascii="Courier New" w:hAnsi="Courier New" w:cs="Courier New" w:hint="default"/>
+      </w:rPr>
+    </w:lvl>
+    <w:lvl w:ilvl="8" w:tplc="04100005" w:tentative="1">
+      <w:start w:val="1"/>
+      <w:numFmt w:val="bullet"/>
+      <w:lvlText w:val=""/>
+      <w:lvlJc w:val="left"/>
+      <w:pPr>
+        <w:ind w:left="6480" w:hanging="360"/>
+      </w:pPr>
+      <w:rPr>
+        <w:rFonts w:ascii="Wingdings" w:hAnsi="Wingdings" w:hint="default"/>
+      </w:rPr>
+    </w:lvl>
+  </w:abstractNum>
+  <w:abstractNum w:abstractNumId="7">
     <w:nsid w:val="2CCD6842"/>
     <w:multiLevelType w:val="hybridMultilevel"/>
     <w:tmpl w:val="81B802E0"/>
@@ -1031,7 +2260,120 @@
       </w:rPr>
     </w:lvl>
   </w:abstractNum>
-  <w:abstractNum w:abstractNumId="3">
+  <w:abstractNum w:abstractNumId="8">
+    <w:nsid w:val="32D264B6"/>
+    <w:multiLevelType w:val="hybridMultilevel"/>
+    <w:tmpl w:val="AA981484"/>
+    <w:lvl w:ilvl="0" w:tplc="04100001">
+      <w:start w:val="1"/>
+      <w:numFmt w:val="bullet"/>
+      <w:lvlText w:val=""/>
+      <w:lvlJc w:val="left"/>
+      <w:pPr>
+        <w:ind w:left="720" w:hanging="360"/>
+      </w:pPr>
+      <w:rPr>
+        <w:rFonts w:ascii="Symbol" w:hAnsi="Symbol" w:hint="default"/>
+      </w:rPr>
+    </w:lvl>
+    <w:lvl w:ilvl="1" w:tplc="04100003" w:tentative="1">
+      <w:start w:val="1"/>
+      <w:numFmt w:val="bullet"/>
+      <w:lvlText w:val="o"/>
+      <w:lvlJc w:val="left"/>
+      <w:pPr>
+        <w:ind w:left="1440" w:hanging="360"/>
+      </w:pPr>
+      <w:rPr>
+        <w:rFonts w:ascii="Courier New" w:hAnsi="Courier New" w:cs="Courier New" w:hint="default"/>
+      </w:rPr>
+    </w:lvl>
+    <w:lvl w:ilvl="2" w:tplc="04100005" w:tentative="1">
+      <w:start w:val="1"/>
+      <w:numFmt w:val="bullet"/>
+      <w:lvlText w:val=""/>
+      <w:lvlJc w:val="left"/>
+      <w:pPr>
+        <w:ind w:left="2160" w:hanging="360"/>
+      </w:pPr>
+      <w:rPr>
+        <w:rFonts w:ascii="Wingdings" w:hAnsi="Wingdings" w:hint="default"/>
+      </w:rPr>
+    </w:lvl>
+    <w:lvl w:ilvl="3" w:tplc="04100001" w:tentative="1">
+      <w:start w:val="1"/>
+      <w:numFmt w:val="bullet"/>
+      <w:lvlText w:val=""/>
+      <w:lvlJc w:val="left"/>
+      <w:pPr>
+        <w:ind w:left="2880" w:hanging="360"/>
+      </w:pPr>
+      <w:rPr>
+        <w:rFonts w:ascii="Symbol" w:hAnsi="Symbol" w:hint="default"/>
+      </w:rPr>
+    </w:lvl>
+    <w:lvl w:ilvl="4" w:tplc="04100003" w:tentative="1">
+      <w:start w:val="1"/>
+      <w:numFmt w:val="bullet"/>
+      <w:lvlText w:val="o"/>
+      <w:lvlJc w:val="left"/>
+      <w:pPr>
+        <w:ind w:left="3600" w:hanging="360"/>
+      </w:pPr>
+      <w:rPr>
+        <w:rFonts w:ascii="Courier New" w:hAnsi="Courier New" w:cs="Courier New" w:hint="default"/>
+      </w:rPr>
+    </w:lvl>
+    <w:lvl w:ilvl="5" w:tplc="04100005" w:tentative="1">
+      <w:start w:val="1"/>
+      <w:numFmt w:val="bullet"/>
+      <w:lvlText w:val=""/>
+      <w:lvlJc w:val="left"/>
+      <w:pPr>
+        <w:ind w:left="4320" w:hanging="360"/>
+      </w:pPr>
+      <w:rPr>
+        <w:rFonts w:ascii="Wingdings" w:hAnsi="Wingdings" w:hint="default"/>
+      </w:rPr>
+    </w:lvl>
+    <w:lvl w:ilvl="6" w:tplc="04100001" w:tentative="1">
+      <w:start w:val="1"/>
+      <w:numFmt w:val="bullet"/>
+      <w:lvlText w:val=""/>
+      <w:lvlJc w:val="left"/>
+      <w:pPr>
+        <w:ind w:left="5040" w:hanging="360"/>
+      </w:pPr>
+      <w:rPr>
+        <w:rFonts w:ascii="Symbol" w:hAnsi="Symbol" w:hint="default"/>
+      </w:rPr>
+    </w:lvl>
+    <w:lvl w:ilvl="7" w:tplc="04100003" w:tentative="1">
+      <w:start w:val="1"/>
+      <w:numFmt w:val="bullet"/>
+      <w:lvlText w:val="o"/>
+      <w:lvlJc w:val="left"/>
+      <w:pPr>
+        <w:ind w:left="5760" w:hanging="360"/>
+      </w:pPr>
+      <w:rPr>
+        <w:rFonts w:ascii="Courier New" w:hAnsi="Courier New" w:cs="Courier New" w:hint="default"/>
+      </w:rPr>
+    </w:lvl>
+    <w:lvl w:ilvl="8" w:tplc="04100005" w:tentative="1">
+      <w:start w:val="1"/>
+      <w:numFmt w:val="bullet"/>
+      <w:lvlText w:val=""/>
+      <w:lvlJc w:val="left"/>
+      <w:pPr>
+        <w:ind w:left="6480" w:hanging="360"/>
+      </w:pPr>
+      <w:rPr>
+        <w:rFonts w:ascii="Wingdings" w:hAnsi="Wingdings" w:hint="default"/>
+      </w:rPr>
+    </w:lvl>
+  </w:abstractNum>
+  <w:abstractNum w:abstractNumId="9">
     <w:nsid w:val="34EF6815"/>
     <w:multiLevelType w:val="hybridMultilevel"/>
     <w:tmpl w:val="57109AC8"/>
@@ -1144,7 +2486,120 @@
       </w:rPr>
     </w:lvl>
   </w:abstractNum>
-  <w:abstractNum w:abstractNumId="4">
+  <w:abstractNum w:abstractNumId="10">
+    <w:nsid w:val="3CB70445"/>
+    <w:multiLevelType w:val="hybridMultilevel"/>
+    <w:tmpl w:val="B1B62C6C"/>
+    <w:lvl w:ilvl="0" w:tplc="04100001">
+      <w:start w:val="1"/>
+      <w:numFmt w:val="bullet"/>
+      <w:lvlText w:val=""/>
+      <w:lvlJc w:val="left"/>
+      <w:pPr>
+        <w:ind w:left="1068" w:hanging="360"/>
+      </w:pPr>
+      <w:rPr>
+        <w:rFonts w:ascii="Symbol" w:hAnsi="Symbol" w:hint="default"/>
+      </w:rPr>
+    </w:lvl>
+    <w:lvl w:ilvl="1" w:tplc="04100003">
+      <w:start w:val="1"/>
+      <w:numFmt w:val="bullet"/>
+      <w:lvlText w:val="o"/>
+      <w:lvlJc w:val="left"/>
+      <w:pPr>
+        <w:ind w:left="1788" w:hanging="360"/>
+      </w:pPr>
+      <w:rPr>
+        <w:rFonts w:ascii="Courier New" w:hAnsi="Courier New" w:cs="Courier New" w:hint="default"/>
+      </w:rPr>
+    </w:lvl>
+    <w:lvl w:ilvl="2" w:tplc="04100005" w:tentative="1">
+      <w:start w:val="1"/>
+      <w:numFmt w:val="bullet"/>
+      <w:lvlText w:val=""/>
+      <w:lvlJc w:val="left"/>
+      <w:pPr>
+        <w:ind w:left="2508" w:hanging="360"/>
+      </w:pPr>
+      <w:rPr>
+        <w:rFonts w:ascii="Wingdings" w:hAnsi="Wingdings" w:hint="default"/>
+      </w:rPr>
+    </w:lvl>
+    <w:lvl w:ilvl="3" w:tplc="04100001" w:tentative="1">
+      <w:start w:val="1"/>
+      <w:numFmt w:val="bullet"/>
+      <w:lvlText w:val=""/>
+      <w:lvlJc w:val="left"/>
+      <w:pPr>
+        <w:ind w:left="3228" w:hanging="360"/>
+      </w:pPr>
+      <w:rPr>
+        <w:rFonts w:ascii="Symbol" w:hAnsi="Symbol" w:hint="default"/>
+      </w:rPr>
+    </w:lvl>
+    <w:lvl w:ilvl="4" w:tplc="04100003" w:tentative="1">
+      <w:start w:val="1"/>
+      <w:numFmt w:val="bullet"/>
+      <w:lvlText w:val="o"/>
+      <w:lvlJc w:val="left"/>
+      <w:pPr>
+        <w:ind w:left="3948" w:hanging="360"/>
+      </w:pPr>
+      <w:rPr>
+        <w:rFonts w:ascii="Courier New" w:hAnsi="Courier New" w:cs="Courier New" w:hint="default"/>
+      </w:rPr>
+    </w:lvl>
+    <w:lvl w:ilvl="5" w:tplc="04100005" w:tentative="1">
+      <w:start w:val="1"/>
+      <w:numFmt w:val="bullet"/>
+      <w:lvlText w:val=""/>
+      <w:lvlJc w:val="left"/>
+      <w:pPr>
+        <w:ind w:left="4668" w:hanging="360"/>
+      </w:pPr>
+      <w:rPr>
+        <w:rFonts w:ascii="Wingdings" w:hAnsi="Wingdings" w:hint="default"/>
+      </w:rPr>
+    </w:lvl>
+    <w:lvl w:ilvl="6" w:tplc="04100001" w:tentative="1">
+      <w:start w:val="1"/>
+      <w:numFmt w:val="bullet"/>
+      <w:lvlText w:val=""/>
+      <w:lvlJc w:val="left"/>
+      <w:pPr>
+        <w:ind w:left="5388" w:hanging="360"/>
+      </w:pPr>
+      <w:rPr>
+        <w:rFonts w:ascii="Symbol" w:hAnsi="Symbol" w:hint="default"/>
+      </w:rPr>
+    </w:lvl>
+    <w:lvl w:ilvl="7" w:tplc="04100003" w:tentative="1">
+      <w:start w:val="1"/>
+      <w:numFmt w:val="bullet"/>
+      <w:lvlText w:val="o"/>
+      <w:lvlJc w:val="left"/>
+      <w:pPr>
+        <w:ind w:left="6108" w:hanging="360"/>
+      </w:pPr>
+      <w:rPr>
+        <w:rFonts w:ascii="Courier New" w:hAnsi="Courier New" w:cs="Courier New" w:hint="default"/>
+      </w:rPr>
+    </w:lvl>
+    <w:lvl w:ilvl="8" w:tplc="04100005" w:tentative="1">
+      <w:start w:val="1"/>
+      <w:numFmt w:val="bullet"/>
+      <w:lvlText w:val=""/>
+      <w:lvlJc w:val="left"/>
+      <w:pPr>
+        <w:ind w:left="6828" w:hanging="360"/>
+      </w:pPr>
+      <w:rPr>
+        <w:rFonts w:ascii="Wingdings" w:hAnsi="Wingdings" w:hint="default"/>
+      </w:rPr>
+    </w:lvl>
+  </w:abstractNum>
+  <w:abstractNum w:abstractNumId="11">
     <w:nsid w:val="3E812952"/>
     <w:multiLevelType w:val="hybridMultilevel"/>
     <w:tmpl w:val="EA88246A"/>
@@ -1257,7 +2712,7 @@
       </w:rPr>
     </w:lvl>
   </w:abstractNum>
-  <w:abstractNum w:abstractNumId="5">
+  <w:abstractNum w:abstractNumId="12">
     <w:nsid w:val="40721C23"/>
     <w:multiLevelType w:val="hybridMultilevel"/>
     <w:tmpl w:val="2CF63488"/>
@@ -1370,7 +2825,7 @@
       </w:rPr>
     </w:lvl>
   </w:abstractNum>
-  <w:abstractNum w:abstractNumId="6">
+  <w:abstractNum w:abstractNumId="13">
     <w:nsid w:val="426A3045"/>
     <w:multiLevelType w:val="hybridMultilevel"/>
     <w:tmpl w:val="12D495FA"/>
@@ -1483,7 +2938,120 @@
       </w:rPr>
     </w:lvl>
   </w:abstractNum>
-  <w:abstractNum w:abstractNumId="7">
+  <w:abstractNum w:abstractNumId="14">
+    <w:nsid w:val="4C4C36BD"/>
+    <w:multiLevelType w:val="hybridMultilevel"/>
+    <w:tmpl w:val="6554AFF0"/>
+    <w:lvl w:ilvl="0" w:tplc="04100001">
+      <w:start w:val="1"/>
+      <w:numFmt w:val="bullet"/>
+      <w:lvlText w:val=""/>
+      <w:lvlJc w:val="left"/>
+      <w:pPr>
+        <w:ind w:left="720" w:hanging="360"/>
+      </w:pPr>
+      <w:rPr>
+        <w:rFonts w:ascii="Symbol" w:hAnsi="Symbol" w:hint="default"/>
+      </w:rPr>
+    </w:lvl>
+    <w:lvl w:ilvl="1" w:tplc="04100003" w:tentative="1">
+      <w:start w:val="1"/>
+      <w:numFmt w:val="bullet"/>
+      <w:lvlText w:val="o"/>
+      <w:lvlJc w:val="left"/>
+      <w:pPr>
+        <w:ind w:left="1440" w:hanging="360"/>
+      </w:pPr>
+      <w:rPr>
+        <w:rFonts w:ascii="Courier New" w:hAnsi="Courier New" w:cs="Courier New" w:hint="default"/>
+      </w:rPr>
+    </w:lvl>
+    <w:lvl w:ilvl="2" w:tplc="04100005" w:tentative="1">
+      <w:start w:val="1"/>
+      <w:numFmt w:val="bullet"/>
+      <w:lvlText w:val=""/>
+      <w:lvlJc w:val="left"/>
+      <w:pPr>
+        <w:ind w:left="2160" w:hanging="360"/>
+      </w:pPr>
+      <w:rPr>
+        <w:rFonts w:ascii="Wingdings" w:hAnsi="Wingdings" w:hint="default"/>
+      </w:rPr>
+    </w:lvl>
+    <w:lvl w:ilvl="3" w:tplc="04100001" w:tentative="1">
+      <w:start w:val="1"/>
+      <w:numFmt w:val="bullet"/>
+      <w:lvlText w:val=""/>
+      <w:lvlJc w:val="left"/>
+      <w:pPr>
+        <w:ind w:left="2880" w:hanging="360"/>
+      </w:pPr>
+      <w:rPr>
+        <w:rFonts w:ascii="Symbol" w:hAnsi="Symbol" w:hint="default"/>
+      </w:rPr>
+    </w:lvl>
+    <w:lvl w:ilvl="4" w:tplc="04100003" w:tentative="1">
+      <w:start w:val="1"/>
+      <w:numFmt w:val="bullet"/>
+      <w:lvlText w:val="o"/>
+      <w:lvlJc w:val="left"/>
+      <w:pPr>
+        <w:ind w:left="3600" w:hanging="360"/>
+      </w:pPr>
+      <w:rPr>
+        <w:rFonts w:ascii="Courier New" w:hAnsi="Courier New" w:cs="Courier New" w:hint="default"/>
+      </w:rPr>
+    </w:lvl>
+    <w:lvl w:ilvl="5" w:tplc="04100005" w:tentative="1">
+      <w:start w:val="1"/>
+      <w:numFmt w:val="bullet"/>
+      <w:lvlText w:val=""/>
+      <w:lvlJc w:val="left"/>
+      <w:pPr>
+        <w:ind w:left="4320" w:hanging="360"/>
+      </w:pPr>
+      <w:rPr>
+        <w:rFonts w:ascii="Wingdings" w:hAnsi="Wingdings" w:hint="default"/>
+      </w:rPr>
+    </w:lvl>
+    <w:lvl w:ilvl="6" w:tplc="04100001" w:tentative="1">
+      <w:start w:val="1"/>
+      <w:numFmt w:val="bullet"/>
+      <w:lvlText w:val=""/>
+      <w:lvlJc w:val="left"/>
+      <w:pPr>
+        <w:ind w:left="5040" w:hanging="360"/>
+      </w:pPr>
+      <w:rPr>
+        <w:rFonts w:ascii="Symbol" w:hAnsi="Symbol" w:hint="default"/>
+      </w:rPr>
+    </w:lvl>
+    <w:lvl w:ilvl="7" w:tplc="04100003" w:tentative="1">
+      <w:start w:val="1"/>
+      <w:numFmt w:val="bullet"/>
+      <w:lvlText w:val="o"/>
+      <w:lvlJc w:val="left"/>
+      <w:pPr>
+        <w:ind w:left="5760" w:hanging="360"/>
+      </w:pPr>
+      <w:rPr>
+        <w:rFonts w:ascii="Courier New" w:hAnsi="Courier New" w:cs="Courier New" w:hint="default"/>
+      </w:rPr>
+    </w:lvl>
+    <w:lvl w:ilvl="8" w:tplc="04100005" w:tentative="1">
+      <w:start w:val="1"/>
+      <w:numFmt w:val="bullet"/>
+      <w:lvlText w:val=""/>
+      <w:lvlJc w:val="left"/>
+      <w:pPr>
+        <w:ind w:left="6480" w:hanging="360"/>
+      </w:pPr>
+      <w:rPr>
+        <w:rFonts w:ascii="Wingdings" w:hAnsi="Wingdings" w:hint="default"/>
+      </w:rPr>
+    </w:lvl>
+  </w:abstractNum>
+  <w:abstractNum w:abstractNumId="15">
     <w:nsid w:val="571D3C4A"/>
     <w:multiLevelType w:val="hybridMultilevel"/>
     <w:tmpl w:val="5FA6EDA2"/>
@@ -1596,7 +3164,7 @@
       </w:rPr>
     </w:lvl>
   </w:abstractNum>
-  <w:abstractNum w:abstractNumId="8">
+  <w:abstractNum w:abstractNumId="16">
     <w:nsid w:val="5C3D6107"/>
     <w:multiLevelType w:val="hybridMultilevel"/>
     <w:tmpl w:val="BFF22AA6"/>
@@ -1709,7 +3277,7 @@
       </w:rPr>
     </w:lvl>
   </w:abstractNum>
-  <w:abstractNum w:abstractNumId="9">
+  <w:abstractNum w:abstractNumId="17">
     <w:nsid w:val="65F076A2"/>
     <w:multiLevelType w:val="hybridMultilevel"/>
     <w:tmpl w:val="E6DE8554"/>
@@ -1822,35 +3390,407 @@
       </w:rPr>
     </w:lvl>
   </w:abstractNum>
+  <w:abstractNum w:abstractNumId="18">
+    <w:nsid w:val="74B22DAF"/>
+    <w:multiLevelType w:val="hybridMultilevel"/>
+    <w:tmpl w:val="459E29BC"/>
+    <w:lvl w:ilvl="0" w:tplc="04100001">
+      <w:start w:val="1"/>
+      <w:numFmt w:val="bullet"/>
+      <w:lvlText w:val=""/>
+      <w:lvlJc w:val="left"/>
+      <w:pPr>
+        <w:ind w:left="720" w:hanging="360"/>
+      </w:pPr>
+      <w:rPr>
+        <w:rFonts w:ascii="Symbol" w:hAnsi="Symbol" w:hint="default"/>
+      </w:rPr>
+    </w:lvl>
+    <w:lvl w:ilvl="1" w:tplc="04100003">
+      <w:start w:val="1"/>
+      <w:numFmt w:val="bullet"/>
+      <w:lvlText w:val="o"/>
+      <w:lvlJc w:val="left"/>
+      <w:pPr>
+        <w:ind w:left="1440" w:hanging="360"/>
+      </w:pPr>
+      <w:rPr>
+        <w:rFonts w:ascii="Courier New" w:hAnsi="Courier New" w:cs="Courier New" w:hint="default"/>
+      </w:rPr>
+    </w:lvl>
+    <w:lvl w:ilvl="2" w:tplc="04100005" w:tentative="1">
+      <w:start w:val="1"/>
+      <w:numFmt w:val="bullet"/>
+      <w:lvlText w:val=""/>
+      <w:lvlJc w:val="left"/>
+      <w:pPr>
+        <w:ind w:left="2160" w:hanging="360"/>
+      </w:pPr>
+      <w:rPr>
+        <w:rFonts w:ascii="Wingdings" w:hAnsi="Wingdings" w:hint="default"/>
+      </w:rPr>
+    </w:lvl>
+    <w:lvl w:ilvl="3" w:tplc="04100001" w:tentative="1">
+      <w:start w:val="1"/>
+      <w:numFmt w:val="bullet"/>
+      <w:lvlText w:val=""/>
+      <w:lvlJc w:val="left"/>
+      <w:pPr>
+        <w:ind w:left="2880" w:hanging="360"/>
+      </w:pPr>
+      <w:rPr>
+        <w:rFonts w:ascii="Symbol" w:hAnsi="Symbol" w:hint="default"/>
+      </w:rPr>
+    </w:lvl>
+    <w:lvl w:ilvl="4" w:tplc="04100003" w:tentative="1">
+      <w:start w:val="1"/>
+      <w:numFmt w:val="bullet"/>
+      <w:lvlText w:val="o"/>
+      <w:lvlJc w:val="left"/>
+      <w:pPr>
+        <w:ind w:left="3600" w:hanging="360"/>
+      </w:pPr>
+      <w:rPr>
+        <w:rFonts w:ascii="Courier New" w:hAnsi="Courier New" w:cs="Courier New" w:hint="default"/>
+      </w:rPr>
+    </w:lvl>
+    <w:lvl w:ilvl="5" w:tplc="04100005" w:tentative="1">
+      <w:start w:val="1"/>
+      <w:numFmt w:val="bullet"/>
+      <w:lvlText w:val=""/>
+      <w:lvlJc w:val="left"/>
+      <w:pPr>
+        <w:ind w:left="4320" w:hanging="360"/>
+      </w:pPr>
+      <w:rPr>
+        <w:rFonts w:ascii="Wingdings" w:hAnsi="Wingdings" w:hint="default"/>
+      </w:rPr>
+    </w:lvl>
+    <w:lvl w:ilvl="6" w:tplc="04100001" w:tentative="1">
+      <w:start w:val="1"/>
+      <w:numFmt w:val="bullet"/>
+      <w:lvlText w:val=""/>
+      <w:lvlJc w:val="left"/>
+      <w:pPr>
+        <w:ind w:left="5040" w:hanging="360"/>
+      </w:pPr>
+      <w:rPr>
+        <w:rFonts w:ascii="Symbol" w:hAnsi="Symbol" w:hint="default"/>
+      </w:rPr>
+    </w:lvl>
+    <w:lvl w:ilvl="7" w:tplc="04100003" w:tentative="1">
+      <w:start w:val="1"/>
+      <w:numFmt w:val="bullet"/>
+      <w:lvlText w:val="o"/>
+      <w:lvlJc w:val="left"/>
+      <w:pPr>
+        <w:ind w:left="5760" w:hanging="360"/>
+      </w:pPr>
+      <w:rPr>
+        <w:rFonts w:ascii="Courier New" w:hAnsi="Courier New" w:cs="Courier New" w:hint="default"/>
+      </w:rPr>
+    </w:lvl>
+    <w:lvl w:ilvl="8" w:tplc="04100005" w:tentative="1">
+      <w:start w:val="1"/>
+      <w:numFmt w:val="bullet"/>
+      <w:lvlText w:val=""/>
+      <w:lvlJc w:val="left"/>
+      <w:pPr>
+        <w:ind w:left="6480" w:hanging="360"/>
+      </w:pPr>
+      <w:rPr>
+        <w:rFonts w:ascii="Wingdings" w:hAnsi="Wingdings" w:hint="default"/>
+      </w:rPr>
+    </w:lvl>
+  </w:abstractNum>
+  <w:abstractNum w:abstractNumId="19">
+    <w:nsid w:val="75DD6C98"/>
+    <w:multiLevelType w:val="hybridMultilevel"/>
+    <w:tmpl w:val="AEC8C594"/>
+    <w:lvl w:ilvl="0" w:tplc="04100001">
+      <w:start w:val="1"/>
+      <w:numFmt w:val="bullet"/>
+      <w:lvlText w:val=""/>
+      <w:lvlJc w:val="left"/>
+      <w:pPr>
+        <w:ind w:left="720" w:hanging="360"/>
+      </w:pPr>
+      <w:rPr>
+        <w:rFonts w:ascii="Symbol" w:hAnsi="Symbol" w:hint="default"/>
+      </w:rPr>
+    </w:lvl>
+    <w:lvl w:ilvl="1" w:tplc="04100003" w:tentative="1">
+      <w:start w:val="1"/>
+      <w:numFmt w:val="bullet"/>
+      <w:lvlText w:val="o"/>
+      <w:lvlJc w:val="left"/>
+      <w:pPr>
+        <w:ind w:left="1440" w:hanging="360"/>
+      </w:pPr>
+      <w:rPr>
+        <w:rFonts w:ascii="Courier New" w:hAnsi="Courier New" w:cs="Courier New" w:hint="default"/>
+      </w:rPr>
+    </w:lvl>
+    <w:lvl w:ilvl="2" w:tplc="04100005" w:tentative="1">
+      <w:start w:val="1"/>
+      <w:numFmt w:val="bullet"/>
+      <w:lvlText w:val=""/>
+      <w:lvlJc w:val="left"/>
+      <w:pPr>
+        <w:ind w:left="2160" w:hanging="360"/>
+      </w:pPr>
+      <w:rPr>
+        <w:rFonts w:ascii="Wingdings" w:hAnsi="Wingdings" w:hint="default"/>
+      </w:rPr>
+    </w:lvl>
+    <w:lvl w:ilvl="3" w:tplc="04100001" w:tentative="1">
+      <w:start w:val="1"/>
+      <w:numFmt w:val="bullet"/>
+      <w:lvlText w:val=""/>
+      <w:lvlJc w:val="left"/>
+      <w:pPr>
+        <w:ind w:left="2880" w:hanging="360"/>
+      </w:pPr>
+      <w:rPr>
+        <w:rFonts w:ascii="Symbol" w:hAnsi="Symbol" w:hint="default"/>
+      </w:rPr>
+    </w:lvl>
+    <w:lvl w:ilvl="4" w:tplc="04100003" w:tentative="1">
+      <w:start w:val="1"/>
+      <w:numFmt w:val="bullet"/>
+      <w:lvlText w:val="o"/>
+      <w:lvlJc w:val="left"/>
+      <w:pPr>
+        <w:ind w:left="3600" w:hanging="360"/>
+      </w:pPr>
+      <w:rPr>
+        <w:rFonts w:ascii="Courier New" w:hAnsi="Courier New" w:cs="Courier New" w:hint="default"/>
+      </w:rPr>
+    </w:lvl>
+    <w:lvl w:ilvl="5" w:tplc="04100005" w:tentative="1">
+      <w:start w:val="1"/>
+      <w:numFmt w:val="bullet"/>
+      <w:lvlText w:val=""/>
+      <w:lvlJc w:val="left"/>
+      <w:pPr>
+        <w:ind w:left="4320" w:hanging="360"/>
+      </w:pPr>
+      <w:rPr>
+        <w:rFonts w:ascii="Wingdings" w:hAnsi="Wingdings" w:hint="default"/>
+      </w:rPr>
+    </w:lvl>
+    <w:lvl w:ilvl="6" w:tplc="04100001" w:tentative="1">
+      <w:start w:val="1"/>
+      <w:numFmt w:val="bullet"/>
+      <w:lvlText w:val=""/>
+      <w:lvlJc w:val="left"/>
+      <w:pPr>
+        <w:ind w:left="5040" w:hanging="360"/>
+      </w:pPr>
+      <w:rPr>
+        <w:rFonts w:ascii="Symbol" w:hAnsi="Symbol" w:hint="default"/>
+      </w:rPr>
+    </w:lvl>
+    <w:lvl w:ilvl="7" w:tplc="04100003" w:tentative="1">
+      <w:start w:val="1"/>
+      <w:numFmt w:val="bullet"/>
+      <w:lvlText w:val="o"/>
+      <w:lvlJc w:val="left"/>
+      <w:pPr>
+        <w:ind w:left="5760" w:hanging="360"/>
+      </w:pPr>
+      <w:rPr>
+        <w:rFonts w:ascii="Courier New" w:hAnsi="Courier New" w:cs="Courier New" w:hint="default"/>
+      </w:rPr>
+    </w:lvl>
+    <w:lvl w:ilvl="8" w:tplc="04100005" w:tentative="1">
+      <w:start w:val="1"/>
+      <w:numFmt w:val="bullet"/>
+      <w:lvlText w:val=""/>
+      <w:lvlJc w:val="left"/>
+      <w:pPr>
+        <w:ind w:left="6480" w:hanging="360"/>
+      </w:pPr>
+      <w:rPr>
+        <w:rFonts w:ascii="Wingdings" w:hAnsi="Wingdings" w:hint="default"/>
+      </w:rPr>
+    </w:lvl>
+  </w:abstractNum>
+  <w:abstractNum w:abstractNumId="20">
+    <w:nsid w:val="7DD10FC5"/>
+    <w:multiLevelType w:val="hybridMultilevel"/>
+    <w:tmpl w:val="9536DBDE"/>
+    <w:lvl w:ilvl="0" w:tplc="04100001">
+      <w:start w:val="1"/>
+      <w:numFmt w:val="bullet"/>
+      <w:lvlText w:val=""/>
+      <w:lvlJc w:val="left"/>
+      <w:pPr>
+        <w:ind w:left="720" w:hanging="360"/>
+      </w:pPr>
+      <w:rPr>
+        <w:rFonts w:ascii="Symbol" w:hAnsi="Symbol" w:hint="default"/>
+      </w:rPr>
+    </w:lvl>
+    <w:lvl w:ilvl="1" w:tplc="04100003" w:tentative="1">
+      <w:start w:val="1"/>
+      <w:numFmt w:val="bullet"/>
+      <w:lvlText w:val="o"/>
+      <w:lvlJc w:val="left"/>
+      <w:pPr>
+        <w:ind w:left="1440" w:hanging="360"/>
+      </w:pPr>
+      <w:rPr>
+        <w:rFonts w:ascii="Courier New" w:hAnsi="Courier New" w:cs="Courier New" w:hint="default"/>
+      </w:rPr>
+    </w:lvl>
+    <w:lvl w:ilvl="2" w:tplc="04100005" w:tentative="1">
+      <w:start w:val="1"/>
+      <w:numFmt w:val="bullet"/>
+      <w:lvlText w:val=""/>
+      <w:lvlJc w:val="left"/>
+      <w:pPr>
+        <w:ind w:left="2160" w:hanging="360"/>
+      </w:pPr>
+      <w:rPr>
+        <w:rFonts w:ascii="Wingdings" w:hAnsi="Wingdings" w:hint="default"/>
+      </w:rPr>
+    </w:lvl>
+    <w:lvl w:ilvl="3" w:tplc="04100001" w:tentative="1">
+      <w:start w:val="1"/>
+      <w:numFmt w:val="bullet"/>
+      <w:lvlText w:val=""/>
+      <w:lvlJc w:val="left"/>
+      <w:pPr>
+        <w:ind w:left="2880" w:hanging="360"/>
+      </w:pPr>
+      <w:rPr>
+        <w:rFonts w:ascii="Symbol" w:hAnsi="Symbol" w:hint="default"/>
+      </w:rPr>
+    </w:lvl>
+    <w:lvl w:ilvl="4" w:tplc="04100003" w:tentative="1">
+      <w:start w:val="1"/>
+      <w:numFmt w:val="bullet"/>
+      <w:lvlText w:val="o"/>
+      <w:lvlJc w:val="left"/>
+      <w:pPr>
+        <w:ind w:left="3600" w:hanging="360"/>
+      </w:pPr>
+      <w:rPr>
+        <w:rFonts w:ascii="Courier New" w:hAnsi="Courier New" w:cs="Courier New" w:hint="default"/>
+      </w:rPr>
+    </w:lvl>
+    <w:lvl w:ilvl="5" w:tplc="04100005" w:tentative="1">
+      <w:start w:val="1"/>
+      <w:numFmt w:val="bullet"/>
+      <w:lvlText w:val=""/>
+      <w:lvlJc w:val="left"/>
+      <w:pPr>
+        <w:ind w:left="4320" w:hanging="360"/>
+      </w:pPr>
+      <w:rPr>
+        <w:rFonts w:ascii="Wingdings" w:hAnsi="Wingdings" w:hint="default"/>
+      </w:rPr>
+    </w:lvl>
+    <w:lvl w:ilvl="6" w:tplc="04100001" w:tentative="1">
+      <w:start w:val="1"/>
+      <w:numFmt w:val="bullet"/>
+      <w:lvlText w:val=""/>
+      <w:lvlJc w:val="left"/>
+      <w:pPr>
+        <w:ind w:left="5040" w:hanging="360"/>
+      </w:pPr>
+      <w:rPr>
+        <w:rFonts w:ascii="Symbol" w:hAnsi="Symbol" w:hint="default"/>
+      </w:rPr>
+    </w:lvl>
+    <w:lvl w:ilvl="7" w:tplc="04100003" w:tentative="1">
+      <w:start w:val="1"/>
+      <w:numFmt w:val="bullet"/>
+      <w:lvlText w:val="o"/>
+      <w:lvlJc w:val="left"/>
+      <w:pPr>
+        <w:ind w:left="5760" w:hanging="360"/>
+      </w:pPr>
+      <w:rPr>
+        <w:rFonts w:ascii="Courier New" w:hAnsi="Courier New" w:cs="Courier New" w:hint="default"/>
+      </w:rPr>
+    </w:lvl>
+    <w:lvl w:ilvl="8" w:tplc="04100005" w:tentative="1">
+      <w:start w:val="1"/>
+      <w:numFmt w:val="bullet"/>
+      <w:lvlText w:val=""/>
+      <w:lvlJc w:val="left"/>
+      <w:pPr>
+        <w:ind w:left="6480" w:hanging="360"/>
+      </w:pPr>
+      <w:rPr>
+        <w:rFonts w:ascii="Wingdings" w:hAnsi="Wingdings" w:hint="default"/>
+      </w:rPr>
+    </w:lvl>
+  </w:abstractNum>
   <w:num w:numId="1">
-    <w:abstractNumId w:val="6"/>
+    <w:abstractNumId w:val="13"/>
   </w:num>
   <w:num w:numId="2">
-    <w:abstractNumId w:val="4"/>
+    <w:abstractNumId w:val="11"/>
   </w:num>
   <w:num w:numId="3">
-    <w:abstractNumId w:val="2"/>
+    <w:abstractNumId w:val="7"/>
   </w:num>
   <w:num w:numId="4">
-    <w:abstractNumId w:val="7"/>
+    <w:abstractNumId w:val="15"/>
   </w:num>
   <w:num w:numId="5">
-    <w:abstractNumId w:val="9"/>
+    <w:abstractNumId w:val="17"/>
   </w:num>
   <w:num w:numId="6">
-    <w:abstractNumId w:val="8"/>
+    <w:abstractNumId w:val="16"/>
   </w:num>
   <w:num w:numId="7">
     <w:abstractNumId w:val="0"/>
   </w:num>
   <w:num w:numId="8">
-    <w:abstractNumId w:val="3"/>
+    <w:abstractNumId w:val="9"/>
   </w:num>
   <w:num w:numId="9">
-    <w:abstractNumId w:val="5"/>
+    <w:abstractNumId w:val="12"/>
   </w:num>
   <w:num w:numId="10">
     <w:abstractNumId w:val="1"/>
+  </w:num>
+  <w:num w:numId="11">
+    <w:abstractNumId w:val="10"/>
+  </w:num>
+  <w:num w:numId="12">
+    <w:abstractNumId w:val="8"/>
+  </w:num>
+  <w:num w:numId="13">
+    <w:abstractNumId w:val="14"/>
+  </w:num>
+  <w:num w:numId="14">
+    <w:abstractNumId w:val="4"/>
+  </w:num>
+  <w:num w:numId="15">
+    <w:abstractNumId w:val="6"/>
+  </w:num>
+  <w:num w:numId="16">
+    <w:abstractNumId w:val="18"/>
+  </w:num>
+  <w:num w:numId="17">
+    <w:abstractNumId w:val="5"/>
+  </w:num>
+  <w:num w:numId="18">
+    <w:abstractNumId w:val="20"/>
+  </w:num>
+  <w:num w:numId="19">
+    <w:abstractNumId w:val="19"/>
+  </w:num>
+  <w:num w:numId="20">
+    <w:abstractNumId w:val="3"/>
+  </w:num>
+  <w:num w:numId="21">
+    <w:abstractNumId w:val="2"/>
   </w:num>
 </w:numbering>
 </file>

</xml_diff>

<commit_message>
Fatte altre modifiche arrivati. File quasi finali.
</commit_message>
<xml_diff>
--- a/Regole in pseudocodice.docx
+++ b/Regole in pseudocodice.docx
@@ -102,6 +102,9 @@
       <w:r>
         <w:t>potrebbe essere richiesto oltre al pavimento anche il rivestimento</w:t>
       </w:r>
+      <w:r>
+        <w:t xml:space="preserve"> (in particolare)</w:t>
+      </w:r>
     </w:p>
     <w:p>
       <w:pPr>
@@ -172,9 +175,113 @@
         <w:t xml:space="preserve"> e poi procedere alla posa con colla, il resto del pavimento va raccordato ad esso.</w:t>
       </w:r>
     </w:p>
+    <w:p>
+      <w:pPr>
+        <w:pStyle w:val="Paragrafoelenco"/>
+        <w:numPr>
+          <w:ilvl w:val="0"/>
+          <w:numId w:val="3"/>
+        </w:numPr>
+      </w:pPr>
+      <w:r>
+        <w:t>PROCEDERE NELLA SPIEGAZIONE DI COME POSIZIONARLO</w:t>
+      </w:r>
+    </w:p>
     <w:p/>
     <w:p>
       <w:r>
+        <w:t>IF cucina</w:t>
+      </w:r>
+    </w:p>
+    <w:p>
+      <w:pPr>
+        <w:pStyle w:val="Paragrafoelenco"/>
+        <w:numPr>
+          <w:ilvl w:val="0"/>
+          <w:numId w:val="3"/>
+        </w:numPr>
+      </w:pPr>
+      <w:r>
+        <w:t>decidere se si deve fare il rivestimento di tutta la stanza o solo della parte dietro il lavello e la cucina</w:t>
+      </w:r>
+    </w:p>
+    <w:p>
+      <w:pPr>
+        <w:pStyle w:val="Paragrafoelenco"/>
+        <w:numPr>
+          <w:ilvl w:val="0"/>
+          <w:numId w:val="3"/>
+        </w:numPr>
+      </w:pPr>
+      <w:r>
+        <w:t>indicare l’uso di</w:t>
+      </w:r>
+      <w:r>
+        <w:t xml:space="preserve"> piastrelle apposite</w:t>
+      </w:r>
+    </w:p>
+    <w:p/>
+    <w:p>
+      <w:r>
+        <w:t>IF bagno</w:t>
+      </w:r>
+    </w:p>
+    <w:p>
+      <w:pPr>
+        <w:pStyle w:val="Paragrafoelenco"/>
+        <w:numPr>
+          <w:ilvl w:val="0"/>
+          <w:numId w:val="3"/>
+        </w:numPr>
+      </w:pPr>
+      <w:r>
+        <w:t>bisogna fare il rivestimento</w:t>
+      </w:r>
+    </w:p>
+    <w:p>
+      <w:pPr>
+        <w:pStyle w:val="Paragrafoelenco"/>
+        <w:numPr>
+          <w:ilvl w:val="0"/>
+          <w:numId w:val="3"/>
+        </w:numPr>
+      </w:pPr>
+      <w:r>
+        <w:t>indicare l’uso di</w:t>
+      </w:r>
+      <w:r>
+        <w:t xml:space="preserve"> piastrelle appo</w:t>
+      </w:r>
+      <w:r>
+        <w:t>site</w:t>
+      </w:r>
+    </w:p>
+    <w:p/>
+    <w:p>
+      <w:pPr>
+        <w:rPr>
+          <w:color w:val="FF0000"/>
+        </w:rPr>
+      </w:pPr>
+      <w:r>
+        <w:rPr>
+          <w:color w:val="FF0000"/>
+          <w:highlight w:val="yellow"/>
+        </w:rPr>
+        <w:t>Mostrare foto dei vari tipi di posa</w:t>
+      </w:r>
+    </w:p>
+    <w:p>
+      <w:pPr>
+        <w:rPr>
+          <w:color w:val="FF0000"/>
+        </w:rPr>
+      </w:pPr>
+      <w:bookmarkStart w:id="0" w:name="_GoBack"/>
+      <w:bookmarkEnd w:id="0"/>
+    </w:p>
+    <w:p>
+      <w:r>
         <w:t>IF giunti</w:t>
       </w:r>
       <w:r>
@@ -202,6 +309,9 @@
         </w:numPr>
       </w:pPr>
       <w:r>
+        <w:t xml:space="preserve">VANTAGGI: </w:t>
+      </w:r>
+      <w:r>
         <w:t>I</w:t>
       </w:r>
       <w:r>
@@ -216,11 +326,17 @@
       <w:r>
         <w:t>ioni camuffate</w:t>
       </w:r>
+      <w:r>
+        <w:t>, come muri non a squadro</w:t>
+      </w:r>
     </w:p>
     <w:p/>
     <w:p>
       <w:r>
-        <w:t>IF giunti dritti, spina di pesce dritta o obliqua</w:t>
+        <w:t xml:space="preserve">IF giunti dritti,  spina di pesce dritta </w:t>
+      </w:r>
+      <w:r>
+        <w:t>o obliqua</w:t>
       </w:r>
     </w:p>
     <w:p>
@@ -256,7 +372,37 @@
     <w:p/>
     <w:p>
       <w:r>
-        <w:t>IF utente esperto</w:t>
+        <w:t xml:space="preserve">Per capire il tipo di utente porre domande sui vari utensili (cazzuola, spatola dentellata, </w:t>
+      </w:r>
+      <w:r>
+        <w:t>livella</w:t>
+      </w:r>
+      <w:r>
+        <w:t xml:space="preserve">, mazzetta in gomma, </w:t>
+      </w:r>
+      <w:r>
+        <w:t>2/3 secchi, spugne, spatola, distanziatori</w:t>
+      </w:r>
+      <w:r>
+        <w:t>, tenaglia da piastrellista</w:t>
+      </w:r>
+      <w:r>
+        <w:t>, squadro</w:t>
+      </w:r>
+      <w:r>
+        <w:t>)</w:t>
+      </w:r>
+      <w:r>
+        <w:t xml:space="preserve"> oppure se ha fatto un particolare lavoro come un ritaglio (spiegare anche come usare la taglia piastrelle)</w:t>
+      </w:r>
+    </w:p>
+    <w:p/>
+    <w:p>
+      <w:r>
+        <w:t xml:space="preserve">IF </w:t>
+      </w:r>
+      <w:r>
+        <w:t>area da pavimentare piccola</w:t>
       </w:r>
     </w:p>
     <w:p>
@@ -268,13 +414,71 @@
         </w:numPr>
       </w:pPr>
       <w:r>
+        <w:t xml:space="preserve">Non conviene usare piastrelle grandi a causa dei frequenti tagli irregolari da fare in corrispondenza degli ostacoli, perché fa sembrare la stanza più piccola. </w:t>
+      </w:r>
+    </w:p>
+    <w:p/>
+    <w:p>
+      <w:r>
+        <w:t xml:space="preserve">IF utente </w:t>
+      </w:r>
+      <w:r>
+        <w:t xml:space="preserve">non </w:t>
+      </w:r>
+      <w:r>
+        <w:t>esperto</w:t>
+      </w:r>
+    </w:p>
+    <w:p>
+      <w:pPr>
+        <w:pStyle w:val="Paragrafoelenco"/>
+        <w:numPr>
+          <w:ilvl w:val="0"/>
+          <w:numId w:val="3"/>
+        </w:numPr>
+      </w:pPr>
+      <w:r>
         <w:t>Fornire più indicazioni, anche su cose ovvie.</w:t>
       </w:r>
     </w:p>
     <w:p/>
     <w:p>
       <w:r>
+        <w:t>IF fughe troppo piccole</w:t>
+      </w:r>
+    </w:p>
+    <w:p>
+      <w:pPr>
+        <w:pStyle w:val="Paragrafoelenco"/>
+        <w:numPr>
+          <w:ilvl w:val="0"/>
+          <w:numId w:val="3"/>
+        </w:numPr>
+      </w:pPr>
+      <w:r>
+        <w:t>Problemi con le sollecitazioni che subiscono le piastrelle.</w:t>
+      </w:r>
+    </w:p>
+    <w:p/>
+    <w:p>
+      <w:r>
         <w:t>IF pavimento presente</w:t>
+      </w:r>
+    </w:p>
+    <w:p>
+      <w:pPr>
+        <w:ind w:left="700"/>
+      </w:pPr>
+      <w:r>
+        <w:t>Controllare condizioni (se ci sono piastrelle non perfettamente aderenti non conviene posarle sopra)</w:t>
+      </w:r>
+    </w:p>
+    <w:p>
+      <w:pPr>
+        <w:ind w:left="700"/>
+      </w:pPr>
+      <w:r>
+        <w:t>Controllare livello</w:t>
       </w:r>
     </w:p>
     <w:p>
@@ -293,15 +497,7 @@
         <w:ind w:left="1276"/>
       </w:pPr>
       <w:r>
-        <w:t xml:space="preserve">Usare colla adatta (in genere le colle sono </w:t>
-      </w:r>
-      <w:proofErr w:type="spellStart"/>
-      <w:r>
-        <w:t>multipurpose</w:t>
-      </w:r>
-      <w:proofErr w:type="spellEnd"/>
-      <w:r>
-        <w:t>)</w:t>
+        <w:t>Se il pavimento presente è liscio bisogna picchiettarlo.</w:t>
       </w:r>
     </w:p>
     <w:p>
@@ -314,6 +510,22 @@
         <w:ind w:left="1276"/>
       </w:pPr>
       <w:r>
+        <w:t>Usare colla adatta (in genere le colle sono multipurpose)</w:t>
+      </w:r>
+      <w:r>
+        <w:t>.</w:t>
+      </w:r>
+    </w:p>
+    <w:p>
+      <w:pPr>
+        <w:pStyle w:val="Paragrafoelenco"/>
+        <w:numPr>
+          <w:ilvl w:val="0"/>
+          <w:numId w:val="3"/>
+        </w:numPr>
+        <w:ind w:left="1276"/>
+      </w:pPr>
+      <w:r>
         <w:t>Avvertire l’utente che si alzerà di qualche centimetro, quindi le porte dovranno essere alzate e ci sarà una differenza di livello con le altre stanze, se esse sono comunicanti.</w:t>
       </w:r>
     </w:p>
@@ -348,12 +560,102 @@
         <w:ind w:left="1276"/>
       </w:pPr>
       <w:r>
-        <w:t>Continuare normalmente</w:t>
+        <w:t>Fare il massetto</w:t>
       </w:r>
     </w:p>
     <w:p/>
     <w:p>
       <w:r>
+        <w:t xml:space="preserve">IF </w:t>
+      </w:r>
+      <w:r>
+        <w:t>massetto</w:t>
+      </w:r>
+    </w:p>
+    <w:p>
+      <w:pPr>
+        <w:pStyle w:val="Paragrafoelenco"/>
+        <w:numPr>
+          <w:ilvl w:val="0"/>
+          <w:numId w:val="23"/>
+        </w:numPr>
+      </w:pPr>
+      <w:r>
+        <w:t>Controllare caratteristiche massetto</w:t>
+      </w:r>
+      <w:r>
+        <w:t xml:space="preserve"> (riga grande da un paio di metri e livello sopra)</w:t>
+      </w:r>
+    </w:p>
+    <w:p>
+      <w:pPr>
+        <w:pStyle w:val="Paragrafoelenco"/>
+        <w:numPr>
+          <w:ilvl w:val="0"/>
+          <w:numId w:val="23"/>
+        </w:numPr>
+      </w:pPr>
+      <w:r>
+        <w:t>Fare attenzione al fatto che la riga potrebbe non toccare in tutti i punti con il pavimento a causa di monti e avvallamenti.</w:t>
+      </w:r>
+    </w:p>
+    <w:p>
+      <w:pPr>
+        <w:ind w:left="360"/>
+      </w:pPr>
+      <w:r>
+        <w:t>IF massetto in buono stato</w:t>
+      </w:r>
+      <w:r>
+        <w:t xml:space="preserve"> e a livello</w:t>
+      </w:r>
+    </w:p>
+    <w:p>
+      <w:pPr>
+        <w:pStyle w:val="Paragrafoelenco"/>
+        <w:numPr>
+          <w:ilvl w:val="0"/>
+          <w:numId w:val="23"/>
+        </w:numPr>
+        <w:ind w:left="1276"/>
+      </w:pPr>
+      <w:r>
+        <w:t>Proseguire</w:t>
+      </w:r>
+    </w:p>
+    <w:p>
+      <w:pPr>
+        <w:ind w:left="360"/>
+      </w:pPr>
+      <w:r>
+        <w:t>ELSE</w:t>
+      </w:r>
+    </w:p>
+    <w:p>
+      <w:pPr>
+        <w:pStyle w:val="Paragrafoelenco"/>
+        <w:numPr>
+          <w:ilvl w:val="0"/>
+          <w:numId w:val="23"/>
+        </w:numPr>
+        <w:ind w:left="1276"/>
+      </w:pPr>
+      <w:r>
+        <w:t>Rifare massetto</w:t>
+      </w:r>
+      <w:r>
+        <w:t xml:space="preserve"> (chiamare muratore) </w:t>
+      </w:r>
+      <w:r>
+        <w:rPr>
+          <w:color w:val="FF0000"/>
+        </w:rPr>
+        <w:t>DA VALUTARE INSERIMENTO NEL SISTEMA</w:t>
+      </w:r>
+    </w:p>
+    <w:p/>
+    <w:p>
+      <w:r>
         <w:t>IF pavimento non presente</w:t>
       </w:r>
     </w:p>
@@ -366,7 +668,7 @@
         </w:numPr>
       </w:pPr>
       <w:r>
-        <w:t>Procedere normalmente</w:t>
+        <w:t>Controllare massetto</w:t>
       </w:r>
     </w:p>
     <w:p/>
@@ -384,7 +686,10 @@
         </w:numPr>
       </w:pPr>
       <w:r>
-        <w:t>Posa giunti dritti, sfalsati (poco usata), obliqua</w:t>
+        <w:t>Si a p</w:t>
+      </w:r>
+      <w:r>
+        <w:t>osa giunti dritti, sfalsati (poco usata), obliqua</w:t>
       </w:r>
     </w:p>
     <w:p>
@@ -414,7 +719,10 @@
         </w:numPr>
       </w:pPr>
       <w:r>
-        <w:t>Posa giunti sfalsati, dritti, spina pesce obliqua e dritta</w:t>
+        <w:t>Si a p</w:t>
+      </w:r>
+      <w:r>
+        <w:t>osa giunti sfalsati, dritti, spina pesce obliqua e dritta</w:t>
       </w:r>
     </w:p>
     <w:p>
@@ -432,7 +740,6 @@
     <w:p/>
     <w:p>
       <w:r>
-        <w:lastRenderedPageBreak/>
         <w:t>IF altre piastrelle (con tozzetti o altro)</w:t>
       </w:r>
     </w:p>
@@ -459,30 +766,11 @@
       <w:r>
         <w:t>Far vedere partenza generale e posa generale</w:t>
       </w:r>
+      <w:r>
+        <w:t xml:space="preserve"> (cioè ricondurre al caso standard)</w:t>
+      </w:r>
     </w:p>
     <w:p/>
-    <w:p>
-      <w:r>
-        <w:t>IF massetto a livello (fare domanda)</w:t>
-      </w:r>
-    </w:p>
-    <w:p>
-      <w:pPr>
-        <w:pStyle w:val="Paragrafoelenco"/>
-        <w:numPr>
-          <w:ilvl w:val="0"/>
-          <w:numId w:val="12"/>
-        </w:numPr>
-      </w:pPr>
-      <w:r>
-        <w:t>Procedere normalmente</w:t>
-      </w:r>
-    </w:p>
-    <w:p/>
-    <w:p>
-      <w:bookmarkStart w:id="0" w:name="_GoBack"/>
-      <w:bookmarkEnd w:id="0"/>
-    </w:p>
     <w:p>
       <w:pPr>
         <w:rPr>
@@ -522,7 +810,13 @@
         </w:numPr>
       </w:pPr>
       <w:r>
-        <w:t>Bisogna considerare la forma della superficie da piastrellare senza considerare eventuali ostacoli, tipo caminetti, pilastri o altro, mentre bisogna tenere in considerazione eventuali rientrante dei muri, tipo per piccole credenze, ripostigli o armadi.</w:t>
+        <w:t>Bisogna considerare la forma della superficie da piastrellare senza considerare eventuali ostacoli, tipo caminetti, pilastri o altro, mentre bisogna tenere in co</w:t>
+      </w:r>
+      <w:r>
+        <w:t>nsiderazione eventuali rientranz</w:t>
+      </w:r>
+      <w:r>
+        <w:t>e dei muri, tipo per piccole credenze, ripostigli o armadi.</w:t>
       </w:r>
     </w:p>
     <w:p>
@@ -534,15 +828,7 @@
         </w:numPr>
       </w:pPr>
       <w:r>
-        <w:t xml:space="preserve">Di questa forma bisogna calcolare l’area e aggiungere una percentuale diversa a seconda del tipo di posa (a giunti dritti, sfalsati, </w:t>
-      </w:r>
-      <w:proofErr w:type="spellStart"/>
-      <w:r>
-        <w:t>etc</w:t>
-      </w:r>
-      <w:proofErr w:type="spellEnd"/>
-      <w:r>
-        <w:t>).</w:t>
+        <w:t>Di questa forma bisogna calcolare l’area e aggiungere una percentuale diversa a seconda del tipo di posa (a giunti dritti, sfalsati, etc).</w:t>
       </w:r>
     </w:p>
     <w:p/>
@@ -572,12 +858,52 @@
         </w:numPr>
       </w:pPr>
       <w:r>
-        <w:t>Fare prima il pavimento</w:t>
-      </w:r>
-    </w:p>
-    <w:p>
-      <w:r>
-        <w:t>COMPLETARE</w:t>
+        <w:t xml:space="preserve">Va prima </w:t>
+      </w:r>
+      <w:r>
+        <w:t>fatto il rivestimento e poi il pavimento (perché mettendo prima il pavimento si dovrà lavorare su di esso, rischiando di scheggiarlo)</w:t>
+      </w:r>
+    </w:p>
+    <w:p>
+      <w:pPr>
+        <w:pStyle w:val="Paragrafoelenco"/>
+        <w:numPr>
+          <w:ilvl w:val="0"/>
+          <w:numId w:val="5"/>
+        </w:numPr>
+      </w:pPr>
+      <w:r>
+        <w:t>Si fa prima il massetto</w:t>
+      </w:r>
+      <w:r>
+        <w:t>, senza il massetto non si sa come porre il pavimento</w:t>
+      </w:r>
+    </w:p>
+    <w:p>
+      <w:pPr>
+        <w:pStyle w:val="Paragrafoelenco"/>
+        <w:numPr>
+          <w:ilvl w:val="0"/>
+          <w:numId w:val="5"/>
+        </w:numPr>
+      </w:pPr>
+      <w:r>
+        <w:t>Si considera che il pavimento avrà uno spessore pari alla somma dello spessore della piastrella + 2-3 mm di colla.</w:t>
+      </w:r>
+    </w:p>
+    <w:p>
+      <w:pPr>
+        <w:pStyle w:val="Paragrafoelenco"/>
+        <w:numPr>
+          <w:ilvl w:val="0"/>
+          <w:numId w:val="5"/>
+        </w:numPr>
+      </w:pPr>
+      <w:r>
+        <w:t xml:space="preserve">Quindi si pone una riga alla altezza giusta dal massetto, secondo la formula precedente, per </w:t>
+      </w:r>
+      <w:r>
+        <w:t>poter porre il rivestimento sopra di essa.</w:t>
       </w:r>
     </w:p>
     <w:p/>
@@ -608,10 +934,20 @@
         <w:t>THEN partenza</w:t>
       </w:r>
     </w:p>
-    <w:p/>
-    <w:p>
-      <w:r>
-        <w:t>IF partenza (come partire con la posa)</w:t>
+    <w:p>
+      <w:pPr>
+        <w:rPr>
+          <w:b/>
+        </w:rPr>
+      </w:pPr>
+      <w:r>
+        <w:t>IF partenza (come partire con la posa</w:t>
+      </w:r>
+      <w:r>
+        <w:t>?</w:t>
+      </w:r>
+      <w:r>
+        <w:t>)</w:t>
       </w:r>
     </w:p>
     <w:p>
@@ -623,6 +959,39 @@
         </w:numPr>
       </w:pPr>
       <w:r>
+        <w:t xml:space="preserve">Controllare </w:t>
+      </w:r>
+      <w:r>
+        <w:t>squadro</w:t>
+      </w:r>
+      <w:r>
+        <w:t xml:space="preserve"> </w:t>
+      </w:r>
+      <w:r>
+        <w:t>(mettere due righe e controllare con lo squadro)</w:t>
+      </w:r>
+    </w:p>
+    <w:p>
+      <w:pPr>
+        <w:pStyle w:val="Paragrafoelenco"/>
+        <w:numPr>
+          <w:ilvl w:val="0"/>
+          <w:numId w:val="9"/>
+        </w:numPr>
+      </w:pPr>
+      <w:r>
+        <w:t>Le piastrelle sono organizzate in pacchi e vanno mischiate. (Questo perché le piastrelle in ogni pacco potrebbero avere una tonalità diversa da quelle che si trovano in un altro pacco o potrebbero essere di una dimensione leggermente diversa)</w:t>
+      </w:r>
+    </w:p>
+    <w:p>
+      <w:pPr>
+        <w:pStyle w:val="Paragrafoelenco"/>
+        <w:numPr>
+          <w:ilvl w:val="0"/>
+          <w:numId w:val="9"/>
+        </w:numPr>
+      </w:pPr>
+      <w:r>
         <w:t>Conviene effettuare prima una posa di prova</w:t>
       </w:r>
     </w:p>
@@ -636,6 +1005,30 @@
       </w:pPr>
       <w:r>
         <w:t>Smontare porte ed eliminare gli elementi che potrebbero impedire di procedere</w:t>
+      </w:r>
+    </w:p>
+    <w:p>
+      <w:pPr>
+        <w:pStyle w:val="Paragrafoelenco"/>
+        <w:numPr>
+          <w:ilvl w:val="0"/>
+          <w:numId w:val="9"/>
+        </w:numPr>
+      </w:pPr>
+      <w:r>
+        <w:t>In genere si parte dall’entrata co</w:t>
+      </w:r>
+      <w:r>
+        <w:t xml:space="preserve">sicché si veda il pavimento </w:t>
+      </w:r>
+      <w:r>
+        <w:t>senza tagli</w:t>
+      </w:r>
+      <w:r>
+        <w:t xml:space="preserve"> antiestetici</w:t>
+      </w:r>
+      <w:r>
+        <w:t>.</w:t>
       </w:r>
     </w:p>
     <w:p>
@@ -650,7 +1043,31 @@
         <w:rPr>
           <w:highlight w:val="yellow"/>
         </w:rPr>
-        <w:t>Controllare gli angoli e trovare uno a squadro</w:t>
+        <w:t xml:space="preserve">Oppure, </w:t>
+      </w:r>
+      <w:r>
+        <w:rPr>
+          <w:highlight w:val="yellow"/>
+        </w:rPr>
+        <w:t>se</w:t>
+      </w:r>
+      <w:r>
+        <w:rPr>
+          <w:highlight w:val="yellow"/>
+        </w:rPr>
+        <w:t xml:space="preserve"> </w:t>
+      </w:r>
+      <w:r>
+        <w:rPr>
+          <w:highlight w:val="yellow"/>
+        </w:rPr>
+        <w:t>un angolo è</w:t>
+      </w:r>
+      <w:r>
+        <w:rPr>
+          <w:highlight w:val="yellow"/>
+        </w:rPr>
+        <w:t xml:space="preserve"> a squadro</w:t>
       </w:r>
       <w:r>
         <w:rPr>
@@ -675,6 +1092,29 @@
       </w:r>
     </w:p>
     <w:p>
+      <w:pPr>
+        <w:pStyle w:val="Paragrafoelenco"/>
+        <w:numPr>
+          <w:ilvl w:val="0"/>
+          <w:numId w:val="9"/>
+        </w:numPr>
+      </w:pPr>
+      <w:r>
+        <w:t xml:space="preserve">Si può usare una riga di alluminio per garantire l’allineamento </w:t>
+      </w:r>
+      <w:r>
+        <w:t>di una fila di piastrelle posate</w:t>
+      </w:r>
+      <w:r>
+        <w:t>.</w:t>
+      </w:r>
+    </w:p>
+    <w:p>
+      <w:pPr>
+        <w:ind w:left="360"/>
+      </w:pPr>
+    </w:p>
+    <w:p>
       <w:r>
         <w:tab/>
         <w:t>IF giunti dritti</w:t>
@@ -698,150 +1138,564 @@
         <w:numPr>
           <w:ilvl w:val="0"/>
           <w:numId w:val="10"/>
+        </w:numPr>
+      </w:pPr>
+      <w:r>
+        <w:t xml:space="preserve">In generale si parte </w:t>
+      </w:r>
+      <w:r>
+        <w:t>dalla porta: si delinea l’asse principale</w:t>
+      </w:r>
+      <w:r>
+        <w:t xml:space="preserve"> mettendo la prima fila di mattoni. </w:t>
+      </w:r>
+    </w:p>
+    <w:p>
+      <w:pPr>
+        <w:pStyle w:val="Paragrafoelenco"/>
+        <w:numPr>
+          <w:ilvl w:val="0"/>
+          <w:numId w:val="10"/>
+        </w:numPr>
+      </w:pPr>
+      <w:r>
+        <w:t>Si parte da un angolo</w:t>
+      </w:r>
+      <w:r>
+        <w:t xml:space="preserve"> a squadro</w:t>
+      </w:r>
+      <w:r>
+        <w:t>,</w:t>
+      </w:r>
+      <w:r>
+        <w:t xml:space="preserve"> definendo la distanza dalla porta</w:t>
+      </w:r>
+      <w:r>
+        <w:t xml:space="preserve"> (se si parte da un angolo a destra allora si definisce la distanza tra la parete e il lato destro della porta, se a sinistra si farà di conseguenza). Si usa tale distanza per</w:t>
+      </w:r>
+      <w:r>
+        <w:t xml:space="preserve"> </w:t>
+      </w:r>
+      <w:r>
+        <w:t>calcolare dove verrà posta la piastrella sull’asse della porta principale.</w:t>
+      </w:r>
+    </w:p>
+    <w:p>
+      <w:pPr>
+        <w:pStyle w:val="Paragrafoelenco"/>
+        <w:numPr>
+          <w:ilvl w:val="0"/>
+          <w:numId w:val="10"/>
+        </w:numPr>
+      </w:pPr>
+      <w:r>
+        <w:t>O</w:t>
+      </w:r>
+      <w:r>
+        <w:t xml:space="preserve">ppure si posizionano le piastrelle intere in modo che siano centrali rispetto alla </w:t>
+      </w:r>
+      <w:r>
+        <w:t>porta; in questo modo si avrà un taglio di uguale dimensione sia a destra che a sinistra nelle prossimità della porta. Si prosegue mettendo le altre piastrelle.</w:t>
+      </w:r>
+    </w:p>
+    <w:p>
+      <w:pPr>
+        <w:ind w:left="708"/>
+      </w:pPr>
+    </w:p>
+    <w:p>
+      <w:r>
+        <w:tab/>
+        <w:t>IF giunti sfalsati</w:t>
+      </w:r>
+    </w:p>
+    <w:p>
+      <w:pPr>
+        <w:pStyle w:val="Paragrafoelenco"/>
+        <w:numPr>
+          <w:ilvl w:val="0"/>
+          <w:numId w:val="11"/>
+        </w:numPr>
+      </w:pPr>
+      <w:r>
+        <w:t>Partire dalla po</w:t>
+      </w:r>
+      <w:r>
+        <w:t xml:space="preserve">rta </w:t>
+      </w:r>
+      <w:r>
+        <w:t>con il mattone</w:t>
+      </w:r>
+      <w:r>
+        <w:t xml:space="preserve"> posto in modo parallelo all’asse definito dalla porta</w:t>
+      </w:r>
+      <w:r>
+        <w:t xml:space="preserve"> e poi proseguire</w:t>
+      </w:r>
+      <w:r>
+        <w:t xml:space="preserve"> normalmente</w:t>
+      </w:r>
+      <w:r>
+        <w:t>.</w:t>
+      </w:r>
+    </w:p>
+    <w:p/>
+    <w:p>
+      <w:r>
+        <w:tab/>
+        <w:t>IF giunti obliqui</w:t>
+      </w:r>
+    </w:p>
+    <w:p>
+      <w:pPr>
+        <w:pStyle w:val="Paragrafoelenco"/>
+        <w:numPr>
+          <w:ilvl w:val="0"/>
+          <w:numId w:val="11"/>
+        </w:numPr>
+      </w:pPr>
+      <w:r>
+        <w:t>Si parte mettendo due piastrelle, ottenute da una piastrella intera divisa a metà</w:t>
+      </w:r>
+    </w:p>
+    <w:p>
+      <w:pPr>
+        <w:pStyle w:val="Paragrafoelenco"/>
+        <w:numPr>
+          <w:ilvl w:val="0"/>
+          <w:numId w:val="11"/>
+        </w:numPr>
+      </w:pPr>
+      <w:r>
+        <w:t>Dopodiché porre le piastrelle intere sotto a queste due e prosegui</w:t>
+      </w:r>
+      <w:r>
+        <w:t xml:space="preserve">re ponendo le altre due metà a </w:t>
+      </w:r>
+      <w:r>
+        <w:t>destra e sinistra.</w:t>
+      </w:r>
+    </w:p>
+    <w:p>
+      <w:pPr>
+        <w:pStyle w:val="Paragrafoelenco"/>
+        <w:numPr>
+          <w:ilvl w:val="0"/>
+          <w:numId w:val="11"/>
+        </w:numPr>
+      </w:pPr>
+      <w:r>
+        <w:rPr>
+          <w:noProof/>
+          <w:lang w:eastAsia="it-IT"/>
+        </w:rPr>
+        <mc:AlternateContent>
+          <mc:Choice Requires="wps">
+            <w:drawing>
+              <wp:anchor distT="0" distB="0" distL="114300" distR="114300" simplePos="0" relativeHeight="251663360" behindDoc="0" locked="0" layoutInCell="1" allowOverlap="1" wp14:anchorId="195F466E" wp14:editId="5C057049">
+                <wp:simplePos x="0" y="0"/>
+                <wp:positionH relativeFrom="column">
+                  <wp:posOffset>1308100</wp:posOffset>
+                </wp:positionH>
+                <wp:positionV relativeFrom="paragraph">
+                  <wp:posOffset>137795</wp:posOffset>
+                </wp:positionV>
+                <wp:extent cx="0" cy="294640"/>
+                <wp:effectExtent l="0" t="0" r="25400" b="35560"/>
+                <wp:wrapNone/>
+                <wp:docPr id="11" name="Connettore 1 11"/>
+                <wp:cNvGraphicFramePr/>
+                <a:graphic xmlns:a="http://schemas.openxmlformats.org/drawingml/2006/main">
+                  <a:graphicData uri="http://schemas.microsoft.com/office/word/2010/wordprocessingShape">
+                    <wps:wsp>
+                      <wps:cNvCnPr/>
+                      <wps:spPr>
+                        <a:xfrm flipV="1">
+                          <a:off x="0" y="0"/>
+                          <a:ext cx="0" cy="294640"/>
+                        </a:xfrm>
+                        <a:prstGeom prst="line">
+                          <a:avLst/>
+                        </a:prstGeom>
+                        <a:ln>
+                          <a:solidFill>
+                            <a:schemeClr val="accent1">
+                              <a:lumMod val="75000"/>
+                            </a:schemeClr>
+                          </a:solidFill>
+                        </a:ln>
+                      </wps:spPr>
+                      <wps:style>
+                        <a:lnRef idx="1">
+                          <a:schemeClr val="accent1"/>
+                        </a:lnRef>
+                        <a:fillRef idx="0">
+                          <a:schemeClr val="accent1"/>
+                        </a:fillRef>
+                        <a:effectRef idx="0">
+                          <a:schemeClr val="accent1"/>
+                        </a:effectRef>
+                        <a:fontRef idx="minor">
+                          <a:schemeClr val="tx1"/>
+                        </a:fontRef>
+                      </wps:style>
+                      <wps:bodyPr/>
+                    </wps:wsp>
+                  </a:graphicData>
+                </a:graphic>
+                <wp14:sizeRelV relativeFrom="margin">
+                  <wp14:pctHeight>0</wp14:pctHeight>
+                </wp14:sizeRelV>
+              </wp:anchor>
+            </w:drawing>
+          </mc:Choice>
+          <mc:Fallback>
+            <w:pict>
+              <v:line w14:anchorId="24984B7F" id="Connettore 1 11" o:spid="_x0000_s1026" style="position:absolute;flip:y;z-index:251663360;visibility:visible;mso-wrap-style:square;mso-height-percent:0;mso-wrap-distance-left:9pt;mso-wrap-distance-top:0;mso-wrap-distance-right:9pt;mso-wrap-distance-bottom:0;mso-position-horizontal:absolute;mso-position-horizontal-relative:text;mso-position-vertical:absolute;mso-position-vertical-relative:text;mso-height-percent:0;mso-height-relative:margin" from="103pt,10.85pt" to="103pt,34.05pt" o:gfxdata="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" strokecolor="#2e74b5 [2404]" strokeweight=".5pt">
+                <v:stroke joinstyle="miter"/>
+              </v:line>
+            </w:pict>
+          </mc:Fallback>
+        </mc:AlternateContent>
+      </w:r>
+      <w:r>
+        <w:rPr>
+          <w:noProof/>
+          <w:lang w:eastAsia="it-IT"/>
+        </w:rPr>
+        <mc:AlternateContent>
+          <mc:Choice Requires="wps">
+            <w:drawing>
+              <wp:anchor distT="0" distB="0" distL="114300" distR="114300" simplePos="0" relativeHeight="251659264" behindDoc="0" locked="0" layoutInCell="1" allowOverlap="1" wp14:anchorId="43D95CD1" wp14:editId="784A7878">
+                <wp:simplePos x="0" y="0"/>
+                <wp:positionH relativeFrom="column">
+                  <wp:posOffset>701040</wp:posOffset>
+                </wp:positionH>
+                <wp:positionV relativeFrom="paragraph">
+                  <wp:posOffset>142875</wp:posOffset>
+                </wp:positionV>
+                <wp:extent cx="1217295" cy="800100"/>
+                <wp:effectExtent l="25400" t="25400" r="52705" b="38100"/>
+                <wp:wrapThrough wrapText="bothSides">
+                  <wp:wrapPolygon edited="0">
+                    <wp:start x="9465" y="-686"/>
+                    <wp:lineTo x="4056" y="10286"/>
+                    <wp:lineTo x="-451" y="10971"/>
+                    <wp:lineTo x="-451" y="21943"/>
+                    <wp:lineTo x="22085" y="21943"/>
+                    <wp:lineTo x="22085" y="21257"/>
+                    <wp:lineTo x="12169" y="-686"/>
+                    <wp:lineTo x="9465" y="-686"/>
+                  </wp:wrapPolygon>
+                </wp:wrapThrough>
+                <wp:docPr id="1" name="Triangolo 1"/>
+                <wp:cNvGraphicFramePr/>
+                <a:graphic xmlns:a="http://schemas.openxmlformats.org/drawingml/2006/main">
+                  <a:graphicData uri="http://schemas.microsoft.com/office/word/2010/wordprocessingShape">
+                    <wps:wsp>
+                      <wps:cNvSpPr/>
+                      <wps:spPr>
+                        <a:xfrm>
+                          <a:off x="0" y="0"/>
+                          <a:ext cx="1217295" cy="800100"/>
+                        </a:xfrm>
+                        <a:prstGeom prst="triangle">
+                          <a:avLst/>
+                        </a:prstGeom>
+                        <a:solidFill>
+                          <a:schemeClr val="accent1">
+                            <a:lumMod val="20000"/>
+                            <a:lumOff val="80000"/>
+                          </a:schemeClr>
+                        </a:solidFill>
+                        <a:ln>
+                          <a:solidFill>
+                            <a:schemeClr val="accent1">
+                              <a:lumMod val="20000"/>
+                              <a:lumOff val="80000"/>
+                            </a:schemeClr>
+                          </a:solidFill>
+                        </a:ln>
+                      </wps:spPr>
+                      <wps:style>
+                        <a:lnRef idx="2">
+                          <a:schemeClr val="accent1">
+                            <a:shade val="50000"/>
+                          </a:schemeClr>
+                        </a:lnRef>
+                        <a:fillRef idx="1">
+                          <a:schemeClr val="accent1"/>
+                        </a:fillRef>
+                        <a:effectRef idx="0">
+                          <a:schemeClr val="accent1"/>
+                        </a:effectRef>
+                        <a:fontRef idx="minor">
+                          <a:schemeClr val="lt1"/>
+                        </a:fontRef>
+                      </wps:style>
+                      <wps:bodyPr rot="0" spcFirstLastPara="0" vertOverflow="overflow" horzOverflow="overflow" vert="horz" wrap="square" lIns="91440" tIns="45720" rIns="91440" bIns="45720" numCol="1" spcCol="0" rtlCol="0" fromWordArt="0" anchor="ctr" anchorCtr="0" forceAA="0" compatLnSpc="1">
+                        <a:prstTxWarp prst="textNoShape">
+                          <a:avLst/>
+                        </a:prstTxWarp>
+                        <a:noAutofit/>
+                      </wps:bodyPr>
+                    </wps:wsp>
+                  </a:graphicData>
+                </a:graphic>
+                <wp14:sizeRelH relativeFrom="margin">
+                  <wp14:pctWidth>0</wp14:pctWidth>
+                </wp14:sizeRelH>
+              </wp:anchor>
+            </w:drawing>
+          </mc:Choice>
+          <mc:Fallback>
+            <w:pict>
+              <v:shapetype w14:anchorId="76873733" id="_x0000_t5" coordsize="21600,21600" o:spt="5" adj="10800" path="m@0,0l0,21600,21600,21600xe">
+                <v:stroke joinstyle="miter"/>
+                <v:formulas>
+                  <v:f eqn="val #0"/>
+                  <v:f eqn="prod #0 1 2"/>
+                  <v:f eqn="sum @1 10800 0"/>
+                </v:formulas>
+                <v:path gradientshapeok="t" o:connecttype="custom" o:connectlocs="@0,0;@1,10800;0,21600;10800,21600;21600,21600;@2,10800" textboxrect="0,10800,10800,18000;5400,10800,16200,18000;10800,10800,21600,18000;0,7200,7200,21600;7200,7200,14400,21600;14400,7200,21600,21600"/>
+                <v:handles>
+                  <v:h position="#0,topLeft" xrange="0,21600"/>
+                </v:handles>
+              </v:shapetype>
+              <v:shape id="Triangolo 1" o:spid="_x0000_s1026" type="#_x0000_t5" style="position:absolute;margin-left:55.2pt;margin-top:11.25pt;width:95.85pt;height:63pt;z-index:251659264;visibility:visible;mso-wrap-style:square;mso-width-percent:0;mso-wrap-distance-left:9pt;mso-wrap-distance-top:0;mso-wrap-distance-right:9pt;mso-wrap-distance-bottom:0;mso-position-horizontal:absolute;mso-position-horizontal-relative:text;mso-position-vertical:absolute;mso-position-vertical-relative:text;mso-width-percent:0;mso-width-relative:margin;v-text-anchor:middle" o:gfxdata="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" fillcolor="#deeaf6 [660]" strokecolor="#deeaf6 [660]" strokeweight="1pt">
+                <w10:wrap type="through"/>
+              </v:shape>
+            </w:pict>
+          </mc:Fallback>
+        </mc:AlternateContent>
+      </w:r>
+    </w:p>
+    <w:p>
+      <w:r>
+        <w:rPr>
+          <w:noProof/>
+          <w:lang w:eastAsia="it-IT"/>
+        </w:rPr>
+        <mc:AlternateContent>
+          <mc:Choice Requires="wps">
+            <w:drawing>
+              <wp:anchor distT="0" distB="0" distL="114300" distR="114300" simplePos="0" relativeHeight="251662336" behindDoc="0" locked="0" layoutInCell="1" allowOverlap="1" wp14:anchorId="5BF21A3B" wp14:editId="3BC433B1">
+                <wp:simplePos x="0" y="0"/>
+                <wp:positionH relativeFrom="column">
+                  <wp:posOffset>1190625</wp:posOffset>
+                </wp:positionH>
+                <wp:positionV relativeFrom="paragraph">
+                  <wp:posOffset>95885</wp:posOffset>
+                </wp:positionV>
+                <wp:extent cx="234315" cy="137160"/>
+                <wp:effectExtent l="0" t="0" r="19685" b="15240"/>
+                <wp:wrapThrough wrapText="bothSides">
+                  <wp:wrapPolygon edited="0">
+                    <wp:start x="0" y="0"/>
+                    <wp:lineTo x="0" y="20000"/>
+                    <wp:lineTo x="21073" y="20000"/>
+                    <wp:lineTo x="21073" y="0"/>
+                    <wp:lineTo x="0" y="0"/>
+                  </wp:wrapPolygon>
+                </wp:wrapThrough>
+                <wp:docPr id="10" name="Rettangolo 10"/>
+                <wp:cNvGraphicFramePr/>
+                <a:graphic xmlns:a="http://schemas.openxmlformats.org/drawingml/2006/main">
+                  <a:graphicData uri="http://schemas.microsoft.com/office/word/2010/wordprocessingShape">
+                    <wps:wsp>
+                      <wps:cNvSpPr/>
+                      <wps:spPr>
+                        <a:xfrm>
+                          <a:off x="0" y="0"/>
+                          <a:ext cx="234315" cy="137160"/>
+                        </a:xfrm>
+                        <a:prstGeom prst="rect">
+                          <a:avLst/>
+                        </a:prstGeom>
+                        <a:solidFill>
+                          <a:schemeClr val="accent1">
+                            <a:lumMod val="20000"/>
+                            <a:lumOff val="80000"/>
+                          </a:schemeClr>
+                        </a:solidFill>
+                        <a:ln w="6350">
+                          <a:solidFill>
+                            <a:schemeClr val="accent1">
+                              <a:lumMod val="75000"/>
+                            </a:schemeClr>
+                          </a:solidFill>
+                        </a:ln>
+                      </wps:spPr>
+                      <wps:style>
+                        <a:lnRef idx="2">
+                          <a:schemeClr val="accent1">
+                            <a:shade val="50000"/>
+                          </a:schemeClr>
+                        </a:lnRef>
+                        <a:fillRef idx="1">
+                          <a:schemeClr val="accent1"/>
+                        </a:fillRef>
+                        <a:effectRef idx="0">
+                          <a:schemeClr val="accent1"/>
+                        </a:effectRef>
+                        <a:fontRef idx="minor">
+                          <a:schemeClr val="lt1"/>
+                        </a:fontRef>
+                      </wps:style>
+                      <wps:bodyPr rot="0" spcFirstLastPara="0" vertOverflow="overflow" horzOverflow="overflow" vert="horz" wrap="square" lIns="91440" tIns="45720" rIns="91440" bIns="45720" numCol="1" spcCol="0" rtlCol="0" fromWordArt="0" anchor="ctr" anchorCtr="0" forceAA="0" compatLnSpc="1">
+                        <a:prstTxWarp prst="textNoShape">
+                          <a:avLst/>
+                        </a:prstTxWarp>
+                        <a:noAutofit/>
+                      </wps:bodyPr>
+                    </wps:wsp>
+                  </a:graphicData>
+                </a:graphic>
+                <wp14:sizeRelH relativeFrom="margin">
+                  <wp14:pctWidth>0</wp14:pctWidth>
+                </wp14:sizeRelH>
+                <wp14:sizeRelV relativeFrom="margin">
+                  <wp14:pctHeight>0</wp14:pctHeight>
+                </wp14:sizeRelV>
+              </wp:anchor>
+            </w:drawing>
+          </mc:Choice>
+          <mc:Fallback>
+            <w:pict>
+              <v:rect w14:anchorId="2E8030C1" id="Rettangolo 10" o:spid="_x0000_s1026" style="position:absolute;margin-left:93.75pt;margin-top:7.55pt;width:18.45pt;height:10.8pt;z-index:251662336;visibility:visible;mso-wrap-style:square;mso-width-percent:0;mso-height-percent:0;mso-wrap-distance-left:9pt;mso-wrap-distance-top:0;mso-wrap-distance-right:9pt;mso-wrap-distance-bottom:0;mso-position-horizontal:absolute;mso-position-horizontal-relative:text;mso-position-vertical:absolute;mso-position-vertical-relative:text;mso-width-percent:0;mso-height-percent:0;mso-width-relative:margin;mso-height-relative:margin;v-text-anchor:middle" o:gfxdata="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" fillcolor="#deeaf6 [660]" strokecolor="#2e74b5 [2404]" strokeweight=".5pt">
+                <w10:wrap type="through"/>
+              </v:rect>
+            </w:pict>
+          </mc:Fallback>
+        </mc:AlternateContent>
+      </w:r>
+    </w:p>
+    <w:p>
+      <w:r>
+        <w:rPr>
+          <w:noProof/>
+          <w:lang w:eastAsia="it-IT"/>
+        </w:rPr>
+        <mc:AlternateContent>
+          <mc:Choice Requires="wps">
+            <w:drawing>
+              <wp:anchor distT="0" distB="0" distL="114300" distR="114300" simplePos="0" relativeHeight="251664384" behindDoc="0" locked="0" layoutInCell="1" allowOverlap="1" wp14:anchorId="48158799" wp14:editId="2571C87C">
+                <wp:simplePos x="0" y="0"/>
+                <wp:positionH relativeFrom="column">
+                  <wp:posOffset>1087120</wp:posOffset>
+                </wp:positionH>
+                <wp:positionV relativeFrom="paragraph">
+                  <wp:posOffset>46990</wp:posOffset>
+                </wp:positionV>
+                <wp:extent cx="447040" cy="0"/>
+                <wp:effectExtent l="0" t="0" r="35560" b="25400"/>
+                <wp:wrapNone/>
+                <wp:docPr id="12" name="Connettore 1 12"/>
+                <wp:cNvGraphicFramePr/>
+                <a:graphic xmlns:a="http://schemas.openxmlformats.org/drawingml/2006/main">
+                  <a:graphicData uri="http://schemas.microsoft.com/office/word/2010/wordprocessingShape">
+                    <wps:wsp>
+                      <wps:cNvCnPr/>
+                      <wps:spPr>
+                        <a:xfrm>
+                          <a:off x="0" y="0"/>
+                          <a:ext cx="447040" cy="0"/>
+                        </a:xfrm>
+                        <a:prstGeom prst="line">
+                          <a:avLst/>
+                        </a:prstGeom>
+                      </wps:spPr>
+                      <wps:style>
+                        <a:lnRef idx="1">
+                          <a:schemeClr val="accent1"/>
+                        </a:lnRef>
+                        <a:fillRef idx="0">
+                          <a:schemeClr val="accent1"/>
+                        </a:fillRef>
+                        <a:effectRef idx="0">
+                          <a:schemeClr val="accent1"/>
+                        </a:effectRef>
+                        <a:fontRef idx="minor">
+                          <a:schemeClr val="tx1"/>
+                        </a:fontRef>
+                      </wps:style>
+                      <wps:bodyPr/>
+                    </wps:wsp>
+                  </a:graphicData>
+                </a:graphic>
+              </wp:anchor>
+            </w:drawing>
+          </mc:Choice>
+          <mc:Fallback>
+            <w:pict>
+              <v:line w14:anchorId="465F1562" id="Connettore 1 12" o:spid="_x0000_s1026" style="position:absolute;z-index:251664384;visibility:visible;mso-wrap-style:square;mso-wrap-distance-left:9pt;mso-wrap-distance-top:0;mso-wrap-distance-right:9pt;mso-wrap-distance-bottom:0;mso-position-horizontal:absolute;mso-position-horizontal-relative:text;mso-position-vertical:absolute;mso-position-vertical-relative:text" from="85.6pt,3.7pt" to="120.8pt,3.7pt" o:gfxdata="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" strokecolor="#5b9bd5 [3204]" strokeweight=".5pt">
+                <v:stroke joinstyle="miter"/>
+              </v:line>
+            </w:pict>
+          </mc:Fallback>
+        </mc:AlternateContent>
+      </w:r>
+      <w:r>
+        <w:tab/>
+      </w:r>
+    </w:p>
+    <w:p/>
+    <w:p/>
+    <w:p>
+      <w:pPr>
+        <w:ind w:firstLine="708"/>
+      </w:pPr>
+    </w:p>
+    <w:p>
+      <w:pPr>
+        <w:ind w:firstLine="708"/>
+      </w:pPr>
+      <w:r>
+        <w:t>IF giunti spina di pesce dritti</w:t>
+      </w:r>
+    </w:p>
+    <w:p>
+      <w:pPr>
+        <w:pStyle w:val="Paragrafoelenco"/>
+        <w:numPr>
+          <w:ilvl w:val="0"/>
+          <w:numId w:val="11"/>
         </w:numPr>
         <w:rPr>
           <w:highlight w:val="yellow"/>
         </w:rPr>
       </w:pPr>
       <w:r>
-        <w:t xml:space="preserve">In generale si parte </w:t>
-      </w:r>
-      <w:r>
-        <w:t>dalla porta: si delinea l’asse principale</w:t>
-      </w:r>
-      <w:r>
-        <w:t xml:space="preserve"> mettendo la prima fila di mattoni. </w:t>
-      </w:r>
-      <w:r>
         <w:rPr>
           <w:highlight w:val="yellow"/>
         </w:rPr>
-        <w:t>Si parte da un angolo, oppure si posizionano le piastrelle intere in modo che siano centrali rispetto alla entrata della porta.</w:t>
-      </w:r>
-    </w:p>
-    <w:p>
-      <w:pPr>
-        <w:pStyle w:val="Paragrafoelenco"/>
-        <w:numPr>
-          <w:ilvl w:val="0"/>
-          <w:numId w:val="10"/>
-        </w:numPr>
-      </w:pPr>
-      <w:r>
-        <w:t>Si pongono poi due mattoni alle estremità</w:t>
-      </w:r>
-      <w:r>
-        <w:t xml:space="preserve"> della prima fila posata</w:t>
-      </w:r>
-      <w:r>
-        <w:t xml:space="preserve"> e si</w:t>
-      </w:r>
-      <w:r>
-        <w:t xml:space="preserve"> riempie la fila posizionando le piastrelle interne</w:t>
-      </w:r>
-      <w:r>
-        <w:t>.</w:t>
-      </w:r>
-    </w:p>
-    <w:p>
-      <w:pPr>
-        <w:pStyle w:val="Paragrafoelenco"/>
-        <w:numPr>
-          <w:ilvl w:val="0"/>
-          <w:numId w:val="10"/>
-        </w:numPr>
-      </w:pPr>
-      <w:r>
-        <w:t>Si può usare una riga di alluminio per garantire l’allineamento.</w:t>
-      </w:r>
-    </w:p>
-    <w:p>
-      <w:pPr>
-        <w:pStyle w:val="Paragrafoelenco"/>
-        <w:numPr>
-          <w:ilvl w:val="0"/>
-          <w:numId w:val="10"/>
-        </w:numPr>
-      </w:pPr>
-      <w:r>
+        <w:t>DA FARE</w:t>
+      </w:r>
+    </w:p>
+    <w:p/>
+    <w:p>
+      <w:r>
+        <w:tab/>
+        <w:t>IF giunti spina di pesce obliqui</w:t>
+      </w:r>
+    </w:p>
+    <w:p>
+      <w:pPr>
+        <w:pStyle w:val="Paragrafoelenco"/>
+        <w:numPr>
+          <w:ilvl w:val="0"/>
+          <w:numId w:val="11"/>
+        </w:numPr>
         <w:rPr>
           <w:highlight w:val="yellow"/>
         </w:rPr>
-        <w:t>Per evitare di andare</w:t>
-      </w:r>
-      <w:r>
-        <w:t xml:space="preserve"> storto nella posa </w:t>
-      </w:r>
-      <w:r>
-        <w:t>delle piastrelle nella posizione</w:t>
-      </w:r>
-      <w:r>
-        <w:t xml:space="preserve"> si usa il filo e il piombo.</w:t>
-      </w:r>
-    </w:p>
-    <w:p/>
-    <w:p>
-      <w:r>
-        <w:tab/>
-        <w:t>IF giunti sfalsati</w:t>
-      </w:r>
-    </w:p>
-    <w:p>
-      <w:pPr>
-        <w:pStyle w:val="Paragrafoelenco"/>
-        <w:numPr>
-          <w:ilvl w:val="0"/>
-          <w:numId w:val="11"/>
-        </w:numPr>
-      </w:pPr>
-    </w:p>
-    <w:p/>
-    <w:p>
-      <w:r>
-        <w:tab/>
-        <w:t>IF giunti obliqui</w:t>
-      </w:r>
-    </w:p>
-    <w:p>
-      <w:pPr>
-        <w:pStyle w:val="Paragrafoelenco"/>
-        <w:numPr>
-          <w:ilvl w:val="0"/>
-          <w:numId w:val="11"/>
-        </w:numPr>
-      </w:pPr>
-    </w:p>
-    <w:p/>
-    <w:p>
-      <w:r>
-        <w:tab/>
-        <w:t>IF giunti spina di pesce dritti</w:t>
-      </w:r>
-    </w:p>
-    <w:p>
-      <w:pPr>
-        <w:pStyle w:val="Paragrafoelenco"/>
-        <w:numPr>
-          <w:ilvl w:val="0"/>
-          <w:numId w:val="11"/>
-        </w:numPr>
-      </w:pPr>
-    </w:p>
-    <w:p/>
-    <w:p>
-      <w:r>
-        <w:tab/>
-        <w:t>IF giunti spina di pesce obliqui</w:t>
-      </w:r>
-    </w:p>
-    <w:p>
-      <w:pPr>
-        <w:pStyle w:val="Paragrafoelenco"/>
-        <w:numPr>
-          <w:ilvl w:val="0"/>
-          <w:numId w:val="11"/>
-        </w:numPr>
-      </w:pPr>
+      </w:pPr>
+      <w:r>
+        <w:rPr>
+          <w:highlight w:val="yellow"/>
+        </w:rPr>
+        <w:t>DA FARE</w:t>
+      </w:r>
     </w:p>
     <w:p/>
     <w:p>
@@ -858,17 +1712,13 @@
       </w:r>
     </w:p>
     <w:p>
-      <w:r>
-        <w:t>IF partenza terminata</w:t>
-      </w:r>
-    </w:p>
-    <w:p>
       <w:pPr>
         <w:pStyle w:val="Paragrafoelenco"/>
         <w:numPr>
           <w:ilvl w:val="0"/>
           <w:numId w:val="11"/>
         </w:numPr>
+        <w:ind w:left="360"/>
       </w:pPr>
       <w:r>
         <w:t xml:space="preserve">Bagnare la superficie </w:t>
@@ -887,6 +1737,7 @@
           <w:ilvl w:val="0"/>
           <w:numId w:val="11"/>
         </w:numPr>
+        <w:ind w:left="360"/>
       </w:pPr>
       <w:r>
         <w:t>Stendere la colla con la cazzuola e spatolarla con la spatola dentellata, avendo cura del fatto che la colla asciuga rapidamente. Considerando approssimativamente la dimensione della piastrella, porre solo la quantità giusta di colla.</w:t>
@@ -899,21 +1750,60 @@
           <w:ilvl w:val="0"/>
           <w:numId w:val="11"/>
         </w:numPr>
+        <w:ind w:left="360"/>
+      </w:pPr>
+      <w:r>
+        <w:t>Se la colla ha formato una specie di “pelle” in superficie, allora ristenderla con la spatola dentellata.</w:t>
+      </w:r>
+    </w:p>
+    <w:p>
+      <w:pPr>
+        <w:pStyle w:val="Paragrafoelenco"/>
+        <w:numPr>
+          <w:ilvl w:val="0"/>
+          <w:numId w:val="11"/>
+        </w:numPr>
+        <w:ind w:left="360"/>
       </w:pPr>
       <w:r>
         <w:t>Bagnare la piastrella da posare.</w:t>
       </w:r>
     </w:p>
     <w:p>
+      <w:r>
+        <w:t>IF bagni o cucine</w:t>
+      </w:r>
+    </w:p>
+    <w:p>
+      <w:pPr>
+        <w:pStyle w:val="Paragrafoelenco"/>
+        <w:numPr>
+          <w:ilvl w:val="0"/>
+          <w:numId w:val="25"/>
+        </w:numPr>
+        <w:ind w:left="720"/>
+      </w:pPr>
+      <w:r>
+        <w:t>È importante bagnare la piastrella affinché aggrappi bene.</w:t>
+      </w:r>
+    </w:p>
+    <w:p>
       <w:pPr>
         <w:pStyle w:val="Paragrafoelenco"/>
         <w:numPr>
           <w:ilvl w:val="0"/>
           <w:numId w:val="11"/>
         </w:numPr>
-      </w:pPr>
-      <w:r>
-        <w:t>Controllare sul retro della piastrella, vi è una freccia che indica il verso (non interessa il verso in sé, l’importante è che lo si segua sempre).</w:t>
+        <w:ind w:left="360"/>
+      </w:pPr>
+      <w:r>
+        <w:t xml:space="preserve">Controllare sul retro della piastrella, vi è una freccia che indica il verso (non interessa il </w:t>
+      </w:r>
+      <w:r>
+        <w:t>verso in sé, l’importante è che non lo si cambi per qualche motivo</w:t>
+      </w:r>
+      <w:r>
+        <w:t>).</w:t>
       </w:r>
     </w:p>
     <w:p>
@@ -923,6 +1813,7 @@
           <w:ilvl w:val="0"/>
           <w:numId w:val="11"/>
         </w:numPr>
+        <w:ind w:left="360"/>
       </w:pPr>
       <w:r>
         <w:t>Pulire la colla che eccede prima che indurisca (per evitare di rendere più difficile la posa delle altre piastrelle).</w:t>
@@ -935,6 +1826,7 @@
           <w:ilvl w:val="0"/>
           <w:numId w:val="11"/>
         </w:numPr>
+        <w:ind w:left="360"/>
       </w:pPr>
       <w:r>
         <w:t>Controllare con la livella</w:t>
@@ -947,81 +1839,101 @@
           <w:ilvl w:val="0"/>
           <w:numId w:val="11"/>
         </w:numPr>
-      </w:pPr>
-      <w:r>
-        <w:t>Battere con il martello in gomma per far aderire meglio la piastrella e aggiustare la posizione.</w:t>
+        <w:ind w:left="360"/>
+      </w:pPr>
+      <w:r>
+        <w:t>IF livella non aderisce al mattone (vuol dire che il mattone non è andata bene)</w:t>
+      </w:r>
+    </w:p>
+    <w:p>
+      <w:pPr>
+        <w:pStyle w:val="Paragrafoelenco"/>
+        <w:numPr>
+          <w:ilvl w:val="0"/>
+          <w:numId w:val="11"/>
+        </w:numPr>
+        <w:ind w:left="993"/>
+      </w:pPr>
+      <w:r>
+        <w:t xml:space="preserve">Battere con il martello in gomma per far aderire meglio la piastrella e aggiustare </w:t>
+      </w:r>
+      <w:r>
+        <w:t>la</w:t>
+      </w:r>
+      <w:r>
+        <w:t xml:space="preserve"> posizione</w:t>
+      </w:r>
+      <w:r>
+        <w:t xml:space="preserve"> se risulta che la livella non aderisce a tutto il mattone</w:t>
+      </w:r>
+      <w:r>
+        <w:t>.</w:t>
+      </w:r>
+    </w:p>
+    <w:p>
+      <w:pPr>
+        <w:pStyle w:val="Paragrafoelenco"/>
+        <w:numPr>
+          <w:ilvl w:val="0"/>
+          <w:numId w:val="11"/>
+        </w:numPr>
+        <w:ind w:left="993"/>
+      </w:pPr>
+      <w:r>
+        <w:t>Controllare di nuovo</w:t>
+      </w:r>
+    </w:p>
+    <w:p>
+      <w:pPr>
+        <w:pStyle w:val="Paragrafoelenco"/>
+        <w:numPr>
+          <w:ilvl w:val="0"/>
+          <w:numId w:val="11"/>
+        </w:numPr>
+        <w:ind w:left="993"/>
+      </w:pPr>
+      <w:r>
+        <w:t>Se non va allora TROPPA COLLA o POCA COLLA</w:t>
+      </w:r>
+    </w:p>
+    <w:p>
+      <w:pPr>
+        <w:ind w:left="350"/>
+      </w:pPr>
+      <w:r>
+        <w:t>ELSE</w:t>
+      </w:r>
+    </w:p>
+    <w:p>
+      <w:pPr>
+        <w:pStyle w:val="Paragrafoelenco"/>
+        <w:numPr>
+          <w:ilvl w:val="0"/>
+          <w:numId w:val="27"/>
+        </w:numPr>
+        <w:ind w:left="1070"/>
+      </w:pPr>
+      <w:r>
+        <w:t>Aggiungere distanziatori</w:t>
+      </w:r>
+    </w:p>
+    <w:p>
+      <w:pPr>
+        <w:pStyle w:val="Paragrafoelenco"/>
+        <w:numPr>
+          <w:ilvl w:val="0"/>
+          <w:numId w:val="27"/>
+        </w:numPr>
+        <w:ind w:left="1070"/>
+      </w:pPr>
+      <w:r>
+        <w:t>Continuare con la posa delle altre</w:t>
       </w:r>
     </w:p>
     <w:p/>
     <w:p>
       <w:r>
-        <w:t>IF ritagli</w:t>
-      </w:r>
-    </w:p>
-    <w:p>
-      <w:pPr>
-        <w:pStyle w:val="Paragrafoelenco"/>
-        <w:numPr>
-          <w:ilvl w:val="0"/>
-          <w:numId w:val="16"/>
-        </w:numPr>
-      </w:pPr>
-      <w:r>
-        <w:t>Usare metro di legno (da muratore) per calcolare la distanza dalla parete.</w:t>
-      </w:r>
-    </w:p>
-    <w:p>
-      <w:pPr>
-        <w:pStyle w:val="Paragrafoelenco"/>
-        <w:numPr>
-          <w:ilvl w:val="0"/>
-          <w:numId w:val="16"/>
-        </w:numPr>
-      </w:pPr>
-      <w:r>
-        <w:t xml:space="preserve">Considerare lo spazio per le fughe e per il battiscopa, quindi calcolare il pezzo con un cm in meno, altrimenti si incastra e non entra nella sede. </w:t>
-      </w:r>
-    </w:p>
-    <w:p>
-      <w:pPr>
-        <w:ind w:left="720"/>
-      </w:pPr>
-      <w:r>
-        <w:t>IF posa diagonale</w:t>
-      </w:r>
-    </w:p>
-    <w:p>
-      <w:pPr>
-        <w:pStyle w:val="Paragrafoelenco"/>
-        <w:numPr>
-          <w:ilvl w:val="0"/>
-          <w:numId w:val="16"/>
-        </w:numPr>
-        <w:ind w:left="1134"/>
-      </w:pPr>
-      <w:r>
-        <w:t xml:space="preserve">Ci si troverà a realizzare una forma triangolare. </w:t>
-      </w:r>
-    </w:p>
-    <w:p>
-      <w:pPr>
-        <w:pStyle w:val="Paragrafoelenco"/>
-        <w:numPr>
-          <w:ilvl w:val="0"/>
-          <w:numId w:val="16"/>
-        </w:numPr>
-        <w:ind w:left="1134"/>
-      </w:pPr>
-      <w:r>
-        <w:t>Calcolare entrambi i cateti (poiché il ritaglio potrebbe essere non dritto, cioè i cateti non uguali).</w:t>
-      </w:r>
-    </w:p>
-    <w:p>
-      <w:pPr>
-        <w:ind w:left="774"/>
-      </w:pPr>
-      <w:r>
-        <w:t>IF posa dritta</w:t>
+        <w:t>IF troppa colla</w:t>
       </w:r>
     </w:p>
     <w:p>
@@ -1031,24 +1943,10 @@
           <w:ilvl w:val="0"/>
           <w:numId w:val="17"/>
         </w:numPr>
-        <w:ind w:left="1134"/>
-      </w:pPr>
-      <w:r>
-        <w:t xml:space="preserve">Calcolare la distanza del mattone posato dalla parete </w:t>
-      </w:r>
-      <w:proofErr w:type="gramStart"/>
-      <w:r>
-        <w:t>dai  i</w:t>
-      </w:r>
-      <w:proofErr w:type="gramEnd"/>
-      <w:r>
-        <w:t xml:space="preserve"> lati più lontani (sempre perché potrebbe essere che il taglio non è dritto).</w:t>
-      </w:r>
-    </w:p>
-    <w:p/>
-    <w:p>
-      <w:r>
-        <w:t>IF completata posa</w:t>
+        <w:ind w:left="480"/>
+      </w:pPr>
+      <w:r>
+        <w:t>Togliere la piastrella con l’aiuto della cazzuola piccola</w:t>
       </w:r>
     </w:p>
     <w:p>
@@ -1058,10 +1956,10 @@
           <w:ilvl w:val="0"/>
           <w:numId w:val="17"/>
         </w:numPr>
-        <w:ind w:left="709"/>
-      </w:pPr>
-      <w:r>
-        <w:t>Aspettare 24 ore minimo</w:t>
+        <w:ind w:left="480"/>
+      </w:pPr>
+      <w:r>
+        <w:t>Asportare parte della colla</w:t>
       </w:r>
     </w:p>
     <w:p>
@@ -1071,280 +1969,802 @@
           <w:ilvl w:val="0"/>
           <w:numId w:val="17"/>
         </w:numPr>
-        <w:ind w:left="709"/>
-      </w:pPr>
-      <w:r>
-        <w:t>Procedere con la pulizia dei distanziatori</w:t>
-      </w:r>
-    </w:p>
-    <w:p>
-      <w:pPr>
-        <w:pStyle w:val="Paragrafoelenco"/>
-        <w:numPr>
-          <w:ilvl w:val="0"/>
-          <w:numId w:val="17"/>
-        </w:numPr>
-        <w:ind w:left="709"/>
-      </w:pPr>
-      <w:r>
-        <w:t>Procedere con battiscopa</w:t>
-      </w:r>
-    </w:p>
-    <w:p/>
-    <w:p>
-      <w:r>
-        <w:t>IF battiscopa</w:t>
-      </w:r>
-    </w:p>
-    <w:p>
-      <w:pPr>
-        <w:pStyle w:val="Paragrafoelenco"/>
-        <w:numPr>
-          <w:ilvl w:val="0"/>
-          <w:numId w:val="18"/>
-        </w:numPr>
-      </w:pPr>
-      <w:r>
-        <w:t>Partire dagli spigoli con il pezzo intero, in modo che l’eventuale taglio venga fatto in corrispondenza degli angoli, dove, in genere, vanno elementi che nascondono (vasi o altro).</w:t>
-      </w:r>
-    </w:p>
-    <w:p/>
-    <w:p>
-      <w:r>
-        <w:t>IF battiscopa completato</w:t>
-      </w:r>
-    </w:p>
-    <w:p>
-      <w:pPr>
-        <w:pStyle w:val="Paragrafoelenco"/>
-        <w:numPr>
-          <w:ilvl w:val="0"/>
-          <w:numId w:val="18"/>
-        </w:numPr>
-      </w:pPr>
-      <w:r>
-        <w:t>Togliere distanziatori se non tolti</w:t>
-      </w:r>
-    </w:p>
-    <w:p>
-      <w:pPr>
-        <w:pStyle w:val="Paragrafoelenco"/>
-        <w:numPr>
-          <w:ilvl w:val="0"/>
-          <w:numId w:val="18"/>
-        </w:numPr>
-      </w:pPr>
-      <w:r>
-        <w:t xml:space="preserve">Pulire colla in eccesso </w:t>
-      </w:r>
-    </w:p>
-    <w:p>
-      <w:pPr>
-        <w:pStyle w:val="Paragrafoelenco"/>
-        <w:numPr>
-          <w:ilvl w:val="0"/>
-          <w:numId w:val="18"/>
-        </w:numPr>
-      </w:pPr>
-      <w:r>
-        <w:t>Procedere con fughe</w:t>
-      </w:r>
-    </w:p>
-    <w:p/>
-    <w:p>
-      <w:r>
-        <w:t>IF fughe</w:t>
-      </w:r>
-    </w:p>
-    <w:p>
-      <w:pPr>
-        <w:pStyle w:val="Paragrafoelenco"/>
-        <w:numPr>
-          <w:ilvl w:val="0"/>
-          <w:numId w:val="19"/>
-        </w:numPr>
-      </w:pPr>
-      <w:r>
-        <w:t>Impastare fugante rendendolo non denso, poiché deve penetrare bene negli spazi</w:t>
-      </w:r>
-    </w:p>
-    <w:p>
-      <w:pPr>
-        <w:pStyle w:val="Paragrafoelenco"/>
-        <w:numPr>
-          <w:ilvl w:val="0"/>
-          <w:numId w:val="19"/>
-        </w:numPr>
-      </w:pPr>
-      <w:r>
-        <w:t>Usare una spatola per far penetrare il composto</w:t>
-      </w:r>
-    </w:p>
-    <w:p>
-      <w:pPr>
-        <w:pStyle w:val="Paragrafoelenco"/>
-        <w:numPr>
-          <w:ilvl w:val="0"/>
-          <w:numId w:val="19"/>
-        </w:numPr>
-      </w:pPr>
-      <w:r>
-        <w:t>Far asciugare un paio di ore</w:t>
-      </w:r>
-    </w:p>
-    <w:p/>
-    <w:p>
-      <w:r>
-        <w:t>IF fughe asciugate</w:t>
-      </w:r>
-    </w:p>
-    <w:p>
-      <w:pPr>
-        <w:pStyle w:val="Paragrafoelenco"/>
-        <w:numPr>
-          <w:ilvl w:val="0"/>
-          <w:numId w:val="20"/>
-        </w:numPr>
-      </w:pPr>
-      <w:r>
-        <w:t>Procedere a pulizia</w:t>
-      </w:r>
-    </w:p>
-    <w:p>
-      <w:pPr>
-        <w:pStyle w:val="Paragrafoelenco"/>
-        <w:numPr>
-          <w:ilvl w:val="0"/>
-          <w:numId w:val="20"/>
-        </w:numPr>
-      </w:pPr>
-      <w:r>
-        <w:t>Usare una spugna che deve essere risciacquata molte volte</w:t>
-      </w:r>
-    </w:p>
-    <w:p>
-      <w:pPr>
-        <w:pStyle w:val="Paragrafoelenco"/>
-        <w:numPr>
-          <w:ilvl w:val="0"/>
-          <w:numId w:val="20"/>
-        </w:numPr>
-      </w:pPr>
-      <w:r>
-        <w:t>Evitare fi asportare il fugante nella pulizia</w:t>
-      </w:r>
-    </w:p>
-    <w:p/>
-    <w:p>
-      <w:r>
-        <w:t>IF fughe terminate</w:t>
-      </w:r>
-    </w:p>
-    <w:p>
-      <w:pPr>
-        <w:pStyle w:val="Paragrafoelenco"/>
-        <w:numPr>
-          <w:ilvl w:val="0"/>
-          <w:numId w:val="21"/>
-        </w:numPr>
-      </w:pPr>
-      <w:r>
-        <w:t>Camminare sopra dopo 48 ore</w:t>
-      </w:r>
-    </w:p>
-    <w:p/>
-    <w:p>
-      <w:r>
-        <w:t>IF livella apposto</w:t>
-      </w:r>
-    </w:p>
-    <w:p>
-      <w:pPr>
-        <w:pStyle w:val="Paragrafoelenco"/>
-        <w:numPr>
-          <w:ilvl w:val="0"/>
-          <w:numId w:val="13"/>
-        </w:numPr>
-      </w:pPr>
-      <w:r>
-        <w:t>Aggiungere distanziatori</w:t>
-      </w:r>
-    </w:p>
-    <w:p>
-      <w:pPr>
-        <w:pStyle w:val="Paragrafoelenco"/>
-        <w:numPr>
-          <w:ilvl w:val="0"/>
-          <w:numId w:val="13"/>
-        </w:numPr>
-      </w:pPr>
-      <w:r>
-        <w:t>Continuare con la posa delle altre</w:t>
-      </w:r>
-    </w:p>
-    <w:p>
-      <w:pPr>
-        <w:pStyle w:val="Paragrafoelenco"/>
-        <w:numPr>
-          <w:ilvl w:val="0"/>
-          <w:numId w:val="13"/>
-        </w:numPr>
-      </w:pPr>
-      <w:r>
-        <w:t>Chiedere se ha capito</w:t>
-      </w:r>
-    </w:p>
-    <w:p/>
-    <w:p>
-      <w:r>
-        <w:t>IF non ha capito</w:t>
-      </w:r>
-    </w:p>
-    <w:p>
-      <w:pPr>
-        <w:pStyle w:val="Paragrafoelenco"/>
-        <w:numPr>
-          <w:ilvl w:val="0"/>
-          <w:numId w:val="14"/>
-        </w:numPr>
-      </w:pPr>
-      <w:r>
-        <w:t>Chiedi cosa</w:t>
-      </w:r>
-    </w:p>
-    <w:p>
-      <w:pPr>
-        <w:pStyle w:val="Paragrafoelenco"/>
-        <w:numPr>
-          <w:ilvl w:val="0"/>
-          <w:numId w:val="14"/>
-        </w:numPr>
-      </w:pPr>
-      <w:r>
-        <w:t>Spiega di nuovo</w:t>
-      </w:r>
-    </w:p>
-    <w:p/>
-    <w:p>
-      <w:r>
-        <w:t>IF ha capito</w:t>
-      </w:r>
-    </w:p>
-    <w:p>
-      <w:pPr>
-        <w:pStyle w:val="Paragrafoelenco"/>
-        <w:numPr>
-          <w:ilvl w:val="0"/>
-          <w:numId w:val="15"/>
-        </w:numPr>
-      </w:pPr>
-      <w:r>
-        <w:t>Avvisare che si può camminare sopra dopo 24 ore</w:t>
+        <w:ind w:left="480"/>
+      </w:pPr>
+      <w:r>
+        <w:t>Riposizionare la piastrella</w:t>
+      </w:r>
+    </w:p>
+    <w:p>
+      <w:pPr>
+        <w:ind w:left="-87"/>
+      </w:pPr>
+      <w:r>
+        <w:t>IF poca colla</w:t>
+      </w:r>
+    </w:p>
+    <w:p>
+      <w:pPr>
+        <w:pStyle w:val="Paragrafoelenco"/>
+        <w:numPr>
+          <w:ilvl w:val="0"/>
+          <w:numId w:val="24"/>
+        </w:numPr>
+        <w:ind w:left="480"/>
+      </w:pPr>
+      <w:r>
+        <w:t>Togliere la piastrella</w:t>
+      </w:r>
+    </w:p>
+    <w:p>
+      <w:pPr>
+        <w:pStyle w:val="Paragrafoelenco"/>
+        <w:numPr>
+          <w:ilvl w:val="0"/>
+          <w:numId w:val="24"/>
+        </w:numPr>
+        <w:ind w:left="480"/>
+      </w:pPr>
+      <w:r>
+        <w:t>Aggiungere la colla con la cazzuola, spalmandola</w:t>
+      </w:r>
+    </w:p>
+    <w:p>
+      <w:pPr>
+        <w:pStyle w:val="Paragrafoelenco"/>
+        <w:numPr>
+          <w:ilvl w:val="0"/>
+          <w:numId w:val="24"/>
+        </w:numPr>
+        <w:ind w:left="480"/>
+      </w:pPr>
+      <w:r>
+        <w:t>Riposizionare la piastrella</w:t>
       </w:r>
     </w:p>
     <w:p/>
     <w:p/>
+    <w:p>
+      <w:r>
+        <w:t>IF ritagli</w:t>
+      </w:r>
+    </w:p>
+    <w:p>
+      <w:pPr>
+        <w:pStyle w:val="Paragrafoelenco"/>
+        <w:numPr>
+          <w:ilvl w:val="0"/>
+          <w:numId w:val="16"/>
+        </w:numPr>
+      </w:pPr>
+      <w:r>
+        <w:t>Usare metro di legno (da muratore) per calcolare la distanza dalla parete.</w:t>
+      </w:r>
+    </w:p>
+    <w:p>
+      <w:pPr>
+        <w:pStyle w:val="Paragrafoelenco"/>
+        <w:numPr>
+          <w:ilvl w:val="0"/>
+          <w:numId w:val="16"/>
+        </w:numPr>
+      </w:pPr>
+      <w:r>
+        <w:t>Considerare</w:t>
+      </w:r>
+      <w:r>
+        <w:t xml:space="preserve"> lo spazio per le fughe tenendo conto anche dello spazio verso il muro che sarà coperto dal battiscopa</w:t>
+      </w:r>
+      <w:r>
+        <w:t xml:space="preserve">, quindi calcolare il pezzo con un cm in meno, altrimenti si incastra e non entra nella sede. </w:t>
+      </w:r>
+    </w:p>
+    <w:p>
+      <w:pPr>
+        <w:pStyle w:val="Paragrafoelenco"/>
+        <w:numPr>
+          <w:ilvl w:val="0"/>
+          <w:numId w:val="16"/>
+        </w:numPr>
+      </w:pPr>
+      <w:r>
+        <w:t xml:space="preserve">Spiegare uso del </w:t>
+      </w:r>
+      <w:r>
+        <w:t>flex</w:t>
+      </w:r>
+      <w:r>
+        <w:t xml:space="preserve"> per ritagli non dritti</w:t>
+      </w:r>
+    </w:p>
+    <w:p>
+      <w:pPr>
+        <w:pStyle w:val="Paragrafoelenco"/>
+        <w:numPr>
+          <w:ilvl w:val="0"/>
+          <w:numId w:val="16"/>
+        </w:numPr>
+      </w:pPr>
+      <w:r>
+        <w:t xml:space="preserve">Spiegare uso della </w:t>
+      </w:r>
+      <w:r>
+        <w:t>taglia piastrelle</w:t>
+      </w:r>
+    </w:p>
+    <w:p>
+      <w:pPr>
+        <w:pStyle w:val="Paragrafoelenco"/>
+      </w:pPr>
+    </w:p>
+    <w:p>
+      <w:pPr>
+        <w:ind w:left="720"/>
+      </w:pPr>
+      <w:r>
+        <w:t>IF posa diagonale</w:t>
+      </w:r>
+    </w:p>
+    <w:p>
+      <w:pPr>
+        <w:pStyle w:val="Paragrafoelenco"/>
+        <w:numPr>
+          <w:ilvl w:val="0"/>
+          <w:numId w:val="16"/>
+        </w:numPr>
+        <w:ind w:left="1418"/>
+      </w:pPr>
+      <w:r>
+        <w:t xml:space="preserve">Ci si troverà a realizzare una forma triangolare. </w:t>
+      </w:r>
+    </w:p>
+    <w:p>
+      <w:pPr>
+        <w:pStyle w:val="Paragrafoelenco"/>
+        <w:numPr>
+          <w:ilvl w:val="0"/>
+          <w:numId w:val="16"/>
+        </w:numPr>
+        <w:ind w:left="1418"/>
+      </w:pPr>
+      <w:r>
+        <w:t>Calcolare entrambi i cateti (poiché il ritaglio potrebbe essere non dritto, cioè i cateti non uguali).</w:t>
+      </w:r>
+    </w:p>
+    <w:p>
+      <w:pPr>
+        <w:pStyle w:val="Paragrafoelenco"/>
+        <w:ind w:left="1418"/>
+      </w:pPr>
+    </w:p>
+    <w:p>
+      <w:pPr>
+        <w:ind w:left="774"/>
+      </w:pPr>
+      <w:r>
+        <w:t>IF posa dritta</w:t>
+      </w:r>
+    </w:p>
+    <w:p>
+      <w:pPr>
+        <w:pStyle w:val="Paragrafoelenco"/>
+        <w:numPr>
+          <w:ilvl w:val="0"/>
+          <w:numId w:val="17"/>
+        </w:numPr>
+        <w:ind w:left="1418"/>
+      </w:pPr>
+      <w:r>
+        <w:t xml:space="preserve">Calcolare la distanza del mattone posato dalla parete </w:t>
+      </w:r>
+      <w:r>
+        <w:t>e estremità della piastrella</w:t>
+      </w:r>
+      <w:r>
+        <w:t xml:space="preserve"> (sempre perché potrebbe essere che il taglio non è dritto)</w:t>
+      </w:r>
+      <w:r>
+        <w:t>.</w:t>
+      </w:r>
+    </w:p>
+    <w:p>
+      <w:pPr>
+        <w:ind w:left="774"/>
+      </w:pPr>
+      <w:r>
+        <w:rPr>
+          <w:highlight w:val="yellow"/>
+        </w:rPr>
+        <w:t>Aggiungere altre pose</w:t>
+      </w:r>
+    </w:p>
+    <w:p/>
+    <w:p>
+      <w:r>
+        <w:t>IF completata posa</w:t>
+      </w:r>
+      <w:r>
+        <w:t xml:space="preserve"> (piastrelle + ritagli)</w:t>
+      </w:r>
+    </w:p>
+    <w:p>
+      <w:pPr>
+        <w:pStyle w:val="Paragrafoelenco"/>
+        <w:numPr>
+          <w:ilvl w:val="0"/>
+          <w:numId w:val="17"/>
+        </w:numPr>
+        <w:ind w:left="709"/>
+      </w:pPr>
+      <w:r>
+        <w:t>Aspettare 24 ore minimo</w:t>
+      </w:r>
+      <w:r>
+        <w:t xml:space="preserve"> per far asciugare</w:t>
+      </w:r>
+    </w:p>
+    <w:p>
+      <w:pPr>
+        <w:ind w:left="1057"/>
+      </w:pPr>
+      <w:r>
+        <w:t>Se si ha bisogno di camminare prima, dopo circa 12 ore si può proseguire posando una tavola sul pavimento e camminando su essa.</w:t>
+      </w:r>
+    </w:p>
+    <w:p>
+      <w:pPr>
+        <w:pStyle w:val="Paragrafoelenco"/>
+        <w:numPr>
+          <w:ilvl w:val="0"/>
+          <w:numId w:val="17"/>
+        </w:numPr>
+        <w:ind w:left="709"/>
+      </w:pPr>
+      <w:r>
+        <w:t>Procedere con la pulizia dei distanziatori</w:t>
+      </w:r>
+    </w:p>
+    <w:p>
+      <w:pPr>
+        <w:pStyle w:val="Paragrafoelenco"/>
+        <w:numPr>
+          <w:ilvl w:val="0"/>
+          <w:numId w:val="17"/>
+        </w:numPr>
+        <w:ind w:left="709"/>
+      </w:pPr>
+      <w:r>
+        <w:t>Procedere con battiscopa</w:t>
+      </w:r>
+    </w:p>
+    <w:p/>
+    <w:p>
+      <w:r>
+        <w:t>IF battiscopa</w:t>
+      </w:r>
+    </w:p>
+    <w:p>
+      <w:pPr>
+        <w:pStyle w:val="Paragrafoelenco"/>
+        <w:numPr>
+          <w:ilvl w:val="0"/>
+          <w:numId w:val="18"/>
+        </w:numPr>
+      </w:pPr>
+      <w:r>
+        <w:t>No rivestimento</w:t>
+      </w:r>
+    </w:p>
+    <w:p>
+      <w:pPr>
+        <w:pStyle w:val="Paragrafoelenco"/>
+        <w:numPr>
+          <w:ilvl w:val="0"/>
+          <w:numId w:val="18"/>
+        </w:numPr>
+      </w:pPr>
+      <w:r>
+        <w:t>Partire dagli spigoli con il pezzo intero, in modo che l’eventuale taglio venga fatto in corrispondenza degli angoli, dove, in genere, vanno elementi che nascondono (vasi o altro).</w:t>
+      </w:r>
+    </w:p>
+    <w:p/>
+    <w:p>
+      <w:r>
+        <w:t>IF battiscopa completato</w:t>
+      </w:r>
+    </w:p>
+    <w:p>
+      <w:pPr>
+        <w:pStyle w:val="Paragrafoelenco"/>
+        <w:numPr>
+          <w:ilvl w:val="0"/>
+          <w:numId w:val="18"/>
+        </w:numPr>
+      </w:pPr>
+      <w:r>
+        <w:t>Togliere distanziatori se non tolti</w:t>
+      </w:r>
+    </w:p>
+    <w:p>
+      <w:pPr>
+        <w:pStyle w:val="Paragrafoelenco"/>
+        <w:numPr>
+          <w:ilvl w:val="0"/>
+          <w:numId w:val="18"/>
+        </w:numPr>
+      </w:pPr>
+      <w:r>
+        <w:t xml:space="preserve">Pulire colla in eccesso </w:t>
+      </w:r>
+    </w:p>
+    <w:p>
+      <w:pPr>
+        <w:pStyle w:val="Paragrafoelenco"/>
+        <w:numPr>
+          <w:ilvl w:val="0"/>
+          <w:numId w:val="18"/>
+        </w:numPr>
+      </w:pPr>
+      <w:r>
+        <w:t>Procedere con fughe</w:t>
+      </w:r>
+    </w:p>
+    <w:p/>
+    <w:p>
+      <w:r>
+        <w:t>IF fughe</w:t>
+      </w:r>
+    </w:p>
+    <w:p>
+      <w:pPr>
+        <w:pStyle w:val="Paragrafoelenco"/>
+        <w:numPr>
+          <w:ilvl w:val="0"/>
+          <w:numId w:val="19"/>
+        </w:numPr>
+      </w:pPr>
+      <w:r>
+        <w:t>Impastare fugante rendendolo non denso, poiché deve penetrare bene negli spazi</w:t>
+      </w:r>
+      <w:r>
+        <w:t xml:space="preserve"> (usare indicazioni sullo scatolo)</w:t>
+      </w:r>
+    </w:p>
+    <w:p>
+      <w:pPr>
+        <w:pStyle w:val="Paragrafoelenco"/>
+        <w:numPr>
+          <w:ilvl w:val="0"/>
+          <w:numId w:val="19"/>
+        </w:numPr>
+      </w:pPr>
+      <w:r>
+        <w:t>Usare una spatola per far penetrare il composto</w:t>
+      </w:r>
+    </w:p>
+    <w:p>
+      <w:pPr>
+        <w:pStyle w:val="Paragrafoelenco"/>
+        <w:numPr>
+          <w:ilvl w:val="0"/>
+          <w:numId w:val="19"/>
+        </w:numPr>
+      </w:pPr>
+      <w:r>
+        <w:t>Far asciugare un paio di ore</w:t>
+      </w:r>
+    </w:p>
+    <w:p/>
+    <w:p>
+      <w:r>
+        <w:t>IF fughe asciugate</w:t>
+      </w:r>
+    </w:p>
+    <w:p>
+      <w:pPr>
+        <w:pStyle w:val="Paragrafoelenco"/>
+        <w:numPr>
+          <w:ilvl w:val="0"/>
+          <w:numId w:val="20"/>
+        </w:numPr>
+      </w:pPr>
+      <w:r>
+        <w:t>Procedere a pulizia</w:t>
+      </w:r>
+    </w:p>
+    <w:p>
+      <w:pPr>
+        <w:pStyle w:val="Paragrafoelenco"/>
+        <w:numPr>
+          <w:ilvl w:val="0"/>
+          <w:numId w:val="20"/>
+        </w:numPr>
+      </w:pPr>
+      <w:r>
+        <w:t>Usare una spugna che deve essere risciacquata molte volte</w:t>
+      </w:r>
+    </w:p>
+    <w:p>
+      <w:pPr>
+        <w:pStyle w:val="Paragrafoelenco"/>
+        <w:numPr>
+          <w:ilvl w:val="0"/>
+          <w:numId w:val="20"/>
+        </w:numPr>
+      </w:pPr>
+      <w:r>
+        <w:t>Evitare d</w:t>
+      </w:r>
+      <w:r>
+        <w:t>i asportare il fugante nella pulizia</w:t>
+      </w:r>
+      <w:r>
+        <w:t>, cioè procedere</w:t>
+      </w:r>
+      <w:r>
+        <w:t xml:space="preserve"> con la spugna</w:t>
+      </w:r>
+      <w:r>
+        <w:t xml:space="preserve"> nella direzione contraria a quella delle fughe</w:t>
+      </w:r>
+      <w:r>
+        <w:t>.</w:t>
+      </w:r>
+    </w:p>
+    <w:p/>
+    <w:p>
+      <w:r>
+        <w:t>IF fughe terminate</w:t>
+      </w:r>
+    </w:p>
+    <w:p>
+      <w:pPr>
+        <w:pStyle w:val="Paragrafoelenco"/>
+        <w:numPr>
+          <w:ilvl w:val="0"/>
+          <w:numId w:val="21"/>
+        </w:numPr>
+      </w:pPr>
+      <w:r>
+        <w:t>Camminare sopra dopo 48 ore</w:t>
+      </w:r>
+    </w:p>
+    <w:p/>
+    <w:p>
+      <w:pPr>
+        <w:rPr>
+          <w:b/>
+        </w:rPr>
+      </w:pPr>
+      <w:r>
+        <w:rPr>
+          <w:b/>
+        </w:rPr>
+        <w:t>RIVESTIMENTI</w:t>
+      </w:r>
+    </w:p>
+    <w:p>
+      <w:r>
+        <w:t xml:space="preserve">IF utente, anche se inesperto, ha già effettuato la posa </w:t>
+      </w:r>
+      <w:r>
+        <w:t>del pavimento</w:t>
+      </w:r>
+    </w:p>
+    <w:p>
+      <w:pPr>
+        <w:pStyle w:val="Paragrafoelenco"/>
+        <w:numPr>
+          <w:ilvl w:val="0"/>
+          <w:numId w:val="21"/>
+        </w:numPr>
+      </w:pPr>
+      <w:r>
+        <w:t>Chiedi se vuole che ripeta tutti i passaggi?</w:t>
+      </w:r>
+    </w:p>
+    <w:p>
+      <w:pPr>
+        <w:pStyle w:val="Paragrafoelenco"/>
+      </w:pPr>
+      <w:r>
+        <w:t xml:space="preserve">IF si </w:t>
+      </w:r>
+    </w:p>
+    <w:p>
+      <w:pPr>
+        <w:pStyle w:val="Paragrafoelenco"/>
+        <w:numPr>
+          <w:ilvl w:val="0"/>
+          <w:numId w:val="21"/>
+        </w:numPr>
+        <w:ind w:left="1134"/>
+      </w:pPr>
+      <w:r>
+        <w:t>Usa regole posa generale</w:t>
+      </w:r>
+      <w:r>
+        <w:t xml:space="preserve"> – (regole battiscopa)</w:t>
+      </w:r>
+    </w:p>
+    <w:p>
+      <w:pPr>
+        <w:ind w:left="774"/>
+      </w:pPr>
+      <w:r>
+        <w:t>ELSE</w:t>
+      </w:r>
+    </w:p>
+    <w:p>
+      <w:pPr>
+        <w:pStyle w:val="Paragrafoelenco"/>
+        <w:numPr>
+          <w:ilvl w:val="0"/>
+          <w:numId w:val="21"/>
+        </w:numPr>
+        <w:ind w:left="1134" w:hanging="425"/>
+      </w:pPr>
+      <w:r>
+        <w:t>Non usarle</w:t>
+      </w:r>
+      <w:r>
+        <w:t>, procedi normalmente</w:t>
+      </w:r>
+    </w:p>
+    <w:p/>
+    <w:p>
+      <w:pPr>
+        <w:rPr>
+          <w:b/>
+        </w:rPr>
+      </w:pPr>
+      <w:r>
+        <w:t>IF rivestimenti</w:t>
+      </w:r>
+    </w:p>
+    <w:p>
+      <w:pPr>
+        <w:pStyle w:val="Paragrafoelenco"/>
+        <w:numPr>
+          <w:ilvl w:val="0"/>
+          <w:numId w:val="21"/>
+        </w:numPr>
+      </w:pPr>
+      <w:r>
+        <w:t>Togliere eventuali piastrelle.</w:t>
+      </w:r>
+    </w:p>
+    <w:p>
+      <w:pPr>
+        <w:pStyle w:val="Paragrafoelenco"/>
+        <w:numPr>
+          <w:ilvl w:val="0"/>
+          <w:numId w:val="21"/>
+        </w:numPr>
+      </w:pPr>
+      <w:r>
+        <w:t xml:space="preserve">Controllare </w:t>
+      </w:r>
+      <w:r>
+        <w:rPr>
+          <w:color w:val="FF0000"/>
+        </w:rPr>
+        <w:t>pendenza</w:t>
+      </w:r>
+      <w:r>
+        <w:rPr>
+          <w:color w:val="FF0000"/>
+        </w:rPr>
+        <w:t xml:space="preserve"> (termine giusto?)</w:t>
+      </w:r>
+      <w:r>
+        <w:t xml:space="preserve"> delle pareti </w:t>
+      </w:r>
+    </w:p>
+    <w:p>
+      <w:pPr>
+        <w:pStyle w:val="Paragrafoelenco"/>
+      </w:pPr>
+      <w:r>
+        <w:t>IF pareti non a piombo</w:t>
+      </w:r>
+    </w:p>
+    <w:p>
+      <w:pPr>
+        <w:pStyle w:val="Paragrafoelenco"/>
+        <w:numPr>
+          <w:ilvl w:val="0"/>
+          <w:numId w:val="29"/>
+        </w:numPr>
+      </w:pPr>
+      <w:r>
+        <w:t>Far aggiustare pareti (chiama muratore)</w:t>
+      </w:r>
+    </w:p>
+    <w:p>
+      <w:pPr>
+        <w:ind w:left="708"/>
+      </w:pPr>
+      <w:r>
+        <w:t>ELSE</w:t>
+      </w:r>
+    </w:p>
+    <w:p>
+      <w:pPr>
+        <w:pStyle w:val="Paragrafoelenco"/>
+        <w:numPr>
+          <w:ilvl w:val="0"/>
+          <w:numId w:val="29"/>
+        </w:numPr>
+      </w:pPr>
+      <w:r>
+        <w:t>Procedere al passo successivo</w:t>
+      </w:r>
+    </w:p>
+    <w:p>
+      <w:pPr>
+        <w:pStyle w:val="Paragrafoelenco"/>
+        <w:numPr>
+          <w:ilvl w:val="0"/>
+          <w:numId w:val="21"/>
+        </w:numPr>
+      </w:pPr>
+      <w:r>
+        <w:t xml:space="preserve">Vai a </w:t>
+      </w:r>
+      <w:r>
+        <w:t>Partenza</w:t>
+      </w:r>
+    </w:p>
+    <w:p/>
+    <w:p>
+      <w:r>
+        <w:t>IF partenza</w:t>
+      </w:r>
+    </w:p>
+    <w:p>
+      <w:pPr>
+        <w:pStyle w:val="Paragrafoelenco"/>
+        <w:numPr>
+          <w:ilvl w:val="0"/>
+          <w:numId w:val="21"/>
+        </w:numPr>
+      </w:pPr>
+      <w:r>
+        <w:t>Si parte da uno degli angoli, dal basso</w:t>
+      </w:r>
+    </w:p>
+    <w:p>
+      <w:pPr>
+        <w:pStyle w:val="Paragrafoelenco"/>
+        <w:numPr>
+          <w:ilvl w:val="0"/>
+          <w:numId w:val="21"/>
+        </w:numPr>
+      </w:pPr>
+      <w:r>
+        <w:t>Si procede alla posa normale fila per fila</w:t>
+      </w:r>
+    </w:p>
+    <w:p>
+      <w:pPr>
+        <w:pStyle w:val="Paragrafoelenco"/>
+        <w:numPr>
+          <w:ilvl w:val="0"/>
+          <w:numId w:val="21"/>
+        </w:numPr>
+      </w:pPr>
+      <w:r>
+        <w:t>Negli spigoli si pongono le strisce in plastica (profili angolari) che hanno la funzione di raccordo.</w:t>
+      </w:r>
+    </w:p>
+    <w:p/>
+    <w:p>
+      <w:r>
+        <w:t xml:space="preserve">IF ritagli </w:t>
+      </w:r>
+    </w:p>
+    <w:p>
+      <w:pPr>
+        <w:pStyle w:val="Paragrafoelenco"/>
+        <w:numPr>
+          <w:ilvl w:val="0"/>
+          <w:numId w:val="30"/>
+        </w:numPr>
+      </w:pPr>
+      <w:r>
+        <w:t>Si</w:t>
+      </w:r>
+      <w:r>
+        <w:t xml:space="preserve"> effettuano </w:t>
+      </w:r>
+      <w:r>
+        <w:t>allo stesso modo del pavimento</w:t>
+      </w:r>
+    </w:p>
+    <w:p/>
+    <w:p>
+      <w:pPr>
+        <w:rPr>
+          <w:b/>
+        </w:rPr>
+      </w:pPr>
+      <w:r>
+        <w:rPr>
+          <w:b/>
+        </w:rPr>
+        <w:t>POSSIBILI RITRATTAZIONI</w:t>
+      </w:r>
+    </w:p>
+    <w:p>
+      <w:pPr>
+        <w:pStyle w:val="Paragrafoelenco"/>
+        <w:numPr>
+          <w:ilvl w:val="0"/>
+          <w:numId w:val="22"/>
+        </w:numPr>
+      </w:pPr>
+      <w:r>
+        <w:t>Bagno esterno, confusione con esterno e bagno (che è interno)</w:t>
+      </w:r>
+      <w:r>
+        <w:t>.</w:t>
+      </w:r>
+    </w:p>
+    <w:p/>
+    <w:p>
+      <w:pPr>
+        <w:rPr>
+          <w:b/>
+        </w:rPr>
+      </w:pPr>
+      <w:r>
+        <w:rPr>
+          <w:b/>
+        </w:rPr>
+        <w:t xml:space="preserve">ALTRO </w:t>
+      </w:r>
+    </w:p>
+    <w:p>
+      <w:pPr>
+        <w:pStyle w:val="Paragrafoelenco"/>
+        <w:numPr>
+          <w:ilvl w:val="0"/>
+          <w:numId w:val="28"/>
+        </w:numPr>
+        <w:rPr>
+          <w:highlight w:val="yellow"/>
+        </w:rPr>
+      </w:pPr>
+      <w:r>
+        <w:rPr>
+          <w:highlight w:val="yellow"/>
+        </w:rPr>
+        <w:t>Spiegare uso tagliapiastrelle e pinza per tagli irregolari</w:t>
+      </w:r>
+      <w:r>
+        <w:rPr>
+          <w:highlight w:val="yellow"/>
+        </w:rPr>
+        <w:t>.</w:t>
+      </w:r>
+    </w:p>
+    <w:p>
+      <w:pPr>
+        <w:pStyle w:val="Paragrafoelenco"/>
+        <w:numPr>
+          <w:ilvl w:val="0"/>
+          <w:numId w:val="28"/>
+        </w:numPr>
+      </w:pPr>
+      <w:r>
+        <w:t>Inserire regole rivestimenti</w:t>
+      </w:r>
+    </w:p>
+    <w:p/>
     <w:sectPr>
+      <w:footerReference w:type="even" r:id="rId8"/>
+      <w:footerReference w:type="default" r:id="rId9"/>
       <w:pgSz w:w="11900" w:h="16840"/>
       <w:pgMar w:top="720" w:right="720" w:bottom="720" w:left="720" w:header="708" w:footer="708" w:gutter="0"/>
       <w:cols w:space="708"/>
@@ -1354,9 +2774,247 @@
 </w:document>
 </file>
 
+<file path=word/endnotes.xml><?xml version="1.0" encoding="utf-8"?>
+<w:endnotes xmlns:wpc="http://schemas.microsoft.com/office/word/2010/wordprocessingCanvas" xmlns:mo="http://schemas.microsoft.com/office/mac/office/2008/main" xmlns:mc="http://schemas.openxmlformats.org/markup-compatibility/2006" xmlns:mv="urn:schemas-microsoft-com:mac:vml" xmlns:o="urn:schemas-microsoft-com:office:office" xmlns:r="http://schemas.openxmlformats.org/officeDocument/2006/relationships" xmlns:m="http://schemas.openxmlformats.org/officeDocument/2006/math" xmlns:v="urn:schemas-microsoft-com:vml" xmlns:wp14="http://schemas.microsoft.com/office/word/2010/wordprocessingDrawing" xmlns:wp="http://schemas.openxmlformats.org/drawingml/2006/wordprocessingDrawing" xmlns:w10="urn:schemas-microsoft-com:office:word" xmlns:w="http://schemas.openxmlformats.org/wordprocessingml/2006/main" xmlns:w14="http://schemas.microsoft.com/office/word/2010/wordml" xmlns:w15="http://schemas.microsoft.com/office/word/2012/wordml" xmlns:wpg="http://schemas.microsoft.com/office/word/2010/wordprocessingGroup" xmlns:wpi="http://schemas.microsoft.com/office/word/2010/wordprocessingInk" xmlns:wne="http://schemas.microsoft.com/office/word/2006/wordml" xmlns:wps="http://schemas.microsoft.com/office/word/2010/wordprocessingShape" mc:Ignorable="w14 w15 wp14">
+  <w:endnote w:type="separator" w:id="-1">
+    <w:p>
+      <w:r>
+        <w:separator/>
+      </w:r>
+    </w:p>
+  </w:endnote>
+  <w:endnote w:type="continuationSeparator" w:id="0">
+    <w:p>
+      <w:r>
+        <w:continuationSeparator/>
+      </w:r>
+    </w:p>
+  </w:endnote>
+</w:endnotes>
+</file>
+
+<file path=word/footer1.xml><?xml version="1.0" encoding="utf-8"?>
+<w:ftr xmlns:wpc="http://schemas.microsoft.com/office/word/2010/wordprocessingCanvas" xmlns:mo="http://schemas.microsoft.com/office/mac/office/2008/main" xmlns:mc="http://schemas.openxmlformats.org/markup-compatibility/2006" xmlns:mv="urn:schemas-microsoft-com:mac:vml" xmlns:o="urn:schemas-microsoft-com:office:office" xmlns:r="http://schemas.openxmlformats.org/officeDocument/2006/relationships" xmlns:m="http://schemas.openxmlformats.org/officeDocument/2006/math" xmlns:v="urn:schemas-microsoft-com:vml" xmlns:wp14="http://schemas.microsoft.com/office/word/2010/wordprocessingDrawing" xmlns:wp="http://schemas.openxmlformats.org/drawingml/2006/wordprocessingDrawing" xmlns:w10="urn:schemas-microsoft-com:office:word" xmlns:w="http://schemas.openxmlformats.org/wordprocessingml/2006/main" xmlns:w14="http://schemas.microsoft.com/office/word/2010/wordml" xmlns:w15="http://schemas.microsoft.com/office/word/2012/wordml" xmlns:wpg="http://schemas.microsoft.com/office/word/2010/wordprocessingGroup" xmlns:wpi="http://schemas.microsoft.com/office/word/2010/wordprocessingInk" xmlns:wne="http://schemas.microsoft.com/office/word/2006/wordml" xmlns:wps="http://schemas.microsoft.com/office/word/2010/wordprocessingShape" mc:Ignorable="w14 w15 wp14">
+  <w:p>
+    <w:pPr>
+      <w:pStyle w:val="Pidipagina"/>
+      <w:framePr w:wrap="none" w:vAnchor="text" w:hAnchor="margin" w:xAlign="center" w:y="1"/>
+      <w:rPr>
+        <w:rStyle w:val="Numeropagina"/>
+      </w:rPr>
+    </w:pPr>
+    <w:r>
+      <w:rPr>
+        <w:rStyle w:val="Numeropagina"/>
+      </w:rPr>
+      <w:fldChar w:fldCharType="begin"/>
+    </w:r>
+    <w:r>
+      <w:rPr>
+        <w:rStyle w:val="Numeropagina"/>
+      </w:rPr>
+      <w:instrText xml:space="preserve">PAGE  </w:instrText>
+    </w:r>
+    <w:r>
+      <w:rPr>
+        <w:rStyle w:val="Numeropagina"/>
+      </w:rPr>
+      <w:fldChar w:fldCharType="end"/>
+    </w:r>
+  </w:p>
+  <w:p>
+    <w:pPr>
+      <w:pStyle w:val="Pidipagina"/>
+    </w:pPr>
+  </w:p>
+</w:ftr>
+</file>
+
+<file path=word/footer2.xml><?xml version="1.0" encoding="utf-8"?>
+<w:ftr xmlns:wpc="http://schemas.microsoft.com/office/word/2010/wordprocessingCanvas" xmlns:mo="http://schemas.microsoft.com/office/mac/office/2008/main" xmlns:mc="http://schemas.openxmlformats.org/markup-compatibility/2006" xmlns:mv="urn:schemas-microsoft-com:mac:vml" xmlns:o="urn:schemas-microsoft-com:office:office" xmlns:r="http://schemas.openxmlformats.org/officeDocument/2006/relationships" xmlns:m="http://schemas.openxmlformats.org/officeDocument/2006/math" xmlns:v="urn:schemas-microsoft-com:vml" xmlns:wp14="http://schemas.microsoft.com/office/word/2010/wordprocessingDrawing" xmlns:wp="http://schemas.openxmlformats.org/drawingml/2006/wordprocessingDrawing" xmlns:w10="urn:schemas-microsoft-com:office:word" xmlns:w="http://schemas.openxmlformats.org/wordprocessingml/2006/main" xmlns:w14="http://schemas.microsoft.com/office/word/2010/wordml" xmlns:w15="http://schemas.microsoft.com/office/word/2012/wordml" xmlns:wpg="http://schemas.microsoft.com/office/word/2010/wordprocessingGroup" xmlns:wpi="http://schemas.microsoft.com/office/word/2010/wordprocessingInk" xmlns:wne="http://schemas.microsoft.com/office/word/2006/wordml" xmlns:wps="http://schemas.microsoft.com/office/word/2010/wordprocessingShape" mc:Ignorable="w14 w15 wp14">
+  <w:p>
+    <w:pPr>
+      <w:pStyle w:val="Pidipagina"/>
+      <w:framePr w:wrap="none" w:vAnchor="text" w:hAnchor="margin" w:xAlign="center" w:y="1"/>
+      <w:rPr>
+        <w:rStyle w:val="Numeropagina"/>
+      </w:rPr>
+    </w:pPr>
+    <w:r>
+      <w:rPr>
+        <w:rStyle w:val="Numeropagina"/>
+      </w:rPr>
+      <w:fldChar w:fldCharType="begin"/>
+    </w:r>
+    <w:r>
+      <w:rPr>
+        <w:rStyle w:val="Numeropagina"/>
+      </w:rPr>
+      <w:instrText xml:space="preserve">PAGE  </w:instrText>
+    </w:r>
+    <w:r>
+      <w:rPr>
+        <w:rStyle w:val="Numeropagina"/>
+      </w:rPr>
+      <w:fldChar w:fldCharType="separate"/>
+    </w:r>
+    <w:r>
+      <w:rPr>
+        <w:rStyle w:val="Numeropagina"/>
+        <w:noProof/>
+      </w:rPr>
+      <w:t>1</w:t>
+    </w:r>
+    <w:r>
+      <w:rPr>
+        <w:rStyle w:val="Numeropagina"/>
+      </w:rPr>
+      <w:fldChar w:fldCharType="end"/>
+    </w:r>
+  </w:p>
+  <w:p>
+    <w:pPr>
+      <w:pStyle w:val="Pidipagina"/>
+    </w:pPr>
+  </w:p>
+</w:ftr>
+</file>
+
+<file path=word/footnotes.xml><?xml version="1.0" encoding="utf-8"?>
+<w:footnotes xmlns:wpc="http://schemas.microsoft.com/office/word/2010/wordprocessingCanvas" xmlns:mo="http://schemas.microsoft.com/office/mac/office/2008/main" xmlns:mc="http://schemas.openxmlformats.org/markup-compatibility/2006" xmlns:mv="urn:schemas-microsoft-com:mac:vml" xmlns:o="urn:schemas-microsoft-com:office:office" xmlns:r="http://schemas.openxmlformats.org/officeDocument/2006/relationships" xmlns:m="http://schemas.openxmlformats.org/officeDocument/2006/math" xmlns:v="urn:schemas-microsoft-com:vml" xmlns:wp14="http://schemas.microsoft.com/office/word/2010/wordprocessingDrawing" xmlns:wp="http://schemas.openxmlformats.org/drawingml/2006/wordprocessingDrawing" xmlns:w10="urn:schemas-microsoft-com:office:word" xmlns:w="http://schemas.openxmlformats.org/wordprocessingml/2006/main" xmlns:w14="http://schemas.microsoft.com/office/word/2010/wordml" xmlns:w15="http://schemas.microsoft.com/office/word/2012/wordml" xmlns:wpg="http://schemas.microsoft.com/office/word/2010/wordprocessingGroup" xmlns:wpi="http://schemas.microsoft.com/office/word/2010/wordprocessingInk" xmlns:wne="http://schemas.microsoft.com/office/word/2006/wordml" xmlns:wps="http://schemas.microsoft.com/office/word/2010/wordprocessingShape" mc:Ignorable="w14 w15 wp14">
+  <w:footnote w:type="separator" w:id="-1">
+    <w:p>
+      <w:r>
+        <w:separator/>
+      </w:r>
+    </w:p>
+  </w:footnote>
+  <w:footnote w:type="continuationSeparator" w:id="0">
+    <w:p>
+      <w:r>
+        <w:continuationSeparator/>
+      </w:r>
+    </w:p>
+  </w:footnote>
+</w:footnotes>
+</file>
+
 <file path=word/numbering.xml><?xml version="1.0" encoding="utf-8"?>
 <w:numbering xmlns:wpc="http://schemas.microsoft.com/office/word/2010/wordprocessingCanvas" xmlns:mo="http://schemas.microsoft.com/office/mac/office/2008/main" xmlns:mc="http://schemas.openxmlformats.org/markup-compatibility/2006" xmlns:mv="urn:schemas-microsoft-com:mac:vml" xmlns:o="urn:schemas-microsoft-com:office:office" xmlns:r="http://schemas.openxmlformats.org/officeDocument/2006/relationships" xmlns:m="http://schemas.openxmlformats.org/officeDocument/2006/math" xmlns:v="urn:schemas-microsoft-com:vml" xmlns:wp14="http://schemas.microsoft.com/office/word/2010/wordprocessingDrawing" xmlns:wp="http://schemas.openxmlformats.org/drawingml/2006/wordprocessingDrawing" xmlns:w10="urn:schemas-microsoft-com:office:word" xmlns:w="http://schemas.openxmlformats.org/wordprocessingml/2006/main" xmlns:w14="http://schemas.microsoft.com/office/word/2010/wordml" xmlns:w15="http://schemas.microsoft.com/office/word/2012/wordml" xmlns:wpg="http://schemas.microsoft.com/office/word/2010/wordprocessingGroup" xmlns:wpi="http://schemas.microsoft.com/office/word/2010/wordprocessingInk" xmlns:wne="http://schemas.microsoft.com/office/word/2006/wordml" xmlns:wps="http://schemas.microsoft.com/office/word/2010/wordprocessingShape" mc:Ignorable="w14 w15 wp14">
   <w:abstractNum w:abstractNumId="0">
+    <w:nsid w:val="006D03B7"/>
+    <w:multiLevelType w:val="hybridMultilevel"/>
+    <w:tmpl w:val="4D30A6E0"/>
+    <w:lvl w:ilvl="0" w:tplc="04100001">
+      <w:start w:val="1"/>
+      <w:numFmt w:val="bullet"/>
+      <w:lvlText w:val=""/>
+      <w:lvlJc w:val="left"/>
+      <w:pPr>
+        <w:ind w:left="1428" w:hanging="360"/>
+      </w:pPr>
+      <w:rPr>
+        <w:rFonts w:ascii="Symbol" w:hAnsi="Symbol" w:hint="default"/>
+      </w:rPr>
+    </w:lvl>
+    <w:lvl w:ilvl="1" w:tplc="04100003" w:tentative="1">
+      <w:start w:val="1"/>
+      <w:numFmt w:val="bullet"/>
+      <w:lvlText w:val="o"/>
+      <w:lvlJc w:val="left"/>
+      <w:pPr>
+        <w:ind w:left="2148" w:hanging="360"/>
+      </w:pPr>
+      <w:rPr>
+        <w:rFonts w:ascii="Courier New" w:hAnsi="Courier New" w:cs="Courier New" w:hint="default"/>
+      </w:rPr>
+    </w:lvl>
+    <w:lvl w:ilvl="2" w:tplc="04100005" w:tentative="1">
+      <w:start w:val="1"/>
+      <w:numFmt w:val="bullet"/>
+      <w:lvlText w:val=""/>
+      <w:lvlJc w:val="left"/>
+      <w:pPr>
+        <w:ind w:left="2868" w:hanging="360"/>
+      </w:pPr>
+      <w:rPr>
+        <w:rFonts w:ascii="Wingdings" w:hAnsi="Wingdings" w:hint="default"/>
+      </w:rPr>
+    </w:lvl>
+    <w:lvl w:ilvl="3" w:tplc="04100001" w:tentative="1">
+      <w:start w:val="1"/>
+      <w:numFmt w:val="bullet"/>
+      <w:lvlText w:val=""/>
+      <w:lvlJc w:val="left"/>
+      <w:pPr>
+        <w:ind w:left="3588" w:hanging="360"/>
+      </w:pPr>
+      <w:rPr>
+        <w:rFonts w:ascii="Symbol" w:hAnsi="Symbol" w:hint="default"/>
+      </w:rPr>
+    </w:lvl>
+    <w:lvl w:ilvl="4" w:tplc="04100003" w:tentative="1">
+      <w:start w:val="1"/>
+      <w:numFmt w:val="bullet"/>
+      <w:lvlText w:val="o"/>
+      <w:lvlJc w:val="left"/>
+      <w:pPr>
+        <w:ind w:left="4308" w:hanging="360"/>
+      </w:pPr>
+      <w:rPr>
+        <w:rFonts w:ascii="Courier New" w:hAnsi="Courier New" w:cs="Courier New" w:hint="default"/>
+      </w:rPr>
+    </w:lvl>
+    <w:lvl w:ilvl="5" w:tplc="04100005" w:tentative="1">
+      <w:start w:val="1"/>
+      <w:numFmt w:val="bullet"/>
+      <w:lvlText w:val=""/>
+      <w:lvlJc w:val="left"/>
+      <w:pPr>
+        <w:ind w:left="5028" w:hanging="360"/>
+      </w:pPr>
+      <w:rPr>
+        <w:rFonts w:ascii="Wingdings" w:hAnsi="Wingdings" w:hint="default"/>
+      </w:rPr>
+    </w:lvl>
+    <w:lvl w:ilvl="6" w:tplc="04100001" w:tentative="1">
+      <w:start w:val="1"/>
+      <w:numFmt w:val="bullet"/>
+      <w:lvlText w:val=""/>
+      <w:lvlJc w:val="left"/>
+      <w:pPr>
+        <w:ind w:left="5748" w:hanging="360"/>
+      </w:pPr>
+      <w:rPr>
+        <w:rFonts w:ascii="Symbol" w:hAnsi="Symbol" w:hint="default"/>
+      </w:rPr>
+    </w:lvl>
+    <w:lvl w:ilvl="7" w:tplc="04100003" w:tentative="1">
+      <w:start w:val="1"/>
+      <w:numFmt w:val="bullet"/>
+      <w:lvlText w:val="o"/>
+      <w:lvlJc w:val="left"/>
+      <w:pPr>
+        <w:ind w:left="6468" w:hanging="360"/>
+      </w:pPr>
+      <w:rPr>
+        <w:rFonts w:ascii="Courier New" w:hAnsi="Courier New" w:cs="Courier New" w:hint="default"/>
+      </w:rPr>
+    </w:lvl>
+    <w:lvl w:ilvl="8" w:tplc="04100005" w:tentative="1">
+      <w:start w:val="1"/>
+      <w:numFmt w:val="bullet"/>
+      <w:lvlText w:val=""/>
+      <w:lvlJc w:val="left"/>
+      <w:pPr>
+        <w:ind w:left="7188" w:hanging="360"/>
+      </w:pPr>
+      <w:rPr>
+        <w:rFonts w:ascii="Wingdings" w:hAnsi="Wingdings" w:hint="default"/>
+      </w:rPr>
+    </w:lvl>
+  </w:abstractNum>
+  <w:abstractNum w:abstractNumId="1">
     <w:nsid w:val="01751DAE"/>
     <w:multiLevelType w:val="hybridMultilevel"/>
     <w:tmpl w:val="A8EA9DFC"/>
@@ -1469,7 +3127,233 @@
       </w:rPr>
     </w:lvl>
   </w:abstractNum>
-  <w:abstractNum w:abstractNumId="1">
+  <w:abstractNum w:abstractNumId="2">
+    <w:nsid w:val="037C6E12"/>
+    <w:multiLevelType w:val="hybridMultilevel"/>
+    <w:tmpl w:val="0B285174"/>
+    <w:lvl w:ilvl="0" w:tplc="04100001">
+      <w:start w:val="1"/>
+      <w:numFmt w:val="bullet"/>
+      <w:lvlText w:val=""/>
+      <w:lvlJc w:val="left"/>
+      <w:pPr>
+        <w:ind w:left="720" w:hanging="360"/>
+      </w:pPr>
+      <w:rPr>
+        <w:rFonts w:ascii="Symbol" w:hAnsi="Symbol" w:hint="default"/>
+      </w:rPr>
+    </w:lvl>
+    <w:lvl w:ilvl="1" w:tplc="04100003" w:tentative="1">
+      <w:start w:val="1"/>
+      <w:numFmt w:val="bullet"/>
+      <w:lvlText w:val="o"/>
+      <w:lvlJc w:val="left"/>
+      <w:pPr>
+        <w:ind w:left="1440" w:hanging="360"/>
+      </w:pPr>
+      <w:rPr>
+        <w:rFonts w:ascii="Courier New" w:hAnsi="Courier New" w:cs="Courier New" w:hint="default"/>
+      </w:rPr>
+    </w:lvl>
+    <w:lvl w:ilvl="2" w:tplc="04100005" w:tentative="1">
+      <w:start w:val="1"/>
+      <w:numFmt w:val="bullet"/>
+      <w:lvlText w:val=""/>
+      <w:lvlJc w:val="left"/>
+      <w:pPr>
+        <w:ind w:left="2160" w:hanging="360"/>
+      </w:pPr>
+      <w:rPr>
+        <w:rFonts w:ascii="Wingdings" w:hAnsi="Wingdings" w:hint="default"/>
+      </w:rPr>
+    </w:lvl>
+    <w:lvl w:ilvl="3" w:tplc="04100001" w:tentative="1">
+      <w:start w:val="1"/>
+      <w:numFmt w:val="bullet"/>
+      <w:lvlText w:val=""/>
+      <w:lvlJc w:val="left"/>
+      <w:pPr>
+        <w:ind w:left="2880" w:hanging="360"/>
+      </w:pPr>
+      <w:rPr>
+        <w:rFonts w:ascii="Symbol" w:hAnsi="Symbol" w:hint="default"/>
+      </w:rPr>
+    </w:lvl>
+    <w:lvl w:ilvl="4" w:tplc="04100003" w:tentative="1">
+      <w:start w:val="1"/>
+      <w:numFmt w:val="bullet"/>
+      <w:lvlText w:val="o"/>
+      <w:lvlJc w:val="left"/>
+      <w:pPr>
+        <w:ind w:left="3600" w:hanging="360"/>
+      </w:pPr>
+      <w:rPr>
+        <w:rFonts w:ascii="Courier New" w:hAnsi="Courier New" w:cs="Courier New" w:hint="default"/>
+      </w:rPr>
+    </w:lvl>
+    <w:lvl w:ilvl="5" w:tplc="04100005" w:tentative="1">
+      <w:start w:val="1"/>
+      <w:numFmt w:val="bullet"/>
+      <w:lvlText w:val=""/>
+      <w:lvlJc w:val="left"/>
+      <w:pPr>
+        <w:ind w:left="4320" w:hanging="360"/>
+      </w:pPr>
+      <w:rPr>
+        <w:rFonts w:ascii="Wingdings" w:hAnsi="Wingdings" w:hint="default"/>
+      </w:rPr>
+    </w:lvl>
+    <w:lvl w:ilvl="6" w:tplc="04100001" w:tentative="1">
+      <w:start w:val="1"/>
+      <w:numFmt w:val="bullet"/>
+      <w:lvlText w:val=""/>
+      <w:lvlJc w:val="left"/>
+      <w:pPr>
+        <w:ind w:left="5040" w:hanging="360"/>
+      </w:pPr>
+      <w:rPr>
+        <w:rFonts w:ascii="Symbol" w:hAnsi="Symbol" w:hint="default"/>
+      </w:rPr>
+    </w:lvl>
+    <w:lvl w:ilvl="7" w:tplc="04100003" w:tentative="1">
+      <w:start w:val="1"/>
+      <w:numFmt w:val="bullet"/>
+      <w:lvlText w:val="o"/>
+      <w:lvlJc w:val="left"/>
+      <w:pPr>
+        <w:ind w:left="5760" w:hanging="360"/>
+      </w:pPr>
+      <w:rPr>
+        <w:rFonts w:ascii="Courier New" w:hAnsi="Courier New" w:cs="Courier New" w:hint="default"/>
+      </w:rPr>
+    </w:lvl>
+    <w:lvl w:ilvl="8" w:tplc="04100005" w:tentative="1">
+      <w:start w:val="1"/>
+      <w:numFmt w:val="bullet"/>
+      <w:lvlText w:val=""/>
+      <w:lvlJc w:val="left"/>
+      <w:pPr>
+        <w:ind w:left="6480" w:hanging="360"/>
+      </w:pPr>
+      <w:rPr>
+        <w:rFonts w:ascii="Wingdings" w:hAnsi="Wingdings" w:hint="default"/>
+      </w:rPr>
+    </w:lvl>
+  </w:abstractNum>
+  <w:abstractNum w:abstractNumId="3">
+    <w:nsid w:val="04235853"/>
+    <w:multiLevelType w:val="hybridMultilevel"/>
+    <w:tmpl w:val="424A95A4"/>
+    <w:lvl w:ilvl="0" w:tplc="04100001">
+      <w:start w:val="1"/>
+      <w:numFmt w:val="bullet"/>
+      <w:lvlText w:val=""/>
+      <w:lvlJc w:val="left"/>
+      <w:pPr>
+        <w:ind w:left="1778" w:hanging="360"/>
+      </w:pPr>
+      <w:rPr>
+        <w:rFonts w:ascii="Symbol" w:hAnsi="Symbol" w:hint="default"/>
+      </w:rPr>
+    </w:lvl>
+    <w:lvl w:ilvl="1" w:tplc="04100003" w:tentative="1">
+      <w:start w:val="1"/>
+      <w:numFmt w:val="bullet"/>
+      <w:lvlText w:val="o"/>
+      <w:lvlJc w:val="left"/>
+      <w:pPr>
+        <w:ind w:left="2498" w:hanging="360"/>
+      </w:pPr>
+      <w:rPr>
+        <w:rFonts w:ascii="Courier New" w:hAnsi="Courier New" w:cs="Courier New" w:hint="default"/>
+      </w:rPr>
+    </w:lvl>
+    <w:lvl w:ilvl="2" w:tplc="04100005" w:tentative="1">
+      <w:start w:val="1"/>
+      <w:numFmt w:val="bullet"/>
+      <w:lvlText w:val=""/>
+      <w:lvlJc w:val="left"/>
+      <w:pPr>
+        <w:ind w:left="3218" w:hanging="360"/>
+      </w:pPr>
+      <w:rPr>
+        <w:rFonts w:ascii="Wingdings" w:hAnsi="Wingdings" w:hint="default"/>
+      </w:rPr>
+    </w:lvl>
+    <w:lvl w:ilvl="3" w:tplc="04100001" w:tentative="1">
+      <w:start w:val="1"/>
+      <w:numFmt w:val="bullet"/>
+      <w:lvlText w:val=""/>
+      <w:lvlJc w:val="left"/>
+      <w:pPr>
+        <w:ind w:left="3938" w:hanging="360"/>
+      </w:pPr>
+      <w:rPr>
+        <w:rFonts w:ascii="Symbol" w:hAnsi="Symbol" w:hint="default"/>
+      </w:rPr>
+    </w:lvl>
+    <w:lvl w:ilvl="4" w:tplc="04100003" w:tentative="1">
+      <w:start w:val="1"/>
+      <w:numFmt w:val="bullet"/>
+      <w:lvlText w:val="o"/>
+      <w:lvlJc w:val="left"/>
+      <w:pPr>
+        <w:ind w:left="4658" w:hanging="360"/>
+      </w:pPr>
+      <w:rPr>
+        <w:rFonts w:ascii="Courier New" w:hAnsi="Courier New" w:cs="Courier New" w:hint="default"/>
+      </w:rPr>
+    </w:lvl>
+    <w:lvl w:ilvl="5" w:tplc="04100005" w:tentative="1">
+      <w:start w:val="1"/>
+      <w:numFmt w:val="bullet"/>
+      <w:lvlText w:val=""/>
+      <w:lvlJc w:val="left"/>
+      <w:pPr>
+        <w:ind w:left="5378" w:hanging="360"/>
+      </w:pPr>
+      <w:rPr>
+        <w:rFonts w:ascii="Wingdings" w:hAnsi="Wingdings" w:hint="default"/>
+      </w:rPr>
+    </w:lvl>
+    <w:lvl w:ilvl="6" w:tplc="04100001" w:tentative="1">
+      <w:start w:val="1"/>
+      <w:numFmt w:val="bullet"/>
+      <w:lvlText w:val=""/>
+      <w:lvlJc w:val="left"/>
+      <w:pPr>
+        <w:ind w:left="6098" w:hanging="360"/>
+      </w:pPr>
+      <w:rPr>
+        <w:rFonts w:ascii="Symbol" w:hAnsi="Symbol" w:hint="default"/>
+      </w:rPr>
+    </w:lvl>
+    <w:lvl w:ilvl="7" w:tplc="04100003" w:tentative="1">
+      <w:start w:val="1"/>
+      <w:numFmt w:val="bullet"/>
+      <w:lvlText w:val="o"/>
+      <w:lvlJc w:val="left"/>
+      <w:pPr>
+        <w:ind w:left="6818" w:hanging="360"/>
+      </w:pPr>
+      <w:rPr>
+        <w:rFonts w:ascii="Courier New" w:hAnsi="Courier New" w:cs="Courier New" w:hint="default"/>
+      </w:rPr>
+    </w:lvl>
+    <w:lvl w:ilvl="8" w:tplc="04100005" w:tentative="1">
+      <w:start w:val="1"/>
+      <w:numFmt w:val="bullet"/>
+      <w:lvlText w:val=""/>
+      <w:lvlJc w:val="left"/>
+      <w:pPr>
+        <w:ind w:left="7538" w:hanging="360"/>
+      </w:pPr>
+      <w:rPr>
+        <w:rFonts w:ascii="Wingdings" w:hAnsi="Wingdings" w:hint="default"/>
+      </w:rPr>
+    </w:lvl>
+  </w:abstractNum>
+  <w:abstractNum w:abstractNumId="4">
     <w:nsid w:val="061D2D3F"/>
     <w:multiLevelType w:val="hybridMultilevel"/>
     <w:tmpl w:val="177EC12E"/>
@@ -1582,10 +3466,10 @@
       </w:rPr>
     </w:lvl>
   </w:abstractNum>
-  <w:abstractNum w:abstractNumId="2">
+  <w:abstractNum w:abstractNumId="5">
     <w:nsid w:val="0626121D"/>
     <w:multiLevelType w:val="hybridMultilevel"/>
-    <w:tmpl w:val="408488FC"/>
+    <w:tmpl w:val="A3D47280"/>
     <w:lvl w:ilvl="0" w:tplc="04100001">
       <w:start w:val="1"/>
       <w:numFmt w:val="bullet"/>
@@ -1598,13 +3482,126 @@
         <w:rFonts w:ascii="Symbol" w:hAnsi="Symbol" w:hint="default"/>
       </w:rPr>
     </w:lvl>
+    <w:lvl w:ilvl="1" w:tplc="04100003">
+      <w:start w:val="1"/>
+      <w:numFmt w:val="bullet"/>
+      <w:lvlText w:val="o"/>
+      <w:lvlJc w:val="left"/>
+      <w:pPr>
+        <w:ind w:left="1440" w:hanging="360"/>
+      </w:pPr>
+      <w:rPr>
+        <w:rFonts w:ascii="Courier New" w:hAnsi="Courier New" w:cs="Courier New" w:hint="default"/>
+      </w:rPr>
+    </w:lvl>
+    <w:lvl w:ilvl="2" w:tplc="04100005" w:tentative="1">
+      <w:start w:val="1"/>
+      <w:numFmt w:val="bullet"/>
+      <w:lvlText w:val=""/>
+      <w:lvlJc w:val="left"/>
+      <w:pPr>
+        <w:ind w:left="2160" w:hanging="360"/>
+      </w:pPr>
+      <w:rPr>
+        <w:rFonts w:ascii="Wingdings" w:hAnsi="Wingdings" w:hint="default"/>
+      </w:rPr>
+    </w:lvl>
+    <w:lvl w:ilvl="3" w:tplc="04100001" w:tentative="1">
+      <w:start w:val="1"/>
+      <w:numFmt w:val="bullet"/>
+      <w:lvlText w:val=""/>
+      <w:lvlJc w:val="left"/>
+      <w:pPr>
+        <w:ind w:left="2880" w:hanging="360"/>
+      </w:pPr>
+      <w:rPr>
+        <w:rFonts w:ascii="Symbol" w:hAnsi="Symbol" w:hint="default"/>
+      </w:rPr>
+    </w:lvl>
+    <w:lvl w:ilvl="4" w:tplc="04100003" w:tentative="1">
+      <w:start w:val="1"/>
+      <w:numFmt w:val="bullet"/>
+      <w:lvlText w:val="o"/>
+      <w:lvlJc w:val="left"/>
+      <w:pPr>
+        <w:ind w:left="3600" w:hanging="360"/>
+      </w:pPr>
+      <w:rPr>
+        <w:rFonts w:ascii="Courier New" w:hAnsi="Courier New" w:cs="Courier New" w:hint="default"/>
+      </w:rPr>
+    </w:lvl>
+    <w:lvl w:ilvl="5" w:tplc="04100005" w:tentative="1">
+      <w:start w:val="1"/>
+      <w:numFmt w:val="bullet"/>
+      <w:lvlText w:val=""/>
+      <w:lvlJc w:val="left"/>
+      <w:pPr>
+        <w:ind w:left="4320" w:hanging="360"/>
+      </w:pPr>
+      <w:rPr>
+        <w:rFonts w:ascii="Wingdings" w:hAnsi="Wingdings" w:hint="default"/>
+      </w:rPr>
+    </w:lvl>
+    <w:lvl w:ilvl="6" w:tplc="04100001" w:tentative="1">
+      <w:start w:val="1"/>
+      <w:numFmt w:val="bullet"/>
+      <w:lvlText w:val=""/>
+      <w:lvlJc w:val="left"/>
+      <w:pPr>
+        <w:ind w:left="5040" w:hanging="360"/>
+      </w:pPr>
+      <w:rPr>
+        <w:rFonts w:ascii="Symbol" w:hAnsi="Symbol" w:hint="default"/>
+      </w:rPr>
+    </w:lvl>
+    <w:lvl w:ilvl="7" w:tplc="04100003" w:tentative="1">
+      <w:start w:val="1"/>
+      <w:numFmt w:val="bullet"/>
+      <w:lvlText w:val="o"/>
+      <w:lvlJc w:val="left"/>
+      <w:pPr>
+        <w:ind w:left="5760" w:hanging="360"/>
+      </w:pPr>
+      <w:rPr>
+        <w:rFonts w:ascii="Courier New" w:hAnsi="Courier New" w:cs="Courier New" w:hint="default"/>
+      </w:rPr>
+    </w:lvl>
+    <w:lvl w:ilvl="8" w:tplc="04100005" w:tentative="1">
+      <w:start w:val="1"/>
+      <w:numFmt w:val="bullet"/>
+      <w:lvlText w:val=""/>
+      <w:lvlJc w:val="left"/>
+      <w:pPr>
+        <w:ind w:left="6480" w:hanging="360"/>
+      </w:pPr>
+      <w:rPr>
+        <w:rFonts w:ascii="Wingdings" w:hAnsi="Wingdings" w:hint="default"/>
+      </w:rPr>
+    </w:lvl>
+  </w:abstractNum>
+  <w:abstractNum w:abstractNumId="6">
+    <w:nsid w:val="0CF37A70"/>
+    <w:multiLevelType w:val="hybridMultilevel"/>
+    <w:tmpl w:val="E42ABB00"/>
+    <w:lvl w:ilvl="0" w:tplc="04100001">
+      <w:start w:val="1"/>
+      <w:numFmt w:val="bullet"/>
+      <w:lvlText w:val=""/>
+      <w:lvlJc w:val="left"/>
+      <w:pPr>
+        <w:ind w:left="1778" w:hanging="360"/>
+      </w:pPr>
+      <w:rPr>
+        <w:rFonts w:ascii="Symbol" w:hAnsi="Symbol" w:hint="default"/>
+      </w:rPr>
+    </w:lvl>
     <w:lvl w:ilvl="1" w:tplc="04100003" w:tentative="1">
       <w:start w:val="1"/>
       <w:numFmt w:val="bullet"/>
       <w:lvlText w:val="o"/>
       <w:lvlJc w:val="left"/>
       <w:pPr>
-        <w:ind w:left="1440" w:hanging="360"/>
+        <w:ind w:left="2498" w:hanging="360"/>
       </w:pPr>
       <w:rPr>
         <w:rFonts w:ascii="Courier New" w:hAnsi="Courier New" w:cs="Courier New" w:hint="default"/>
@@ -1616,7 +3613,7 @@
       <w:lvlText w:val=""/>
       <w:lvlJc w:val="left"/>
       <w:pPr>
-        <w:ind w:left="2160" w:hanging="360"/>
+        <w:ind w:left="3218" w:hanging="360"/>
       </w:pPr>
       <w:rPr>
         <w:rFonts w:ascii="Wingdings" w:hAnsi="Wingdings" w:hint="default"/>
@@ -1628,7 +3625,7 @@
       <w:lvlText w:val=""/>
       <w:lvlJc w:val="left"/>
       <w:pPr>
-        <w:ind w:left="2880" w:hanging="360"/>
+        <w:ind w:left="3938" w:hanging="360"/>
       </w:pPr>
       <w:rPr>
         <w:rFonts w:ascii="Symbol" w:hAnsi="Symbol" w:hint="default"/>
@@ -1640,7 +3637,7 @@
       <w:lvlText w:val="o"/>
       <w:lvlJc w:val="left"/>
       <w:pPr>
-        <w:ind w:left="3600" w:hanging="360"/>
+        <w:ind w:left="4658" w:hanging="360"/>
       </w:pPr>
       <w:rPr>
         <w:rFonts w:ascii="Courier New" w:hAnsi="Courier New" w:cs="Courier New" w:hint="default"/>
@@ -1652,7 +3649,7 @@
       <w:lvlText w:val=""/>
       <w:lvlJc w:val="left"/>
       <w:pPr>
-        <w:ind w:left="4320" w:hanging="360"/>
+        <w:ind w:left="5378" w:hanging="360"/>
       </w:pPr>
       <w:rPr>
         <w:rFonts w:ascii="Wingdings" w:hAnsi="Wingdings" w:hint="default"/>
@@ -1664,7 +3661,7 @@
       <w:lvlText w:val=""/>
       <w:lvlJc w:val="left"/>
       <w:pPr>
-        <w:ind w:left="5040" w:hanging="360"/>
+        <w:ind w:left="6098" w:hanging="360"/>
       </w:pPr>
       <w:rPr>
         <w:rFonts w:ascii="Symbol" w:hAnsi="Symbol" w:hint="default"/>
@@ -1676,7 +3673,7 @@
       <w:lvlText w:val="o"/>
       <w:lvlJc w:val="left"/>
       <w:pPr>
-        <w:ind w:left="5760" w:hanging="360"/>
+        <w:ind w:left="6818" w:hanging="360"/>
       </w:pPr>
       <w:rPr>
         <w:rFonts w:ascii="Courier New" w:hAnsi="Courier New" w:cs="Courier New" w:hint="default"/>
@@ -1688,14 +3685,14 @@
       <w:lvlText w:val=""/>
       <w:lvlJc w:val="left"/>
       <w:pPr>
-        <w:ind w:left="6480" w:hanging="360"/>
+        <w:ind w:left="7538" w:hanging="360"/>
       </w:pPr>
       <w:rPr>
         <w:rFonts w:ascii="Wingdings" w:hAnsi="Wingdings" w:hint="default"/>
       </w:rPr>
     </w:lvl>
   </w:abstractNum>
-  <w:abstractNum w:abstractNumId="3">
+  <w:abstractNum w:abstractNumId="7">
     <w:nsid w:val="0D08243F"/>
     <w:multiLevelType w:val="hybridMultilevel"/>
     <w:tmpl w:val="7C040B46"/>
@@ -1808,7 +3805,7 @@
       </w:rPr>
     </w:lvl>
   </w:abstractNum>
-  <w:abstractNum w:abstractNumId="4">
+  <w:abstractNum w:abstractNumId="8">
     <w:nsid w:val="0D9364E9"/>
     <w:multiLevelType w:val="hybridMultilevel"/>
     <w:tmpl w:val="05B2E3D6"/>
@@ -1921,17 +3918,17 @@
       </w:rPr>
     </w:lvl>
   </w:abstractNum>
-  <w:abstractNum w:abstractNumId="5">
+  <w:abstractNum w:abstractNumId="9">
     <w:nsid w:val="13304BE5"/>
     <w:multiLevelType w:val="hybridMultilevel"/>
-    <w:tmpl w:val="377C171E"/>
+    <w:tmpl w:val="82BCE0C6"/>
     <w:lvl w:ilvl="0" w:tplc="04100001">
       <w:start w:val="1"/>
       <w:numFmt w:val="bullet"/>
       <w:lvlText w:val=""/>
       <w:lvlJc w:val="left"/>
       <w:pPr>
-        <w:ind w:left="1494" w:hanging="360"/>
+        <w:ind w:left="2212" w:hanging="360"/>
       </w:pPr>
       <w:rPr>
         <w:rFonts w:ascii="Symbol" w:hAnsi="Symbol" w:hint="default"/>
@@ -1943,7 +3940,7 @@
       <w:lvlText w:val="o"/>
       <w:lvlJc w:val="left"/>
       <w:pPr>
-        <w:ind w:left="2214" w:hanging="360"/>
+        <w:ind w:left="2932" w:hanging="360"/>
       </w:pPr>
       <w:rPr>
         <w:rFonts w:ascii="Courier New" w:hAnsi="Courier New" w:cs="Courier New" w:hint="default"/>
@@ -1955,7 +3952,7 @@
       <w:lvlText w:val=""/>
       <w:lvlJc w:val="left"/>
       <w:pPr>
-        <w:ind w:left="2934" w:hanging="360"/>
+        <w:ind w:left="3652" w:hanging="360"/>
       </w:pPr>
       <w:rPr>
         <w:rFonts w:ascii="Wingdings" w:hAnsi="Wingdings" w:hint="default"/>
@@ -1967,7 +3964,7 @@
       <w:lvlText w:val=""/>
       <w:lvlJc w:val="left"/>
       <w:pPr>
-        <w:ind w:left="3654" w:hanging="360"/>
+        <w:ind w:left="4372" w:hanging="360"/>
       </w:pPr>
       <w:rPr>
         <w:rFonts w:ascii="Symbol" w:hAnsi="Symbol" w:hint="default"/>
@@ -1979,7 +3976,7 @@
       <w:lvlText w:val="o"/>
       <w:lvlJc w:val="left"/>
       <w:pPr>
-        <w:ind w:left="4374" w:hanging="360"/>
+        <w:ind w:left="5092" w:hanging="360"/>
       </w:pPr>
       <w:rPr>
         <w:rFonts w:ascii="Courier New" w:hAnsi="Courier New" w:cs="Courier New" w:hint="default"/>
@@ -1991,7 +3988,7 @@
       <w:lvlText w:val=""/>
       <w:lvlJc w:val="left"/>
       <w:pPr>
-        <w:ind w:left="5094" w:hanging="360"/>
+        <w:ind w:left="5812" w:hanging="360"/>
       </w:pPr>
       <w:rPr>
         <w:rFonts w:ascii="Wingdings" w:hAnsi="Wingdings" w:hint="default"/>
@@ -2003,7 +4000,7 @@
       <w:lvlText w:val=""/>
       <w:lvlJc w:val="left"/>
       <w:pPr>
-        <w:ind w:left="5814" w:hanging="360"/>
+        <w:ind w:left="6532" w:hanging="360"/>
       </w:pPr>
       <w:rPr>
         <w:rFonts w:ascii="Symbol" w:hAnsi="Symbol" w:hint="default"/>
@@ -2015,7 +4012,7 @@
       <w:lvlText w:val="o"/>
       <w:lvlJc w:val="left"/>
       <w:pPr>
-        <w:ind w:left="6534" w:hanging="360"/>
+        <w:ind w:left="7252" w:hanging="360"/>
       </w:pPr>
       <w:rPr>
         <w:rFonts w:ascii="Courier New" w:hAnsi="Courier New" w:cs="Courier New" w:hint="default"/>
@@ -2027,14 +4024,14 @@
       <w:lvlText w:val=""/>
       <w:lvlJc w:val="left"/>
       <w:pPr>
-        <w:ind w:left="7254" w:hanging="360"/>
+        <w:ind w:left="7972" w:hanging="360"/>
       </w:pPr>
       <w:rPr>
         <w:rFonts w:ascii="Wingdings" w:hAnsi="Wingdings" w:hint="default"/>
       </w:rPr>
     </w:lvl>
   </w:abstractNum>
-  <w:abstractNum w:abstractNumId="6">
+  <w:abstractNum w:abstractNumId="10">
     <w:nsid w:val="27B62975"/>
     <w:multiLevelType w:val="hybridMultilevel"/>
     <w:tmpl w:val="4AF615F6"/>
@@ -2147,10 +4144,10 @@
       </w:rPr>
     </w:lvl>
   </w:abstractNum>
-  <w:abstractNum w:abstractNumId="7">
+  <w:abstractNum w:abstractNumId="11">
     <w:nsid w:val="2CCD6842"/>
     <w:multiLevelType w:val="hybridMultilevel"/>
-    <w:tmpl w:val="81B802E0"/>
+    <w:tmpl w:val="F05244A2"/>
     <w:lvl w:ilvl="0" w:tplc="04100001">
       <w:start w:val="1"/>
       <w:numFmt w:val="bullet"/>
@@ -2260,7 +4257,7 @@
       </w:rPr>
     </w:lvl>
   </w:abstractNum>
-  <w:abstractNum w:abstractNumId="8">
+  <w:abstractNum w:abstractNumId="12">
     <w:nsid w:val="32D264B6"/>
     <w:multiLevelType w:val="hybridMultilevel"/>
     <w:tmpl w:val="AA981484"/>
@@ -2373,7 +4370,7 @@
       </w:rPr>
     </w:lvl>
   </w:abstractNum>
-  <w:abstractNum w:abstractNumId="9">
+  <w:abstractNum w:abstractNumId="13">
     <w:nsid w:val="34EF6815"/>
     <w:multiLevelType w:val="hybridMultilevel"/>
     <w:tmpl w:val="57109AC8"/>
@@ -2486,7 +4483,7 @@
       </w:rPr>
     </w:lvl>
   </w:abstractNum>
-  <w:abstractNum w:abstractNumId="10">
+  <w:abstractNum w:abstractNumId="14">
     <w:nsid w:val="3CB70445"/>
     <w:multiLevelType w:val="hybridMultilevel"/>
     <w:tmpl w:val="B1B62C6C"/>
@@ -2599,7 +4596,7 @@
       </w:rPr>
     </w:lvl>
   </w:abstractNum>
-  <w:abstractNum w:abstractNumId="11">
+  <w:abstractNum w:abstractNumId="15">
     <w:nsid w:val="3E812952"/>
     <w:multiLevelType w:val="hybridMultilevel"/>
     <w:tmpl w:val="EA88246A"/>
@@ -2712,10 +4709,10 @@
       </w:rPr>
     </w:lvl>
   </w:abstractNum>
-  <w:abstractNum w:abstractNumId="12">
+  <w:abstractNum w:abstractNumId="16">
     <w:nsid w:val="40721C23"/>
     <w:multiLevelType w:val="hybridMultilevel"/>
-    <w:tmpl w:val="2CF63488"/>
+    <w:tmpl w:val="DC227F30"/>
     <w:lvl w:ilvl="0" w:tplc="04100001">
       <w:start w:val="1"/>
       <w:numFmt w:val="bullet"/>
@@ -2825,7 +4822,7 @@
       </w:rPr>
     </w:lvl>
   </w:abstractNum>
-  <w:abstractNum w:abstractNumId="13">
+  <w:abstractNum w:abstractNumId="17">
     <w:nsid w:val="426A3045"/>
     <w:multiLevelType w:val="hybridMultilevel"/>
     <w:tmpl w:val="12D495FA"/>
@@ -2938,7 +4935,319 @@
       </w:rPr>
     </w:lvl>
   </w:abstractNum>
-  <w:abstractNum w:abstractNumId="14">
+  <w:abstractNum w:abstractNumId="18">
+    <w:nsid w:val="439A2870"/>
+    <w:multiLevelType w:val="hybridMultilevel"/>
+    <w:tmpl w:val="282688A2"/>
+    <w:lvl w:ilvl="0" w:tplc="04100001">
+      <w:start w:val="1"/>
+      <w:numFmt w:val="bullet"/>
+      <w:lvlText w:val=""/>
+      <w:lvlJc w:val="left"/>
+      <w:pPr>
+        <w:ind w:left="720" w:hanging="360"/>
+      </w:pPr>
+      <w:rPr>
+        <w:rFonts w:ascii="Symbol" w:hAnsi="Symbol" w:hint="default"/>
+      </w:rPr>
+    </w:lvl>
+    <w:lvl w:ilvl="1" w:tplc="04100003" w:tentative="1">
+      <w:start w:val="1"/>
+      <w:numFmt w:val="bullet"/>
+      <w:lvlText w:val="o"/>
+      <w:lvlJc w:val="left"/>
+      <w:pPr>
+        <w:ind w:left="1440" w:hanging="360"/>
+      </w:pPr>
+      <w:rPr>
+        <w:rFonts w:ascii="Courier New" w:hAnsi="Courier New" w:cs="Courier New" w:hint="default"/>
+      </w:rPr>
+    </w:lvl>
+    <w:lvl w:ilvl="2" w:tplc="04100005" w:tentative="1">
+      <w:start w:val="1"/>
+      <w:numFmt w:val="bullet"/>
+      <w:lvlText w:val=""/>
+      <w:lvlJc w:val="left"/>
+      <w:pPr>
+        <w:ind w:left="2160" w:hanging="360"/>
+      </w:pPr>
+      <w:rPr>
+        <w:rFonts w:ascii="Wingdings" w:hAnsi="Wingdings" w:hint="default"/>
+      </w:rPr>
+    </w:lvl>
+    <w:lvl w:ilvl="3" w:tplc="04100001" w:tentative="1">
+      <w:start w:val="1"/>
+      <w:numFmt w:val="bullet"/>
+      <w:lvlText w:val=""/>
+      <w:lvlJc w:val="left"/>
+      <w:pPr>
+        <w:ind w:left="2880" w:hanging="360"/>
+      </w:pPr>
+      <w:rPr>
+        <w:rFonts w:ascii="Symbol" w:hAnsi="Symbol" w:hint="default"/>
+      </w:rPr>
+    </w:lvl>
+    <w:lvl w:ilvl="4" w:tplc="04100003" w:tentative="1">
+      <w:start w:val="1"/>
+      <w:numFmt w:val="bullet"/>
+      <w:lvlText w:val="o"/>
+      <w:lvlJc w:val="left"/>
+      <w:pPr>
+        <w:ind w:left="3600" w:hanging="360"/>
+      </w:pPr>
+      <w:rPr>
+        <w:rFonts w:ascii="Courier New" w:hAnsi="Courier New" w:cs="Courier New" w:hint="default"/>
+      </w:rPr>
+    </w:lvl>
+    <w:lvl w:ilvl="5" w:tplc="04100005" w:tentative="1">
+      <w:start w:val="1"/>
+      <w:numFmt w:val="bullet"/>
+      <w:lvlText w:val=""/>
+      <w:lvlJc w:val="left"/>
+      <w:pPr>
+        <w:ind w:left="4320" w:hanging="360"/>
+      </w:pPr>
+      <w:rPr>
+        <w:rFonts w:ascii="Wingdings" w:hAnsi="Wingdings" w:hint="default"/>
+      </w:rPr>
+    </w:lvl>
+    <w:lvl w:ilvl="6" w:tplc="04100001" w:tentative="1">
+      <w:start w:val="1"/>
+      <w:numFmt w:val="bullet"/>
+      <w:lvlText w:val=""/>
+      <w:lvlJc w:val="left"/>
+      <w:pPr>
+        <w:ind w:left="5040" w:hanging="360"/>
+      </w:pPr>
+      <w:rPr>
+        <w:rFonts w:ascii="Symbol" w:hAnsi="Symbol" w:hint="default"/>
+      </w:rPr>
+    </w:lvl>
+    <w:lvl w:ilvl="7" w:tplc="04100003" w:tentative="1">
+      <w:start w:val="1"/>
+      <w:numFmt w:val="bullet"/>
+      <w:lvlText w:val="o"/>
+      <w:lvlJc w:val="left"/>
+      <w:pPr>
+        <w:ind w:left="5760" w:hanging="360"/>
+      </w:pPr>
+      <w:rPr>
+        <w:rFonts w:ascii="Courier New" w:hAnsi="Courier New" w:cs="Courier New" w:hint="default"/>
+      </w:rPr>
+    </w:lvl>
+    <w:lvl w:ilvl="8" w:tplc="04100005" w:tentative="1">
+      <w:start w:val="1"/>
+      <w:numFmt w:val="bullet"/>
+      <w:lvlText w:val=""/>
+      <w:lvlJc w:val="left"/>
+      <w:pPr>
+        <w:ind w:left="6480" w:hanging="360"/>
+      </w:pPr>
+      <w:rPr>
+        <w:rFonts w:ascii="Wingdings" w:hAnsi="Wingdings" w:hint="default"/>
+      </w:rPr>
+    </w:lvl>
+  </w:abstractNum>
+  <w:abstractNum w:abstractNumId="19">
+    <w:nsid w:val="48343E39"/>
+    <w:multiLevelType w:val="hybridMultilevel"/>
+    <w:tmpl w:val="60226580"/>
+    <w:lvl w:ilvl="0" w:tplc="0410000F">
+      <w:start w:val="1"/>
+      <w:numFmt w:val="decimal"/>
+      <w:lvlText w:val="%1."/>
+      <w:lvlJc w:val="left"/>
+      <w:pPr>
+        <w:ind w:left="720" w:hanging="360"/>
+      </w:pPr>
+    </w:lvl>
+    <w:lvl w:ilvl="1" w:tplc="04100019" w:tentative="1">
+      <w:start w:val="1"/>
+      <w:numFmt w:val="lowerLetter"/>
+      <w:lvlText w:val="%2."/>
+      <w:lvlJc w:val="left"/>
+      <w:pPr>
+        <w:ind w:left="1440" w:hanging="360"/>
+      </w:pPr>
+    </w:lvl>
+    <w:lvl w:ilvl="2" w:tplc="0410001B" w:tentative="1">
+      <w:start w:val="1"/>
+      <w:numFmt w:val="lowerRoman"/>
+      <w:lvlText w:val="%3."/>
+      <w:lvlJc w:val="right"/>
+      <w:pPr>
+        <w:ind w:left="2160" w:hanging="180"/>
+      </w:pPr>
+    </w:lvl>
+    <w:lvl w:ilvl="3" w:tplc="0410000F" w:tentative="1">
+      <w:start w:val="1"/>
+      <w:numFmt w:val="decimal"/>
+      <w:lvlText w:val="%4."/>
+      <w:lvlJc w:val="left"/>
+      <w:pPr>
+        <w:ind w:left="2880" w:hanging="360"/>
+      </w:pPr>
+    </w:lvl>
+    <w:lvl w:ilvl="4" w:tplc="04100019" w:tentative="1">
+      <w:start w:val="1"/>
+      <w:numFmt w:val="lowerLetter"/>
+      <w:lvlText w:val="%5."/>
+      <w:lvlJc w:val="left"/>
+      <w:pPr>
+        <w:ind w:left="3600" w:hanging="360"/>
+      </w:pPr>
+    </w:lvl>
+    <w:lvl w:ilvl="5" w:tplc="0410001B" w:tentative="1">
+      <w:start w:val="1"/>
+      <w:numFmt w:val="lowerRoman"/>
+      <w:lvlText w:val="%6."/>
+      <w:lvlJc w:val="right"/>
+      <w:pPr>
+        <w:ind w:left="4320" w:hanging="180"/>
+      </w:pPr>
+    </w:lvl>
+    <w:lvl w:ilvl="6" w:tplc="0410000F" w:tentative="1">
+      <w:start w:val="1"/>
+      <w:numFmt w:val="decimal"/>
+      <w:lvlText w:val="%7."/>
+      <w:lvlJc w:val="left"/>
+      <w:pPr>
+        <w:ind w:left="5040" w:hanging="360"/>
+      </w:pPr>
+    </w:lvl>
+    <w:lvl w:ilvl="7" w:tplc="04100019" w:tentative="1">
+      <w:start w:val="1"/>
+      <w:numFmt w:val="lowerLetter"/>
+      <w:lvlText w:val="%8."/>
+      <w:lvlJc w:val="left"/>
+      <w:pPr>
+        <w:ind w:left="5760" w:hanging="360"/>
+      </w:pPr>
+    </w:lvl>
+    <w:lvl w:ilvl="8" w:tplc="0410001B" w:tentative="1">
+      <w:start w:val="1"/>
+      <w:numFmt w:val="lowerRoman"/>
+      <w:lvlText w:val="%9."/>
+      <w:lvlJc w:val="right"/>
+      <w:pPr>
+        <w:ind w:left="6480" w:hanging="180"/>
+      </w:pPr>
+    </w:lvl>
+  </w:abstractNum>
+  <w:abstractNum w:abstractNumId="20">
+    <w:nsid w:val="49CB47FB"/>
+    <w:multiLevelType w:val="hybridMultilevel"/>
+    <w:tmpl w:val="25FA68FE"/>
+    <w:lvl w:ilvl="0" w:tplc="04100001">
+      <w:start w:val="1"/>
+      <w:numFmt w:val="bullet"/>
+      <w:lvlText w:val=""/>
+      <w:lvlJc w:val="left"/>
+      <w:pPr>
+        <w:ind w:left="1440" w:hanging="360"/>
+      </w:pPr>
+      <w:rPr>
+        <w:rFonts w:ascii="Symbol" w:hAnsi="Symbol" w:hint="default"/>
+      </w:rPr>
+    </w:lvl>
+    <w:lvl w:ilvl="1" w:tplc="04100003" w:tentative="1">
+      <w:start w:val="1"/>
+      <w:numFmt w:val="bullet"/>
+      <w:lvlText w:val="o"/>
+      <w:lvlJc w:val="left"/>
+      <w:pPr>
+        <w:ind w:left="2160" w:hanging="360"/>
+      </w:pPr>
+      <w:rPr>
+        <w:rFonts w:ascii="Courier New" w:hAnsi="Courier New" w:cs="Courier New" w:hint="default"/>
+      </w:rPr>
+    </w:lvl>
+    <w:lvl w:ilvl="2" w:tplc="04100005" w:tentative="1">
+      <w:start w:val="1"/>
+      <w:numFmt w:val="bullet"/>
+      <w:lvlText w:val=""/>
+      <w:lvlJc w:val="left"/>
+      <w:pPr>
+        <w:ind w:left="2880" w:hanging="360"/>
+      </w:pPr>
+      <w:rPr>
+        <w:rFonts w:ascii="Wingdings" w:hAnsi="Wingdings" w:hint="default"/>
+      </w:rPr>
+    </w:lvl>
+    <w:lvl w:ilvl="3" w:tplc="04100001" w:tentative="1">
+      <w:start w:val="1"/>
+      <w:numFmt w:val="bullet"/>
+      <w:lvlText w:val=""/>
+      <w:lvlJc w:val="left"/>
+      <w:pPr>
+        <w:ind w:left="3600" w:hanging="360"/>
+      </w:pPr>
+      <w:rPr>
+        <w:rFonts w:ascii="Symbol" w:hAnsi="Symbol" w:hint="default"/>
+      </w:rPr>
+    </w:lvl>
+    <w:lvl w:ilvl="4" w:tplc="04100003" w:tentative="1">
+      <w:start w:val="1"/>
+      <w:numFmt w:val="bullet"/>
+      <w:lvlText w:val="o"/>
+      <w:lvlJc w:val="left"/>
+      <w:pPr>
+        <w:ind w:left="4320" w:hanging="360"/>
+      </w:pPr>
+      <w:rPr>
+        <w:rFonts w:ascii="Courier New" w:hAnsi="Courier New" w:cs="Courier New" w:hint="default"/>
+      </w:rPr>
+    </w:lvl>
+    <w:lvl w:ilvl="5" w:tplc="04100005" w:tentative="1">
+      <w:start w:val="1"/>
+      <w:numFmt w:val="bullet"/>
+      <w:lvlText w:val=""/>
+      <w:lvlJc w:val="left"/>
+      <w:pPr>
+        <w:ind w:left="5040" w:hanging="360"/>
+      </w:pPr>
+      <w:rPr>
+        <w:rFonts w:ascii="Wingdings" w:hAnsi="Wingdings" w:hint="default"/>
+      </w:rPr>
+    </w:lvl>
+    <w:lvl w:ilvl="6" w:tplc="04100001" w:tentative="1">
+      <w:start w:val="1"/>
+      <w:numFmt w:val="bullet"/>
+      <w:lvlText w:val=""/>
+      <w:lvlJc w:val="left"/>
+      <w:pPr>
+        <w:ind w:left="5760" w:hanging="360"/>
+      </w:pPr>
+      <w:rPr>
+        <w:rFonts w:ascii="Symbol" w:hAnsi="Symbol" w:hint="default"/>
+      </w:rPr>
+    </w:lvl>
+    <w:lvl w:ilvl="7" w:tplc="04100003" w:tentative="1">
+      <w:start w:val="1"/>
+      <w:numFmt w:val="bullet"/>
+      <w:lvlText w:val="o"/>
+      <w:lvlJc w:val="left"/>
+      <w:pPr>
+        <w:ind w:left="6480" w:hanging="360"/>
+      </w:pPr>
+      <w:rPr>
+        <w:rFonts w:ascii="Courier New" w:hAnsi="Courier New" w:cs="Courier New" w:hint="default"/>
+      </w:rPr>
+    </w:lvl>
+    <w:lvl w:ilvl="8" w:tplc="04100005" w:tentative="1">
+      <w:start w:val="1"/>
+      <w:numFmt w:val="bullet"/>
+      <w:lvlText w:val=""/>
+      <w:lvlJc w:val="left"/>
+      <w:pPr>
+        <w:ind w:left="7200" w:hanging="360"/>
+      </w:pPr>
+      <w:rPr>
+        <w:rFonts w:ascii="Wingdings" w:hAnsi="Wingdings" w:hint="default"/>
+      </w:rPr>
+    </w:lvl>
+  </w:abstractNum>
+  <w:abstractNum w:abstractNumId="21">
     <w:nsid w:val="4C4C36BD"/>
     <w:multiLevelType w:val="hybridMultilevel"/>
     <w:tmpl w:val="6554AFF0"/>
@@ -3051,7 +5360,7 @@
       </w:rPr>
     </w:lvl>
   </w:abstractNum>
-  <w:abstractNum w:abstractNumId="15">
+  <w:abstractNum w:abstractNumId="22">
     <w:nsid w:val="571D3C4A"/>
     <w:multiLevelType w:val="hybridMultilevel"/>
     <w:tmpl w:val="5FA6EDA2"/>
@@ -3164,7 +5473,7 @@
       </w:rPr>
     </w:lvl>
   </w:abstractNum>
-  <w:abstractNum w:abstractNumId="16">
+  <w:abstractNum w:abstractNumId="23">
     <w:nsid w:val="5C3D6107"/>
     <w:multiLevelType w:val="hybridMultilevel"/>
     <w:tmpl w:val="BFF22AA6"/>
@@ -3277,7 +5586,7 @@
       </w:rPr>
     </w:lvl>
   </w:abstractNum>
-  <w:abstractNum w:abstractNumId="17">
+  <w:abstractNum w:abstractNumId="24">
     <w:nsid w:val="65F076A2"/>
     <w:multiLevelType w:val="hybridMultilevel"/>
     <w:tmpl w:val="E6DE8554"/>
@@ -3390,7 +5699,93 @@
       </w:rPr>
     </w:lvl>
   </w:abstractNum>
-  <w:abstractNum w:abstractNumId="18">
+  <w:abstractNum w:abstractNumId="25">
+    <w:nsid w:val="68C0565D"/>
+    <w:multiLevelType w:val="hybridMultilevel"/>
+    <w:tmpl w:val="60226580"/>
+    <w:lvl w:ilvl="0" w:tplc="0410000F">
+      <w:start w:val="1"/>
+      <w:numFmt w:val="decimal"/>
+      <w:lvlText w:val="%1."/>
+      <w:lvlJc w:val="left"/>
+      <w:pPr>
+        <w:ind w:left="720" w:hanging="360"/>
+      </w:pPr>
+    </w:lvl>
+    <w:lvl w:ilvl="1" w:tplc="04100019" w:tentative="1">
+      <w:start w:val="1"/>
+      <w:numFmt w:val="lowerLetter"/>
+      <w:lvlText w:val="%2."/>
+      <w:lvlJc w:val="left"/>
+      <w:pPr>
+        <w:ind w:left="1440" w:hanging="360"/>
+      </w:pPr>
+    </w:lvl>
+    <w:lvl w:ilvl="2" w:tplc="0410001B" w:tentative="1">
+      <w:start w:val="1"/>
+      <w:numFmt w:val="lowerRoman"/>
+      <w:lvlText w:val="%3."/>
+      <w:lvlJc w:val="right"/>
+      <w:pPr>
+        <w:ind w:left="2160" w:hanging="180"/>
+      </w:pPr>
+    </w:lvl>
+    <w:lvl w:ilvl="3" w:tplc="0410000F" w:tentative="1">
+      <w:start w:val="1"/>
+      <w:numFmt w:val="decimal"/>
+      <w:lvlText w:val="%4."/>
+      <w:lvlJc w:val="left"/>
+      <w:pPr>
+        <w:ind w:left="2880" w:hanging="360"/>
+      </w:pPr>
+    </w:lvl>
+    <w:lvl w:ilvl="4" w:tplc="04100019" w:tentative="1">
+      <w:start w:val="1"/>
+      <w:numFmt w:val="lowerLetter"/>
+      <w:lvlText w:val="%5."/>
+      <w:lvlJc w:val="left"/>
+      <w:pPr>
+        <w:ind w:left="3600" w:hanging="360"/>
+      </w:pPr>
+    </w:lvl>
+    <w:lvl w:ilvl="5" w:tplc="0410001B" w:tentative="1">
+      <w:start w:val="1"/>
+      <w:numFmt w:val="lowerRoman"/>
+      <w:lvlText w:val="%6."/>
+      <w:lvlJc w:val="right"/>
+      <w:pPr>
+        <w:ind w:left="4320" w:hanging="180"/>
+      </w:pPr>
+    </w:lvl>
+    <w:lvl w:ilvl="6" w:tplc="0410000F" w:tentative="1">
+      <w:start w:val="1"/>
+      <w:numFmt w:val="decimal"/>
+      <w:lvlText w:val="%7."/>
+      <w:lvlJc w:val="left"/>
+      <w:pPr>
+        <w:ind w:left="5040" w:hanging="360"/>
+      </w:pPr>
+    </w:lvl>
+    <w:lvl w:ilvl="7" w:tplc="04100019" w:tentative="1">
+      <w:start w:val="1"/>
+      <w:numFmt w:val="lowerLetter"/>
+      <w:lvlText w:val="%8."/>
+      <w:lvlJc w:val="left"/>
+      <w:pPr>
+        <w:ind w:left="5760" w:hanging="360"/>
+      </w:pPr>
+    </w:lvl>
+    <w:lvl w:ilvl="8" w:tplc="0410001B" w:tentative="1">
+      <w:start w:val="1"/>
+      <w:numFmt w:val="lowerRoman"/>
+      <w:lvlText w:val="%9."/>
+      <w:lvlJc w:val="right"/>
+      <w:pPr>
+        <w:ind w:left="6480" w:hanging="180"/>
+      </w:pPr>
+    </w:lvl>
+  </w:abstractNum>
+  <w:abstractNum w:abstractNumId="26">
     <w:nsid w:val="74B22DAF"/>
     <w:multiLevelType w:val="hybridMultilevel"/>
     <w:tmpl w:val="459E29BC"/>
@@ -3503,7 +5898,7 @@
       </w:rPr>
     </w:lvl>
   </w:abstractNum>
-  <w:abstractNum w:abstractNumId="19">
+  <w:abstractNum w:abstractNumId="27">
     <w:nsid w:val="75DD6C98"/>
     <w:multiLevelType w:val="hybridMultilevel"/>
     <w:tmpl w:val="AEC8C594"/>
@@ -3616,7 +6011,7 @@
       </w:rPr>
     </w:lvl>
   </w:abstractNum>
-  <w:abstractNum w:abstractNumId="20">
+  <w:abstractNum w:abstractNumId="28">
     <w:nsid w:val="7DD10FC5"/>
     <w:multiLevelType w:val="hybridMultilevel"/>
     <w:tmpl w:val="9536DBDE"/>
@@ -3729,67 +6124,207 @@
       </w:rPr>
     </w:lvl>
   </w:abstractNum>
+  <w:abstractNum w:abstractNumId="29">
+    <w:nsid w:val="7E542BBF"/>
+    <w:multiLevelType w:val="hybridMultilevel"/>
+    <w:tmpl w:val="6A0009D8"/>
+    <w:lvl w:ilvl="0" w:tplc="04100001">
+      <w:start w:val="1"/>
+      <w:numFmt w:val="bullet"/>
+      <w:lvlText w:val=""/>
+      <w:lvlJc w:val="left"/>
+      <w:pPr>
+        <w:ind w:left="720" w:hanging="360"/>
+      </w:pPr>
+      <w:rPr>
+        <w:rFonts w:ascii="Symbol" w:hAnsi="Symbol" w:hint="default"/>
+      </w:rPr>
+    </w:lvl>
+    <w:lvl w:ilvl="1" w:tplc="04100003" w:tentative="1">
+      <w:start w:val="1"/>
+      <w:numFmt w:val="bullet"/>
+      <w:lvlText w:val="o"/>
+      <w:lvlJc w:val="left"/>
+      <w:pPr>
+        <w:ind w:left="1440" w:hanging="360"/>
+      </w:pPr>
+      <w:rPr>
+        <w:rFonts w:ascii="Courier New" w:hAnsi="Courier New" w:cs="Courier New" w:hint="default"/>
+      </w:rPr>
+    </w:lvl>
+    <w:lvl w:ilvl="2" w:tplc="04100005" w:tentative="1">
+      <w:start w:val="1"/>
+      <w:numFmt w:val="bullet"/>
+      <w:lvlText w:val=""/>
+      <w:lvlJc w:val="left"/>
+      <w:pPr>
+        <w:ind w:left="2160" w:hanging="360"/>
+      </w:pPr>
+      <w:rPr>
+        <w:rFonts w:ascii="Wingdings" w:hAnsi="Wingdings" w:hint="default"/>
+      </w:rPr>
+    </w:lvl>
+    <w:lvl w:ilvl="3" w:tplc="04100001" w:tentative="1">
+      <w:start w:val="1"/>
+      <w:numFmt w:val="bullet"/>
+      <w:lvlText w:val=""/>
+      <w:lvlJc w:val="left"/>
+      <w:pPr>
+        <w:ind w:left="2880" w:hanging="360"/>
+      </w:pPr>
+      <w:rPr>
+        <w:rFonts w:ascii="Symbol" w:hAnsi="Symbol" w:hint="default"/>
+      </w:rPr>
+    </w:lvl>
+    <w:lvl w:ilvl="4" w:tplc="04100003" w:tentative="1">
+      <w:start w:val="1"/>
+      <w:numFmt w:val="bullet"/>
+      <w:lvlText w:val="o"/>
+      <w:lvlJc w:val="left"/>
+      <w:pPr>
+        <w:ind w:left="3600" w:hanging="360"/>
+      </w:pPr>
+      <w:rPr>
+        <w:rFonts w:ascii="Courier New" w:hAnsi="Courier New" w:cs="Courier New" w:hint="default"/>
+      </w:rPr>
+    </w:lvl>
+    <w:lvl w:ilvl="5" w:tplc="04100005" w:tentative="1">
+      <w:start w:val="1"/>
+      <w:numFmt w:val="bullet"/>
+      <w:lvlText w:val=""/>
+      <w:lvlJc w:val="left"/>
+      <w:pPr>
+        <w:ind w:left="4320" w:hanging="360"/>
+      </w:pPr>
+      <w:rPr>
+        <w:rFonts w:ascii="Wingdings" w:hAnsi="Wingdings" w:hint="default"/>
+      </w:rPr>
+    </w:lvl>
+    <w:lvl w:ilvl="6" w:tplc="04100001" w:tentative="1">
+      <w:start w:val="1"/>
+      <w:numFmt w:val="bullet"/>
+      <w:lvlText w:val=""/>
+      <w:lvlJc w:val="left"/>
+      <w:pPr>
+        <w:ind w:left="5040" w:hanging="360"/>
+      </w:pPr>
+      <w:rPr>
+        <w:rFonts w:ascii="Symbol" w:hAnsi="Symbol" w:hint="default"/>
+      </w:rPr>
+    </w:lvl>
+    <w:lvl w:ilvl="7" w:tplc="04100003" w:tentative="1">
+      <w:start w:val="1"/>
+      <w:numFmt w:val="bullet"/>
+      <w:lvlText w:val="o"/>
+      <w:lvlJc w:val="left"/>
+      <w:pPr>
+        <w:ind w:left="5760" w:hanging="360"/>
+      </w:pPr>
+      <w:rPr>
+        <w:rFonts w:ascii="Courier New" w:hAnsi="Courier New" w:cs="Courier New" w:hint="default"/>
+      </w:rPr>
+    </w:lvl>
+    <w:lvl w:ilvl="8" w:tplc="04100005" w:tentative="1">
+      <w:start w:val="1"/>
+      <w:numFmt w:val="bullet"/>
+      <w:lvlText w:val=""/>
+      <w:lvlJc w:val="left"/>
+      <w:pPr>
+        <w:ind w:left="6480" w:hanging="360"/>
+      </w:pPr>
+      <w:rPr>
+        <w:rFonts w:ascii="Wingdings" w:hAnsi="Wingdings" w:hint="default"/>
+      </w:rPr>
+    </w:lvl>
+  </w:abstractNum>
   <w:num w:numId="1">
+    <w:abstractNumId w:val="17"/>
+  </w:num>
+  <w:num w:numId="2">
+    <w:abstractNumId w:val="15"/>
+  </w:num>
+  <w:num w:numId="3">
+    <w:abstractNumId w:val="11"/>
+  </w:num>
+  <w:num w:numId="4">
+    <w:abstractNumId w:val="22"/>
+  </w:num>
+  <w:num w:numId="5">
+    <w:abstractNumId w:val="24"/>
+  </w:num>
+  <w:num w:numId="6">
+    <w:abstractNumId w:val="23"/>
+  </w:num>
+  <w:num w:numId="7">
+    <w:abstractNumId w:val="1"/>
+  </w:num>
+  <w:num w:numId="8">
     <w:abstractNumId w:val="13"/>
   </w:num>
-  <w:num w:numId="2">
-    <w:abstractNumId w:val="11"/>
+  <w:num w:numId="9">
+    <w:abstractNumId w:val="16"/>
   </w:num>
-  <w:num w:numId="3">
+  <w:num w:numId="10">
+    <w:abstractNumId w:val="4"/>
+  </w:num>
+  <w:num w:numId="11">
+    <w:abstractNumId w:val="14"/>
+  </w:num>
+  <w:num w:numId="12">
+    <w:abstractNumId w:val="12"/>
+  </w:num>
+  <w:num w:numId="13">
+    <w:abstractNumId w:val="21"/>
+  </w:num>
+  <w:num w:numId="14">
+    <w:abstractNumId w:val="8"/>
+  </w:num>
+  <w:num w:numId="15">
+    <w:abstractNumId w:val="10"/>
+  </w:num>
+  <w:num w:numId="16">
+    <w:abstractNumId w:val="26"/>
+  </w:num>
+  <w:num w:numId="17">
+    <w:abstractNumId w:val="9"/>
+  </w:num>
+  <w:num w:numId="18">
+    <w:abstractNumId w:val="28"/>
+  </w:num>
+  <w:num w:numId="19">
+    <w:abstractNumId w:val="27"/>
+  </w:num>
+  <w:num w:numId="20">
     <w:abstractNumId w:val="7"/>
   </w:num>
-  <w:num w:numId="4">
-    <w:abstractNumId w:val="15"/>
+  <w:num w:numId="21">
+    <w:abstractNumId w:val="5"/>
   </w:num>
-  <w:num w:numId="5">
-    <w:abstractNumId w:val="17"/>
+  <w:num w:numId="22">
+    <w:abstractNumId w:val="19"/>
   </w:num>
-  <w:num w:numId="6">
-    <w:abstractNumId w:val="16"/>
+  <w:num w:numId="23">
+    <w:abstractNumId w:val="29"/>
   </w:num>
-  <w:num w:numId="7">
+  <w:num w:numId="24">
+    <w:abstractNumId w:val="18"/>
+  </w:num>
+  <w:num w:numId="25">
     <w:abstractNumId w:val="0"/>
   </w:num>
-  <w:num w:numId="8">
-    <w:abstractNumId w:val="9"/>
-  </w:num>
-  <w:num w:numId="9">
-    <w:abstractNumId w:val="12"/>
-  </w:num>
-  <w:num w:numId="10">
-    <w:abstractNumId w:val="1"/>
-  </w:num>
-  <w:num w:numId="11">
-    <w:abstractNumId w:val="10"/>
-  </w:num>
-  <w:num w:numId="12">
-    <w:abstractNumId w:val="8"/>
-  </w:num>
-  <w:num w:numId="13">
-    <w:abstractNumId w:val="14"/>
-  </w:num>
-  <w:num w:numId="14">
-    <w:abstractNumId w:val="4"/>
-  </w:num>
-  <w:num w:numId="15">
+  <w:num w:numId="26">
     <w:abstractNumId w:val="6"/>
   </w:num>
-  <w:num w:numId="16">
-    <w:abstractNumId w:val="18"/>
+  <w:num w:numId="27">
+    <w:abstractNumId w:val="3"/>
   </w:num>
-  <w:num w:numId="17">
-    <w:abstractNumId w:val="5"/>
+  <w:num w:numId="28">
+    <w:abstractNumId w:val="25"/>
   </w:num>
-  <w:num w:numId="18">
+  <w:num w:numId="29">
     <w:abstractNumId w:val="20"/>
   </w:num>
-  <w:num w:numId="19">
-    <w:abstractNumId w:val="19"/>
-  </w:num>
-  <w:num w:numId="20">
-    <w:abstractNumId w:val="3"/>
-  </w:num>
-  <w:num w:numId="21">
+  <w:num w:numId="30">
     <w:abstractNumId w:val="2"/>
   </w:num>
 </w:numbering>
@@ -3912,6 +6447,7 @@
     <w:lsdException w:name="HTML Sample" w:semiHidden="1" w:unhideWhenUsed="1"/>
     <w:lsdException w:name="HTML Typewriter" w:semiHidden="1" w:unhideWhenUsed="1"/>
     <w:lsdException w:name="HTML Variable" w:semiHidden="1" w:unhideWhenUsed="1"/>
+    <w:lsdException w:name="Normal Table" w:semiHidden="1" w:unhideWhenUsed="1"/>
     <w:lsdException w:name="annotation subject" w:semiHidden="1" w:unhideWhenUsed="1"/>
     <w:lsdException w:name="No List" w:semiHidden="1" w:unhideWhenUsed="1"/>
     <w:lsdException w:name="Outline List 1" w:semiHidden="1" w:unhideWhenUsed="1"/>
@@ -3958,8 +6494,10 @@
     <w:lsdException w:name="Table Subtle 2" w:semiHidden="1" w:unhideWhenUsed="1"/>
     <w:lsdException w:name="Table Web 1" w:semiHidden="1" w:unhideWhenUsed="1"/>
     <w:lsdException w:name="Table Web 2" w:semiHidden="1" w:unhideWhenUsed="1"/>
+    <w:lsdException w:name="Table Web 3" w:semiHidden="1" w:unhideWhenUsed="1"/>
     <w:lsdException w:name="Balloon Text" w:semiHidden="1" w:unhideWhenUsed="1"/>
     <w:lsdException w:name="Table Grid" w:uiPriority="39"/>
+    <w:lsdException w:name="Table Theme" w:semiHidden="1" w:unhideWhenUsed="1"/>
     <w:lsdException w:name="Note Level 1" w:semiHidden="1" w:unhideWhenUsed="1"/>
     <w:lsdException w:name="Note Level 2" w:semiHidden="1" w:unhideWhenUsed="1"/>
     <w:lsdException w:name="Note Level 3" w:semiHidden="1" w:unhideWhenUsed="1"/>
@@ -4234,6 +6772,40 @@
       <w:contextualSpacing/>
     </w:pPr>
   </w:style>
+  <w:style w:type="paragraph" w:styleId="Pidipagina">
+    <w:name w:val="footer"/>
+    <w:basedOn w:val="Normale"/>
+    <w:link w:val="PidipaginaCarattere"/>
+    <w:uiPriority w:val="99"/>
+    <w:unhideWhenUsed/>
+    <w:rsid w:val="00671162"/>
+    <w:pPr>
+      <w:tabs>
+        <w:tab w:val="center" w:pos="4819"/>
+        <w:tab w:val="right" w:pos="9638"/>
+      </w:tabs>
+    </w:pPr>
+  </w:style>
+  <w:style w:type="character" w:customStyle="1" w:styleId="PidipaginaCarattere">
+    <w:name w:val="Piè di pagina Carattere"/>
+    <w:basedOn w:val="Carpredefinitoparagrafo"/>
+    <w:link w:val="Pidipagina"/>
+    <w:uiPriority w:val="99"/>
+    <w:rsid w:val="00671162"/>
+    <w:rPr>
+      <w:sz w:val="24"/>
+      <w:szCs w:val="24"/>
+      <w:lang w:eastAsia="en-US"/>
+    </w:rPr>
+  </w:style>
+  <w:style w:type="character" w:styleId="Numeropagina">
+    <w:name w:val="page number"/>
+    <w:basedOn w:val="Carpredefinitoparagrafo"/>
+    <w:uiPriority w:val="99"/>
+    <w:semiHidden/>
+    <w:unhideWhenUsed/>
+    <w:rsid w:val="00671162"/>
+  </w:style>
 </w:styles>
 </file>
 
@@ -4496,4 +7068,16 @@
     </a:ext>
   </a:extLst>
 </a:theme>
+</file>
+
+<file path=customXml/item1.xml><?xml version="1.0" encoding="utf-8"?>
+<b:Sources xmlns:b="http://schemas.openxmlformats.org/officeDocument/2006/bibliography" xmlns="http://schemas.openxmlformats.org/officeDocument/2006/bibliography" SelectedStyle="/APASixthEditionOfficeOnline.xsl" StyleName="APA"/>
+</file>
+
+<file path=customXml/itemProps1.xml><?xml version="1.0" encoding="utf-8"?>
+<ds:datastoreItem xmlns:ds="http://schemas.openxmlformats.org/officeDocument/2006/customXml" ds:itemID="{97A1377F-760D-E140-888E-D9C97701F52A}">
+  <ds:schemaRefs>
+    <ds:schemaRef ds:uri="http://schemas.openxmlformats.org/officeDocument/2006/bibliography"/>
+  </ds:schemaRefs>
+</ds:datastoreItem>
 </file>
</xml_diff>

<commit_message>
Aggiunte regole iniziali per capire la situazione qual è. Da fare adesso l’help.
</commit_message>
<xml_diff>
--- a/Regole in pseudocodice.docx
+++ b/Regole in pseudocodice.docx
@@ -34,7 +34,10 @@
         </w:numPr>
       </w:pPr>
       <w:r>
-        <w:t>potrebbe essere richiesto oltre al pavimento anche il rivestimento</w:t>
+        <w:t xml:space="preserve">Chiedere se fare oltre </w:t>
+      </w:r>
+      <w:r>
+        <w:t>al pavimento anche il rivestimento</w:t>
       </w:r>
     </w:p>
     <w:p>
@@ -100,10 +103,10 @@
         </w:numPr>
       </w:pPr>
       <w:r>
-        <w:t>potrebbe essere richiesto oltre al pavimento anche il rivestimento</w:t>
-      </w:r>
-      <w:r>
-        <w:t xml:space="preserve"> (in particolare)</w:t>
+        <w:t xml:space="preserve">solo </w:t>
+      </w:r>
+      <w:r>
+        <w:t>pavimento</w:t>
       </w:r>
     </w:p>
     <w:p>
@@ -277,8 +280,6 @@
           <w:color w:val="FF0000"/>
         </w:rPr>
       </w:pPr>
-      <w:bookmarkStart w:id="0" w:name="_GoBack"/>
-      <w:bookmarkEnd w:id="0"/>
     </w:p>
     <w:p>
       <w:r>
@@ -2115,7 +2116,12 @@
         <w:ind w:left="1418"/>
       </w:pPr>
       <w:r>
-        <w:t xml:space="preserve">Ci si troverà a realizzare una forma triangolare. </w:t>
+        <w:t>Ci si tr</w:t>
+      </w:r>
+      <w:bookmarkStart w:id="0" w:name="_GoBack"/>
+      <w:bookmarkEnd w:id="0"/>
+      <w:r>
+        <w:t xml:space="preserve">overà a realizzare una forma triangolare. </w:t>
       </w:r>
     </w:p>
     <w:p>
@@ -7075,7 +7081,7 @@
 </file>
 
 <file path=customXml/itemProps1.xml><?xml version="1.0" encoding="utf-8"?>
-<ds:datastoreItem xmlns:ds="http://schemas.openxmlformats.org/officeDocument/2006/customXml" ds:itemID="{97A1377F-760D-E140-888E-D9C97701F52A}">
+<ds:datastoreItem xmlns:ds="http://schemas.openxmlformats.org/officeDocument/2006/customXml" ds:itemID="{1478D686-F6EC-484B-AE0E-D7C658A4C013}">
   <ds:schemaRefs>
     <ds:schemaRef ds:uri="http://schemas.openxmlformats.org/officeDocument/2006/bibliography"/>
   </ds:schemaRefs>

</xml_diff>

<commit_message>
Aggiunta parte inizio posa con calcolo dimensione, attrezzi, domande pavimento e rivestimento da rivedere.
</commit_message>
<xml_diff>
--- a/Regole in pseudocodice.docx
+++ b/Regole in pseudocodice.docx
@@ -2,6 +2,54 @@
 <file path=word/document.xml><?xml version="1.0" encoding="utf-8"?>
 <w:document xmlns:wpc="http://schemas.microsoft.com/office/word/2010/wordprocessingCanvas" xmlns:mo="http://schemas.microsoft.com/office/mac/office/2008/main" xmlns:mc="http://schemas.openxmlformats.org/markup-compatibility/2006" xmlns:mv="urn:schemas-microsoft-com:mac:vml" xmlns:o="urn:schemas-microsoft-com:office:office" xmlns:r="http://schemas.openxmlformats.org/officeDocument/2006/relationships" xmlns:m="http://schemas.openxmlformats.org/officeDocument/2006/math" xmlns:v="urn:schemas-microsoft-com:vml" xmlns:wp14="http://schemas.microsoft.com/office/word/2010/wordprocessingDrawing" xmlns:wp="http://schemas.openxmlformats.org/drawingml/2006/wordprocessingDrawing" xmlns:w10="urn:schemas-microsoft-com:office:word" xmlns:w="http://schemas.openxmlformats.org/wordprocessingml/2006/main" xmlns:w14="http://schemas.microsoft.com/office/word/2010/wordml" xmlns:w15="http://schemas.microsoft.com/office/word/2012/wordml" xmlns:wpg="http://schemas.microsoft.com/office/word/2010/wordprocessingGroup" xmlns:wpi="http://schemas.microsoft.com/office/word/2010/wordprocessingInk" xmlns:wne="http://schemas.microsoft.com/office/word/2006/wordml" xmlns:wps="http://schemas.microsoft.com/office/word/2010/wordprocessingShape" mc:Ignorable="w14 w15 wp14">
   <w:body>
+    <w:p>
+      <w:r>
+        <w:t>Per capire il tipo di utente porre domande sui vari utensili (cazzuola, spatola dentellata, livella, mazzetta in gomma, 2/3 secchi, spugne, spatola, distanziatori, tenaglia da piastrellista</w:t>
+      </w:r>
+      <w:r>
+        <w:t>, squadro</w:t>
+      </w:r>
+      <w:r>
+        <w:t>) oppure se ha fatto un particolare lavoro come un ritaglio (spiegare anche come usare la taglia piastrelle)</w:t>
+      </w:r>
+    </w:p>
+    <w:p/>
+    <w:p>
+      <w:r>
+        <w:t>IF utente non esperto</w:t>
+      </w:r>
+    </w:p>
+    <w:p>
+      <w:pPr>
+        <w:pStyle w:val="Paragrafoelenco"/>
+        <w:numPr>
+          <w:ilvl w:val="0"/>
+          <w:numId w:val="3"/>
+        </w:numPr>
+      </w:pPr>
+      <w:r>
+        <w:t>Fornire più indicazioni, anche su cose ovvie.</w:t>
+      </w:r>
+    </w:p>
+    <w:p/>
+    <w:p>
+      <w:r>
+        <w:t>IF fughe troppo piccole</w:t>
+      </w:r>
+    </w:p>
+    <w:p>
+      <w:pPr>
+        <w:pStyle w:val="Paragrafoelenco"/>
+        <w:numPr>
+          <w:ilvl w:val="0"/>
+          <w:numId w:val="3"/>
+        </w:numPr>
+      </w:pPr>
+      <w:r>
+        <w:t>Problemi con le sollecitazioni che subiscono le piastrelle.</w:t>
+      </w:r>
+    </w:p>
+    <w:p/>
     <w:p>
       <w:r>
         <w:t xml:space="preserve">IF </w:t>
@@ -334,7 +382,10 @@
     <w:p/>
     <w:p>
       <w:r>
-        <w:t xml:space="preserve">IF giunti dritti,  spina di pesce dritta </w:t>
+        <w:t xml:space="preserve">IF giunti dritti, </w:t>
+      </w:r>
+      <w:r>
+        <w:t xml:space="preserve">spina di pesce dritta </w:t>
       </w:r>
       <w:r>
         <w:t>o obliqua</w:t>
@@ -373,33 +424,7 @@
     <w:p/>
     <w:p>
       <w:r>
-        <w:t xml:space="preserve">Per capire il tipo di utente porre domande sui vari utensili (cazzuola, spatola dentellata, </w:t>
-      </w:r>
-      <w:r>
-        <w:t>livella</w:t>
-      </w:r>
-      <w:r>
-        <w:t xml:space="preserve">, mazzetta in gomma, </w:t>
-      </w:r>
-      <w:r>
-        <w:t>2/3 secchi, spugne, spatola, distanziatori</w:t>
-      </w:r>
-      <w:r>
-        <w:t>, tenaglia da piastrellista</w:t>
-      </w:r>
-      <w:r>
-        <w:t>, squadro</w:t>
-      </w:r>
-      <w:r>
-        <w:t>)</w:t>
-      </w:r>
-      <w:r>
-        <w:t xml:space="preserve"> oppure se ha fatto un particolare lavoro come un ritaglio (spiegare anche come usare la taglia piastrelle)</w:t>
-      </w:r>
-    </w:p>
-    <w:p/>
-    <w:p>
-      <w:r>
+        <w:lastRenderedPageBreak/>
         <w:t xml:space="preserve">IF </w:t>
       </w:r>
       <w:r>
@@ -416,48 +441,6 @@
       </w:pPr>
       <w:r>
         <w:t xml:space="preserve">Non conviene usare piastrelle grandi a causa dei frequenti tagli irregolari da fare in corrispondenza degli ostacoli, perché fa sembrare la stanza più piccola. </w:t>
-      </w:r>
-    </w:p>
-    <w:p/>
-    <w:p>
-      <w:r>
-        <w:t xml:space="preserve">IF utente </w:t>
-      </w:r>
-      <w:r>
-        <w:t xml:space="preserve">non </w:t>
-      </w:r>
-      <w:r>
-        <w:t>esperto</w:t>
-      </w:r>
-    </w:p>
-    <w:p>
-      <w:pPr>
-        <w:pStyle w:val="Paragrafoelenco"/>
-        <w:numPr>
-          <w:ilvl w:val="0"/>
-          <w:numId w:val="3"/>
-        </w:numPr>
-      </w:pPr>
-      <w:r>
-        <w:t>Fornire più indicazioni, anche su cose ovvie.</w:t>
-      </w:r>
-    </w:p>
-    <w:p/>
-    <w:p>
-      <w:r>
-        <w:t>IF fughe troppo piccole</w:t>
-      </w:r>
-    </w:p>
-    <w:p>
-      <w:pPr>
-        <w:pStyle w:val="Paragrafoelenco"/>
-        <w:numPr>
-          <w:ilvl w:val="0"/>
-          <w:numId w:val="3"/>
-        </w:numPr>
-      </w:pPr>
-      <w:r>
-        <w:t>Problemi con le sollecitazioni che subiscono le piastrelle.</w:t>
       </w:r>
     </w:p>
     <w:p/>
@@ -674,7 +657,15 @@
     </w:p>
     <w:p/>
     <w:p>
-      <w:r>
+      <w:pPr>
+        <w:rPr>
+          <w:strike/>
+        </w:rPr>
+      </w:pPr>
+      <w:r>
+        <w:rPr>
+          <w:strike/>
+        </w:rPr>
         <w:t>IF piastrella quadrata</w:t>
       </w:r>
     </w:p>
@@ -685,11 +676,20 @@
           <w:ilvl w:val="0"/>
           <w:numId w:val="6"/>
         </w:numPr>
-      </w:pPr>
-      <w:r>
+        <w:rPr>
+          <w:strike/>
+        </w:rPr>
+      </w:pPr>
+      <w:r>
+        <w:rPr>
+          <w:strike/>
+        </w:rPr>
         <w:t>Si a p</w:t>
       </w:r>
       <w:r>
+        <w:rPr>
+          <w:strike/>
+        </w:rPr>
         <w:t>osa giunti dritti, sfalsati (poco usata), obliqua</w:t>
       </w:r>
     </w:p>
@@ -700,14 +700,34 @@
           <w:ilvl w:val="0"/>
           <w:numId w:val="6"/>
         </w:numPr>
-      </w:pPr>
-      <w:r>
+        <w:rPr>
+          <w:strike/>
+        </w:rPr>
+      </w:pPr>
+      <w:r>
+        <w:rPr>
+          <w:strike/>
+        </w:rPr>
         <w:t>No spina pesce</w:t>
       </w:r>
     </w:p>
-    <w:p/>
-    <w:p>
-      <w:r>
+    <w:p>
+      <w:pPr>
+        <w:rPr>
+          <w:strike/>
+        </w:rPr>
+      </w:pPr>
+    </w:p>
+    <w:p>
+      <w:pPr>
+        <w:rPr>
+          <w:strike/>
+        </w:rPr>
+      </w:pPr>
+      <w:r>
+        <w:rPr>
+          <w:strike/>
+        </w:rPr>
         <w:t>IF piastrella rettangolare</w:t>
       </w:r>
     </w:p>
@@ -718,11 +738,20 @@
           <w:ilvl w:val="0"/>
           <w:numId w:val="7"/>
         </w:numPr>
-      </w:pPr>
-      <w:r>
+        <w:rPr>
+          <w:strike/>
+        </w:rPr>
+      </w:pPr>
+      <w:r>
+        <w:rPr>
+          <w:strike/>
+        </w:rPr>
         <w:t>Si a p</w:t>
       </w:r>
       <w:r>
+        <w:rPr>
+          <w:strike/>
+        </w:rPr>
         <w:t>osa giunti sfalsati, dritti, spina pesce obliqua e dritta</w:t>
       </w:r>
     </w:p>
@@ -733,8 +762,14 @@
           <w:ilvl w:val="0"/>
           <w:numId w:val="7"/>
         </w:numPr>
-      </w:pPr>
-      <w:r>
+        <w:rPr>
+          <w:strike/>
+        </w:rPr>
+      </w:pPr>
+      <w:r>
+        <w:rPr>
+          <w:strike/>
+        </w:rPr>
         <w:t>No obliqua</w:t>
       </w:r>
     </w:p>
@@ -1062,7 +1097,15 @@
         <w:rPr>
           <w:highlight w:val="yellow"/>
         </w:rPr>
-        <w:t>un angolo è</w:t>
+        <w:t>un ango</w:t>
+      </w:r>
+      <w:bookmarkStart w:id="0" w:name="_GoBack"/>
+      <w:bookmarkEnd w:id="0"/>
+      <w:r>
+        <w:rPr>
+          <w:highlight w:val="yellow"/>
+        </w:rPr>
+        <w:t>lo è</w:t>
       </w:r>
       <w:r>
         <w:rPr>
@@ -2116,12 +2159,7 @@
         <w:ind w:left="1418"/>
       </w:pPr>
       <w:r>
-        <w:t>Ci si tr</w:t>
-      </w:r>
-      <w:bookmarkStart w:id="0" w:name="_GoBack"/>
-      <w:bookmarkEnd w:id="0"/>
-      <w:r>
-        <w:t xml:space="preserve">overà a realizzare una forma triangolare. </w:t>
+        <w:t xml:space="preserve">Ci si troverà a realizzare una forma triangolare. </w:t>
       </w:r>
     </w:p>
     <w:p>
@@ -7081,7 +7119,7 @@
 </file>
 
 <file path=customXml/itemProps1.xml><?xml version="1.0" encoding="utf-8"?>
-<ds:datastoreItem xmlns:ds="http://schemas.openxmlformats.org/officeDocument/2006/customXml" ds:itemID="{1478D686-F6EC-484B-AE0E-D7C658A4C013}">
+<ds:datastoreItem xmlns:ds="http://schemas.openxmlformats.org/officeDocument/2006/customXml" ds:itemID="{AA1E5596-5F7B-064D-B4BE-67E267F47EAD}">
   <ds:schemaRefs>
     <ds:schemaRef ds:uri="http://schemas.openxmlformats.org/officeDocument/2006/bibliography"/>
   </ds:schemaRefs>

</xml_diff>

<commit_message>
- Aggiunti help mancanti. - Inserito controllo per dimensione distanziatori. - avviso attrezzi necessari al posto giusto - aggiunte retract dove necessarie - migliorate spiegazioni per controllo pavimento e massetto - aggiunto controllo se muri a piombo
</commit_message>
<xml_diff>
--- a/Regole in pseudocodice.docx
+++ b/Regole in pseudocodice.docx
@@ -156,6 +156,9 @@
       <w:r>
         <w:t>pavimento</w:t>
       </w:r>
+      <w:r>
+        <w:t>, no rivestimento</w:t>
+      </w:r>
     </w:p>
     <w:p>
       <w:pPr>
@@ -196,7 +199,12 @@
         </w:numPr>
       </w:pPr>
       <w:r>
-        <w:t>si devono mettere le piastrelle in modo che l’acqua scivoli (pendenza)</w:t>
+        <w:t>si devono mettere le piastrelle in modo che l’acqu</w:t>
+      </w:r>
+      <w:bookmarkStart w:id="0" w:name="_GoBack"/>
+      <w:bookmarkEnd w:id="0"/>
+      <w:r>
+        <w:t>a scivoli (pendenza)</w:t>
       </w:r>
     </w:p>
     <w:p/>
@@ -1097,15 +1105,7 @@
         <w:rPr>
           <w:highlight w:val="yellow"/>
         </w:rPr>
-        <w:t>un ango</w:t>
-      </w:r>
-      <w:bookmarkStart w:id="0" w:name="_GoBack"/>
-      <w:bookmarkEnd w:id="0"/>
-      <w:r>
-        <w:rPr>
-          <w:highlight w:val="yellow"/>
-        </w:rPr>
-        <w:t>lo è</w:t>
+        <w:t>un angolo è</w:t>
       </w:r>
       <w:r>
         <w:rPr>
@@ -7119,7 +7119,7 @@
 </file>
 
 <file path=customXml/itemProps1.xml><?xml version="1.0" encoding="utf-8"?>
-<ds:datastoreItem xmlns:ds="http://schemas.openxmlformats.org/officeDocument/2006/customXml" ds:itemID="{AA1E5596-5F7B-064D-B4BE-67E267F47EAD}">
+<ds:datastoreItem xmlns:ds="http://schemas.openxmlformats.org/officeDocument/2006/customXml" ds:itemID="{1349A72E-5A1B-2640-830B-73DA08778BE5}">
   <ds:schemaRefs>
     <ds:schemaRef ds:uri="http://schemas.openxmlformats.org/officeDocument/2006/bibliography"/>
   </ds:schemaRefs>

</xml_diff>

<commit_message>
- Minor bugs - Salience corretta - Corretto collegamento ramo inizio rivestimento
</commit_message>
<xml_diff>
--- a/Regole in pseudocodice.docx
+++ b/Regole in pseudocodice.docx
@@ -199,12 +199,7 @@
         </w:numPr>
       </w:pPr>
       <w:r>
-        <w:t>si devono mettere le piastrelle in modo che l’acqu</w:t>
-      </w:r>
-      <w:bookmarkStart w:id="0" w:name="_GoBack"/>
-      <w:bookmarkEnd w:id="0"/>
-      <w:r>
-        <w:t>a scivoli (pendenza)</w:t>
+        <w:t>si devono mettere le piastrelle in modo che l’acqua scivoli (pendenza)</w:t>
       </w:r>
     </w:p>
     <w:p/>
@@ -356,6 +351,8 @@
       <w:r>
         <w:t>15% in più di piastrelle</w:t>
       </w:r>
+      <w:bookmarkStart w:id="0" w:name="_GoBack"/>
+      <w:bookmarkEnd w:id="0"/>
     </w:p>
     <w:p>
       <w:pPr>
@@ -7119,7 +7116,7 @@
 </file>
 
 <file path=customXml/itemProps1.xml><?xml version="1.0" encoding="utf-8"?>
-<ds:datastoreItem xmlns:ds="http://schemas.openxmlformats.org/officeDocument/2006/customXml" ds:itemID="{1349A72E-5A1B-2640-830B-73DA08778BE5}">
+<ds:datastoreItem xmlns:ds="http://schemas.openxmlformats.org/officeDocument/2006/customXml" ds:itemID="{FA0710DF-BF21-674C-9B6F-1C6310CC1E6B}">
   <ds:schemaRefs>
     <ds:schemaRef ds:uri="http://schemas.openxmlformats.org/officeDocument/2006/bibliography"/>
   </ds:schemaRefs>

</xml_diff>